<commit_message>
Updated instructions page to expand revocation instructions
</commit_message>
<xml_diff>
--- a/docassemble/TODI/data/templates/todi_instructions.docx
+++ b/docassemble/TODI/data/templates/todi_instructions.docx
@@ -795,7 +795,14 @@
                 <w:sz w:val="24"/>
                 <w:szCs w:val="24"/>
               </w:rPr>
-              <w:t>To cancel the TODI, you must file a document with the Recorder of Deeds office that says you revoke your TODI. You must sign the revo</w:t>
+              <w:t>To cancel the TODI, you must file a document with the Recorder of Deeds office that says you revoke your TODI. You must sign the revocation in front of 2 witnesses just like the TODI.</w:t>
+            </w:r>
+            <w:r>
+              <w:rPr>
+                <w:sz w:val="24"/>
+                <w:szCs w:val="24"/>
+              </w:rPr>
+              <w:t xml:space="preserve"> You cannot revoke a TODI with a will or</w:t>
             </w:r>
             <w:bookmarkStart w:id="0" w:name="_GoBack"/>
             <w:bookmarkEnd w:id="0"/>
@@ -804,7 +811,7 @@
                 <w:sz w:val="24"/>
                 <w:szCs w:val="24"/>
               </w:rPr>
-              <w:t>cation in front of 2 witnesses just like the TODI.</w:t>
+              <w:t xml:space="preserve"> an unrecorded document.</w:t>
             </w:r>
           </w:p>
           <w:p>
@@ -1976,6 +1983,7 @@
   <w:style w:type="character" w:default="1" w:styleId="DefaultParagraphFont">
     <w:name w:val="Default Paragraph Font"/>
     <w:uiPriority w:val="1"/>
+    <w:semiHidden/>
     <w:unhideWhenUsed/>
   </w:style>
   <w:style w:type="table" w:default="1" w:styleId="TableNormal">

</xml_diff>

<commit_message>
Edited instructions page, program ready for production
</commit_message>
<xml_diff>
--- a/docassemble/TODI/data/templates/todi_instructions.docx
+++ b/docassemble/TODI/data/templates/todi_instructions.docx
@@ -317,7 +317,25 @@
                 <w:sz w:val="22"/>
                 <w:szCs w:val="22"/>
               </w:rPr>
-              <w:t>must be filed by the beneficiaries within 2 years after your death in order to transfer the property.</w:t>
+              <w:t xml:space="preserve">must be filed by the beneficiaries within 2 years after your death </w:t>
+            </w:r>
+            <w:proofErr w:type="gramStart"/>
+            <w:r>
+              <w:rPr>
+                <w:rFonts w:ascii="Arial" w:hAnsi="Arial" w:cs="Arial"/>
+                <w:sz w:val="22"/>
+                <w:szCs w:val="22"/>
+              </w:rPr>
+              <w:t>in order to</w:t>
+            </w:r>
+            <w:proofErr w:type="gramEnd"/>
+            <w:r>
+              <w:rPr>
+                <w:rFonts w:ascii="Arial" w:hAnsi="Arial" w:cs="Arial"/>
+                <w:sz w:val="22"/>
+                <w:szCs w:val="22"/>
+              </w:rPr>
+              <w:t xml:space="preserve"> transfer the property.</w:t>
             </w:r>
           </w:p>
           <w:p>
@@ -467,7 +485,25 @@
                 <w:sz w:val="22"/>
                 <w:szCs w:val="22"/>
               </w:rPr>
-              <w:t xml:space="preserve">Bring a photo I.D. when you visit the notary; </w:t>
+              <w:t xml:space="preserve">Bring a photo I.D. when you visit the </w:t>
+            </w:r>
+            <w:proofErr w:type="gramStart"/>
+            <w:r>
+              <w:rPr>
+                <w:rFonts w:ascii="Arial" w:hAnsi="Arial" w:cs="Arial"/>
+                <w:sz w:val="22"/>
+                <w:szCs w:val="22"/>
+              </w:rPr>
+              <w:t>notary;</w:t>
+            </w:r>
+            <w:proofErr w:type="gramEnd"/>
+            <w:r>
+              <w:rPr>
+                <w:rFonts w:ascii="Arial" w:hAnsi="Arial" w:cs="Arial"/>
+                <w:sz w:val="22"/>
+                <w:szCs w:val="22"/>
+              </w:rPr>
+              <w:t xml:space="preserve"> </w:t>
             </w:r>
           </w:p>
           <w:p>
@@ -813,15 +849,14 @@
               </w:rPr>
               <w:t>To cancel the TODI, you must file a document with the Recorder of Deeds office that says you revoke your TODI. You must sign the revocation in front of 2 witnesses just like the TODI. You cannot revoke a TODI with a will or an unrecorded document.</w:t>
             </w:r>
-          </w:p>
-          <w:p>
-            <w:pPr>
-              <w:rPr>
-                <w:rFonts w:ascii="Arial" w:hAnsi="Arial" w:cs="Arial"/>
-                <w:sz w:val="22"/>
-                <w:szCs w:val="22"/>
-              </w:rPr>
-            </w:pPr>
+            <w:r>
+              <w:rPr>
+                <w:rFonts w:ascii="Arial" w:hAnsi="Arial" w:cs="Arial"/>
+                <w:sz w:val="22"/>
+                <w:szCs w:val="22"/>
+              </w:rPr>
+              <w:t xml:space="preserve"> </w:t>
+            </w:r>
             <w:r>
               <w:rPr>
                 <w:rFonts w:ascii="Arial" w:hAnsi="Arial" w:cs="Arial"/>
@@ -1020,17 +1055,17 @@
   <w:abstractNum w:abstractNumId="0" w15:restartNumberingAfterBreak="0">
     <w:nsid w:val="037B31DE"/>
     <w:multiLevelType w:val="hybridMultilevel"/>
-    <w:tmpl w:val="95A8C0E0"/>
-    <w:lvl w:ilvl="0" w:tplc="04090003">
-      <w:start w:val="1"/>
-      <w:numFmt w:val="bullet"/>
-      <w:lvlText w:val="o"/>
+    <w:tmpl w:val="A4CA858C"/>
+    <w:lvl w:ilvl="0" w:tplc="04090001">
+      <w:start w:val="1"/>
+      <w:numFmt w:val="bullet"/>
+      <w:lvlText w:val=""/>
       <w:lvlJc w:val="left"/>
       <w:pPr>
         <w:ind w:left="720" w:hanging="360"/>
       </w:pPr>
       <w:rPr>
-        <w:rFonts w:ascii="Courier New" w:hAnsi="Courier New" w:cs="Courier New" w:hint="default"/>
+        <w:rFonts w:ascii="Symbol" w:hAnsi="Symbol" w:hint="default"/>
       </w:rPr>
     </w:lvl>
     <w:lvl w:ilvl="1" w:tplc="04090019">
@@ -1109,7 +1144,7 @@
   <w:abstractNum w:abstractNumId="1" w15:restartNumberingAfterBreak="0">
     <w:nsid w:val="271C0472"/>
     <w:multiLevelType w:val="hybridMultilevel"/>
-    <w:tmpl w:val="BB787DFC"/>
+    <w:tmpl w:val="D714B64C"/>
     <w:lvl w:ilvl="0" w:tplc="5F7EE7BE">
       <w:start w:val="1"/>
       <w:numFmt w:val="decimal"/>
@@ -1122,16 +1157,16 @@
         <w:rFonts w:hint="default"/>
       </w:rPr>
     </w:lvl>
-    <w:lvl w:ilvl="1" w:tplc="04090001">
-      <w:start w:val="1"/>
-      <w:numFmt w:val="bullet"/>
-      <w:lvlText w:val=""/>
+    <w:lvl w:ilvl="1" w:tplc="04090003">
+      <w:start w:val="1"/>
+      <w:numFmt w:val="bullet"/>
+      <w:lvlText w:val="o"/>
       <w:lvlJc w:val="left"/>
       <w:pPr>
         <w:ind w:left="1800" w:hanging="360"/>
       </w:pPr>
       <w:rPr>
-        <w:rFonts w:ascii="Symbol" w:hAnsi="Symbol" w:hint="default"/>
+        <w:rFonts w:ascii="Courier New" w:hAnsi="Courier New" w:cs="Courier New" w:hint="default"/>
       </w:rPr>
     </w:lvl>
     <w:lvl w:ilvl="2" w:tplc="0409001B">
@@ -1314,17 +1349,17 @@
   <w:abstractNum w:abstractNumId="3" w15:restartNumberingAfterBreak="0">
     <w:nsid w:val="2B9D7384"/>
     <w:multiLevelType w:val="hybridMultilevel"/>
-    <w:tmpl w:val="4692DDC4"/>
-    <w:lvl w:ilvl="0" w:tplc="0D70E472">
-      <w:start w:val="1"/>
-      <w:numFmt w:val="bullet"/>
-      <w:lvlText w:val="o"/>
+    <w:tmpl w:val="6A441132"/>
+    <w:lvl w:ilvl="0" w:tplc="04090001">
+      <w:start w:val="1"/>
+      <w:numFmt w:val="bullet"/>
+      <w:lvlText w:val=""/>
       <w:lvlJc w:val="left"/>
       <w:pPr>
         <w:ind w:left="360" w:hanging="360"/>
       </w:pPr>
       <w:rPr>
-        <w:rFonts w:ascii="Courier New" w:hAnsi="Courier New" w:hint="default"/>
+        <w:rFonts w:ascii="Symbol" w:hAnsi="Symbol" w:hint="default"/>
         <w:sz w:val="20"/>
       </w:rPr>
     </w:lvl>
@@ -1428,17 +1463,17 @@
   <w:abstractNum w:abstractNumId="4" w15:restartNumberingAfterBreak="0">
     <w:nsid w:val="2CAF7F0B"/>
     <w:multiLevelType w:val="hybridMultilevel"/>
-    <w:tmpl w:val="272410C6"/>
-    <w:lvl w:ilvl="0" w:tplc="04090003">
-      <w:start w:val="1"/>
-      <w:numFmt w:val="bullet"/>
-      <w:lvlText w:val="o"/>
+    <w:tmpl w:val="F1D077AE"/>
+    <w:lvl w:ilvl="0" w:tplc="04090001">
+      <w:start w:val="1"/>
+      <w:numFmt w:val="bullet"/>
+      <w:lvlText w:val=""/>
       <w:lvlJc w:val="left"/>
       <w:pPr>
         <w:ind w:left="1080" w:hanging="360"/>
       </w:pPr>
       <w:rPr>
-        <w:rFonts w:ascii="Courier New" w:hAnsi="Courier New" w:cs="Courier New" w:hint="default"/>
+        <w:rFonts w:ascii="Symbol" w:hAnsi="Symbol" w:hint="default"/>
       </w:rPr>
     </w:lvl>
     <w:lvl w:ilvl="1" w:tplc="04090019" w:tentative="1">
@@ -1517,17 +1552,17 @@
   <w:abstractNum w:abstractNumId="5" w15:restartNumberingAfterBreak="0">
     <w:nsid w:val="35B23D95"/>
     <w:multiLevelType w:val="hybridMultilevel"/>
-    <w:tmpl w:val="8C760792"/>
-    <w:lvl w:ilvl="0" w:tplc="04090003">
-      <w:start w:val="1"/>
-      <w:numFmt w:val="bullet"/>
-      <w:lvlText w:val="o"/>
+    <w:tmpl w:val="1F44F8AC"/>
+    <w:lvl w:ilvl="0" w:tplc="04090001">
+      <w:start w:val="1"/>
+      <w:numFmt w:val="bullet"/>
+      <w:lvlText w:val=""/>
       <w:lvlJc w:val="left"/>
       <w:pPr>
         <w:ind w:left="720" w:hanging="360"/>
       </w:pPr>
       <w:rPr>
-        <w:rFonts w:ascii="Courier New" w:hAnsi="Courier New" w:cs="Courier New" w:hint="default"/>
+        <w:rFonts w:ascii="Symbol" w:hAnsi="Symbol" w:hint="default"/>
       </w:rPr>
     </w:lvl>
     <w:lvl w:ilvl="1" w:tplc="04090019">
@@ -1719,17 +1754,17 @@
   <w:abstractNum w:abstractNumId="7" w15:restartNumberingAfterBreak="0">
     <w:nsid w:val="4A2B1C51"/>
     <w:multiLevelType w:val="hybridMultilevel"/>
-    <w:tmpl w:val="110EBFBC"/>
-    <w:lvl w:ilvl="0" w:tplc="04090003">
-      <w:start w:val="1"/>
-      <w:numFmt w:val="bullet"/>
-      <w:lvlText w:val="o"/>
+    <w:tmpl w:val="5B740BDE"/>
+    <w:lvl w:ilvl="0" w:tplc="04090001">
+      <w:start w:val="1"/>
+      <w:numFmt w:val="bullet"/>
+      <w:lvlText w:val=""/>
       <w:lvlJc w:val="left"/>
       <w:pPr>
         <w:ind w:left="1080" w:hanging="360"/>
       </w:pPr>
       <w:rPr>
-        <w:rFonts w:ascii="Courier New" w:hAnsi="Courier New" w:cs="Courier New" w:hint="default"/>
+        <w:rFonts w:ascii="Symbol" w:hAnsi="Symbol" w:hint="default"/>
       </w:rPr>
     </w:lvl>
     <w:lvl w:ilvl="1" w:tplc="04090019" w:tentative="1">
@@ -1808,17 +1843,17 @@
   <w:abstractNum w:abstractNumId="8" w15:restartNumberingAfterBreak="0">
     <w:nsid w:val="4E8B630E"/>
     <w:multiLevelType w:val="hybridMultilevel"/>
-    <w:tmpl w:val="DBB8A9D2"/>
-    <w:lvl w:ilvl="0" w:tplc="04090003">
-      <w:start w:val="1"/>
-      <w:numFmt w:val="bullet"/>
-      <w:lvlText w:val="o"/>
+    <w:tmpl w:val="3AF40A02"/>
+    <w:lvl w:ilvl="0" w:tplc="04090001">
+      <w:start w:val="1"/>
+      <w:numFmt w:val="bullet"/>
+      <w:lvlText w:val=""/>
       <w:lvlJc w:val="left"/>
       <w:pPr>
         <w:ind w:left="720" w:hanging="360"/>
       </w:pPr>
       <w:rPr>
-        <w:rFonts w:ascii="Courier New" w:hAnsi="Courier New" w:cs="Courier New" w:hint="default"/>
+        <w:rFonts w:ascii="Symbol" w:hAnsi="Symbol" w:hint="default"/>
       </w:rPr>
     </w:lvl>
     <w:lvl w:ilvl="1" w:tplc="04090019">
@@ -2524,6 +2559,17 @@
       <w:szCs w:val="24"/>
     </w:rPr>
   </w:style>
+  <w:style w:type="paragraph" w:styleId="ListParagraph">
+    <w:name w:val="List Paragraph"/>
+    <w:basedOn w:val="Normal"/>
+    <w:uiPriority w:val="34"/>
+    <w:qFormat/>
+    <w:rsid w:val="003B1CED"/>
+    <w:pPr>
+      <w:ind w:left="720"/>
+      <w:contextualSpacing/>
+    </w:pPr>
+  </w:style>
 </w:styles>
 </file>
 

</xml_diff>

<commit_message>
Added note about tax stamp to instructions page
</commit_message>
<xml_diff>
--- a/docassemble/TODI/data/templates/todi_instructions.docx
+++ b/docassemble/TODI/data/templates/todi_instructions.docx
@@ -176,25 +176,7 @@
                 <w:sz w:val="22"/>
                 <w:szCs w:val="22"/>
               </w:rPr>
-              <w:t xml:space="preserve">A Transfer on Death Instrument ("TODI") is like a deed that doesn’t take effect until you die. You can use it so that you don’t have to put your house in your will, which will make things easier </w:t>
-            </w:r>
-            <w:proofErr w:type="gramStart"/>
-            <w:r>
-              <w:rPr>
-                <w:rFonts w:ascii="Arial" w:hAnsi="Arial" w:cs="Arial"/>
-                <w:sz w:val="22"/>
-                <w:szCs w:val="22"/>
-              </w:rPr>
-              <w:t>on</w:t>
-            </w:r>
-            <w:proofErr w:type="gramEnd"/>
-            <w:r>
-              <w:rPr>
-                <w:rFonts w:ascii="Arial" w:hAnsi="Arial" w:cs="Arial"/>
-                <w:sz w:val="22"/>
-                <w:szCs w:val="22"/>
-              </w:rPr>
-              <w:t xml:space="preserve"> your loved ones down the line. This is because using a TODI can avoid the need to go to court to divide up your property you leave behind. </w:t>
+              <w:t xml:space="preserve">A Transfer on Death Instrument ("TODI") is like a deed that doesn’t take effect until you die. You can use it so that you don’t have to put your house in your will, which will make things easier on your loved ones down the line. This is because using a TODI can avoid the need to go to court to divide up your property you leave behind. </w:t>
             </w:r>
           </w:p>
           <w:p>
@@ -333,51 +315,15 @@
                 <w:sz w:val="22"/>
                 <w:szCs w:val="22"/>
               </w:rPr>
-              <w:t>{{</w:t>
-            </w:r>
-            <w:proofErr w:type="spellStart"/>
-            <w:r>
-              <w:rPr>
-                <w:rFonts w:ascii="Arial" w:hAnsi="Arial" w:cs="Arial"/>
-                <w:sz w:val="22"/>
-                <w:szCs w:val="22"/>
-              </w:rPr>
-              <w:t>after_both_death</w:t>
-            </w:r>
-            <w:proofErr w:type="spellEnd"/>
-            <w:r>
-              <w:rPr>
-                <w:rFonts w:ascii="Arial" w:hAnsi="Arial" w:cs="Arial"/>
-                <w:sz w:val="22"/>
-                <w:szCs w:val="22"/>
-              </w:rPr>
-              <w:t>}}</w:t>
-            </w:r>
-            <w:r>
-              <w:rPr>
-                <w:rFonts w:ascii="Arial" w:hAnsi="Arial" w:cs="Arial"/>
-                <w:sz w:val="22"/>
-                <w:szCs w:val="22"/>
-              </w:rPr>
-              <w:t xml:space="preserve"> </w:t>
-            </w:r>
-            <w:proofErr w:type="gramStart"/>
-            <w:r>
-              <w:rPr>
-                <w:rFonts w:ascii="Arial" w:hAnsi="Arial" w:cs="Arial"/>
-                <w:sz w:val="22"/>
-                <w:szCs w:val="22"/>
-              </w:rPr>
-              <w:t>in order to</w:t>
-            </w:r>
-            <w:proofErr w:type="gramEnd"/>
-            <w:r>
-              <w:rPr>
-                <w:rFonts w:ascii="Arial" w:hAnsi="Arial" w:cs="Arial"/>
-                <w:sz w:val="22"/>
-                <w:szCs w:val="22"/>
-              </w:rPr>
-              <w:t xml:space="preserve"> transfer the property.</w:t>
+              <w:t>{{after_both_death}}</w:t>
+            </w:r>
+            <w:r>
+              <w:rPr>
+                <w:rFonts w:ascii="Arial" w:hAnsi="Arial" w:cs="Arial"/>
+                <w:sz w:val="22"/>
+                <w:szCs w:val="22"/>
+              </w:rPr>
+              <w:t xml:space="preserve"> in order to transfer the property.</w:t>
             </w:r>
           </w:p>
           <w:p>
@@ -455,7 +401,31 @@
                 <w:sz w:val="22"/>
                 <w:szCs w:val="22"/>
               </w:rPr>
-              <w:t xml:space="preserve">Read through your forms and make sure everything is correct. </w:t>
+              <w:t>Read through your forms and make sure everything is correct.</w:t>
+            </w:r>
+            <w:r>
+              <w:rPr>
+                <w:rFonts w:ascii="Arial" w:hAnsi="Arial" w:cs="Arial"/>
+                <w:sz w:val="22"/>
+                <w:szCs w:val="22"/>
+              </w:rPr>
+              <w:t xml:space="preserve"> You do not need to fill out the “Affix</w:t>
+            </w:r>
+            <w:r>
+              <w:rPr>
+                <w:rFonts w:ascii="Arial" w:hAnsi="Arial" w:cs="Arial"/>
+                <w:sz w:val="22"/>
+                <w:szCs w:val="22"/>
+              </w:rPr>
+              <w:t xml:space="preserve"> </w:t>
+            </w:r>
+            <w:r>
+              <w:rPr>
+                <w:rFonts w:ascii="Arial" w:hAnsi="Arial" w:cs="Arial"/>
+                <w:sz w:val="22"/>
+                <w:szCs w:val="22"/>
+              </w:rPr>
+              <w:t>Transfer Tax Stamp” box until later.</w:t>
             </w:r>
           </w:p>
           <w:p>
@@ -479,61 +449,15 @@
                 <w:sz w:val="22"/>
                 <w:szCs w:val="22"/>
               </w:rPr>
-              <w:t xml:space="preserve">{% if </w:t>
-            </w:r>
-            <w:proofErr w:type="spellStart"/>
-            <w:r>
-              <w:rPr>
-                <w:rFonts w:ascii="Arial" w:hAnsi="Arial" w:cs="Arial"/>
-                <w:sz w:val="22"/>
-                <w:szCs w:val="22"/>
-              </w:rPr>
-              <w:t>joint_language</w:t>
-            </w:r>
-            <w:proofErr w:type="spellEnd"/>
-            <w:r>
-              <w:rPr>
-                <w:rFonts w:ascii="Arial" w:hAnsi="Arial" w:cs="Arial"/>
-                <w:sz w:val="22"/>
-                <w:szCs w:val="22"/>
-              </w:rPr>
-              <w:t xml:space="preserve"> == True </w:t>
-            </w:r>
-            <w:proofErr w:type="gramStart"/>
-            <w:r>
-              <w:rPr>
-                <w:rFonts w:ascii="Arial" w:hAnsi="Arial" w:cs="Arial"/>
-                <w:sz w:val="22"/>
-                <w:szCs w:val="22"/>
-              </w:rPr>
-              <w:t>%}Both</w:t>
-            </w:r>
-            <w:proofErr w:type="gramEnd"/>
-            <w:r>
-              <w:rPr>
-                <w:rFonts w:ascii="Arial" w:hAnsi="Arial" w:cs="Arial"/>
-                <w:sz w:val="22"/>
-                <w:szCs w:val="22"/>
-              </w:rPr>
-              <w:t xml:space="preserve"> of y{% else %}Y{% endif %}</w:t>
-            </w:r>
-            <w:proofErr w:type="spellStart"/>
-            <w:r>
-              <w:rPr>
-                <w:rFonts w:ascii="Arial" w:hAnsi="Arial" w:cs="Arial"/>
-                <w:sz w:val="22"/>
-                <w:szCs w:val="22"/>
-              </w:rPr>
-              <w:t>ou</w:t>
-            </w:r>
-            <w:proofErr w:type="spellEnd"/>
-            <w:r>
-              <w:rPr>
-                <w:rFonts w:ascii="Arial" w:hAnsi="Arial" w:cs="Arial"/>
-                <w:sz w:val="22"/>
-                <w:szCs w:val="22"/>
-              </w:rPr>
-              <w:t xml:space="preserve"> must sign and date the TODI in front of a notary public with 2 witnesses. If you entered the witness names and addresses when you were answering questions, you must bring those people with you to be witnesses.</w:t>
+              <w:t>{% if joint_language == True %}Both of y{% else %}Y{% endif %}</w:t>
+            </w:r>
+            <w:r>
+              <w:rPr>
+                <w:rFonts w:ascii="Arial" w:hAnsi="Arial" w:cs="Arial"/>
+                <w:sz w:val="22"/>
+                <w:szCs w:val="22"/>
+              </w:rPr>
+              <w:t>ou must sign and date the TODI in front of a notary public with 2 witnesses. If you entered the witness names and addresses when you were answering questions, you must bring those people with you to be witnesses.</w:t>
             </w:r>
           </w:p>
           <w:p>
@@ -597,25 +521,7 @@
                 <w:sz w:val="22"/>
                 <w:szCs w:val="22"/>
               </w:rPr>
-              <w:t xml:space="preserve">Bring a photo I.D. when you visit the </w:t>
-            </w:r>
-            <w:proofErr w:type="gramStart"/>
-            <w:r>
-              <w:rPr>
-                <w:rFonts w:ascii="Arial" w:hAnsi="Arial" w:cs="Arial"/>
-                <w:sz w:val="22"/>
-                <w:szCs w:val="22"/>
-              </w:rPr>
-              <w:t>notary;</w:t>
-            </w:r>
-            <w:proofErr w:type="gramEnd"/>
-            <w:r>
-              <w:rPr>
-                <w:rFonts w:ascii="Arial" w:hAnsi="Arial" w:cs="Arial"/>
-                <w:sz w:val="22"/>
-                <w:szCs w:val="22"/>
-              </w:rPr>
-              <w:t xml:space="preserve"> </w:t>
+              <w:t xml:space="preserve">Bring a photo I.D. when you visit the notary; </w:t>
             </w:r>
           </w:p>
           <w:p>
@@ -848,25 +754,7 @@
                 <w:sz w:val="22"/>
                 <w:szCs w:val="22"/>
               </w:rPr>
-              <w:t>{{</w:t>
-            </w:r>
-            <w:proofErr w:type="spellStart"/>
-            <w:r>
-              <w:rPr>
-                <w:rFonts w:ascii="Arial" w:hAnsi="Arial" w:cs="Arial"/>
-                <w:sz w:val="22"/>
-                <w:szCs w:val="22"/>
-              </w:rPr>
-              <w:t>after_both_death</w:t>
-            </w:r>
-            <w:proofErr w:type="spellEnd"/>
-            <w:r>
-              <w:rPr>
-                <w:rFonts w:ascii="Arial" w:hAnsi="Arial" w:cs="Arial"/>
-                <w:sz w:val="22"/>
-                <w:szCs w:val="22"/>
-              </w:rPr>
-              <w:t>}}</w:t>
+              <w:t>{{after_both_death}}</w:t>
             </w:r>
             <w:r>
               <w:rPr>
@@ -930,42 +818,15 @@
                 <w:sz w:val="22"/>
                 <w:szCs w:val="22"/>
               </w:rPr>
-              <w:t>{{</w:t>
-            </w:r>
-            <w:proofErr w:type="spellStart"/>
-            <w:r>
-              <w:rPr>
-                <w:rFonts w:ascii="Arial" w:hAnsi="Arial" w:cs="Arial"/>
-                <w:sz w:val="22"/>
-                <w:szCs w:val="22"/>
-              </w:rPr>
-              <w:t>after_both_death</w:t>
-            </w:r>
-            <w:proofErr w:type="spellEnd"/>
-            <w:r>
-              <w:rPr>
-                <w:rFonts w:ascii="Arial" w:hAnsi="Arial" w:cs="Arial"/>
-                <w:sz w:val="22"/>
-                <w:szCs w:val="22"/>
-              </w:rPr>
-              <w:t>}}</w:t>
-            </w:r>
-            <w:r>
-              <w:rPr>
-                <w:rFonts w:ascii="Arial" w:hAnsi="Arial" w:cs="Arial"/>
-                <w:sz w:val="22"/>
-                <w:szCs w:val="22"/>
-              </w:rPr>
-              <w:t xml:space="preserve">, the beneficiaries must complete the Notice of Death Affidavit and Acceptance of Transfer on Death </w:t>
-            </w:r>
-            <w:proofErr w:type="gramStart"/>
-            <w:r>
-              <w:rPr>
-                <w:rFonts w:ascii="Arial" w:hAnsi="Arial" w:cs="Arial"/>
-                <w:sz w:val="22"/>
-                <w:szCs w:val="22"/>
-              </w:rPr>
-              <w:t xml:space="preserve">Instrument </w:t>
+              <w:t>{{after_both_death}}</w:t>
+            </w:r>
+            <w:r>
+              <w:rPr>
+                <w:rFonts w:ascii="Arial" w:hAnsi="Arial" w:cs="Arial"/>
+                <w:sz w:val="22"/>
+                <w:szCs w:val="22"/>
+              </w:rPr>
+              <w:t xml:space="preserve">, the beneficiaries must complete the Notice of Death Affidavit and Acceptance of Transfer on Death Instrument </w:t>
             </w:r>
             <w:r>
               <w:rPr>
@@ -975,7 +836,6 @@
               </w:rPr>
               <w:t>.</w:t>
             </w:r>
-            <w:proofErr w:type="gramEnd"/>
             <w:r>
               <w:rPr>
                 <w:rFonts w:ascii="Arial" w:hAnsi="Arial" w:cs="Arial"/>
@@ -988,61 +848,23 @@
                 <w:sz w:val="22"/>
                 <w:szCs w:val="22"/>
               </w:rPr>
-              <w:t xml:space="preserve">They must sign it before 2 witnesses and a notary public. Then they must take the Notice to the same Recorder of Deeds office where the TODI was </w:t>
-            </w:r>
-            <w:proofErr w:type="spellStart"/>
-            <w:proofErr w:type="gramStart"/>
-            <w:r>
-              <w:rPr>
-                <w:rFonts w:ascii="Arial" w:hAnsi="Arial" w:cs="Arial"/>
-                <w:sz w:val="22"/>
-                <w:szCs w:val="22"/>
-              </w:rPr>
-              <w:t>recorded.</w:t>
-            </w:r>
-            <w:r>
-              <w:rPr>
-                <w:rFonts w:ascii="Arial" w:hAnsi="Arial" w:cs="Arial"/>
-                <w:sz w:val="22"/>
-                <w:szCs w:val="22"/>
-              </w:rPr>
-              <w:t>This</w:t>
-            </w:r>
-            <w:proofErr w:type="spellEnd"/>
-            <w:proofErr w:type="gramEnd"/>
-            <w:r>
-              <w:rPr>
-                <w:rFonts w:ascii="Arial" w:hAnsi="Arial" w:cs="Arial"/>
-                <w:sz w:val="22"/>
-                <w:szCs w:val="22"/>
-              </w:rPr>
-              <w:t xml:space="preserve"> must be done within 2 years of </w:t>
-            </w:r>
-            <w:r>
-              <w:rPr>
-                <w:rFonts w:ascii="Arial" w:hAnsi="Arial" w:cs="Arial"/>
-                <w:sz w:val="22"/>
-                <w:szCs w:val="22"/>
-              </w:rPr>
-              <w:t>{{</w:t>
-            </w:r>
-            <w:proofErr w:type="spellStart"/>
-            <w:r>
-              <w:rPr>
-                <w:rFonts w:ascii="Arial" w:hAnsi="Arial" w:cs="Arial"/>
-                <w:sz w:val="22"/>
-                <w:szCs w:val="22"/>
-              </w:rPr>
-              <w:t>after_one_death</w:t>
-            </w:r>
-            <w:proofErr w:type="spellEnd"/>
-            <w:r>
-              <w:rPr>
-                <w:rFonts w:ascii="Arial" w:hAnsi="Arial" w:cs="Arial"/>
-                <w:sz w:val="22"/>
-                <w:szCs w:val="22"/>
-              </w:rPr>
-              <w:t>}}</w:t>
+              <w:t>They must sign it before 2 witnesses and a notary public. Then they must take the Notice to the same Recorder of Deeds office where the TODI was recorded.</w:t>
+            </w:r>
+            <w:r>
+              <w:rPr>
+                <w:rFonts w:ascii="Arial" w:hAnsi="Arial" w:cs="Arial"/>
+                <w:sz w:val="22"/>
+                <w:szCs w:val="22"/>
+              </w:rPr>
+              <w:t xml:space="preserve">This must be done within 2 years of </w:t>
+            </w:r>
+            <w:r>
+              <w:rPr>
+                <w:rFonts w:ascii="Arial" w:hAnsi="Arial" w:cs="Arial"/>
+                <w:sz w:val="22"/>
+                <w:szCs w:val="22"/>
+              </w:rPr>
+              <w:t>{{after_one_death}}</w:t>
             </w:r>
             <w:r>
               <w:rPr>
@@ -1091,27 +913,7 @@
                 <w:sz w:val="22"/>
                 <w:szCs w:val="22"/>
               </w:rPr>
-              <w:t>{{</w:t>
-            </w:r>
-            <w:proofErr w:type="spellStart"/>
-            <w:r>
-              <w:rPr>
-                <w:rFonts w:ascii="Arial" w:hAnsi="Arial" w:cs="Arial"/>
-                <w:b/>
-                <w:sz w:val="22"/>
-                <w:szCs w:val="22"/>
-              </w:rPr>
-              <w:t>i_and_other</w:t>
-            </w:r>
-            <w:proofErr w:type="spellEnd"/>
-            <w:r>
-              <w:rPr>
-                <w:rFonts w:ascii="Arial" w:hAnsi="Arial" w:cs="Arial"/>
-                <w:b/>
-                <w:sz w:val="22"/>
-                <w:szCs w:val="22"/>
-              </w:rPr>
-              <w:t>}</w:t>
+              <w:t>{{i_and_other}</w:t>
             </w:r>
             <w:r>
               <w:rPr>
@@ -1162,35 +964,7 @@
                 <w:sz w:val="22"/>
                 <w:szCs w:val="22"/>
               </w:rPr>
-              <w:t>{{capitalize(</w:t>
-            </w:r>
-            <w:proofErr w:type="spellStart"/>
-            <w:proofErr w:type="gramStart"/>
-            <w:r>
-              <w:rPr>
-                <w:rFonts w:ascii="Arial" w:hAnsi="Arial" w:cs="Arial"/>
-                <w:sz w:val="22"/>
-                <w:szCs w:val="22"/>
-              </w:rPr>
-              <w:t>either_</w:t>
-            </w:r>
-            <w:proofErr w:type="gramEnd"/>
-            <w:r>
-              <w:rPr>
-                <w:rFonts w:ascii="Arial" w:hAnsi="Arial" w:cs="Arial"/>
-                <w:sz w:val="22"/>
-                <w:szCs w:val="22"/>
-              </w:rPr>
-              <w:t>owner</w:t>
-            </w:r>
-            <w:proofErr w:type="spellEnd"/>
-            <w:r>
-              <w:rPr>
-                <w:rFonts w:ascii="Arial" w:hAnsi="Arial" w:cs="Arial"/>
-                <w:sz w:val="22"/>
-                <w:szCs w:val="22"/>
-              </w:rPr>
-              <w:t>)}}</w:t>
+              <w:t>{{capitalize(either_owner)}}</w:t>
             </w:r>
             <w:r>
               <w:rPr>
@@ -1276,16 +1050,7 @@
                 <w:sz w:val="22"/>
                 <w:szCs w:val="22"/>
               </w:rPr>
-              <w:t xml:space="preserve">{% if </w:t>
-            </w:r>
-            <w:proofErr w:type="spellStart"/>
-            <w:r>
-              <w:rPr>
-                <w:rFonts w:ascii="Arial" w:hAnsi="Arial" w:cs="Arial"/>
-                <w:sz w:val="22"/>
-                <w:szCs w:val="22"/>
-              </w:rPr>
-              <w:t>joint_</w:t>
+              <w:t>{% if joint_</w:t>
             </w:r>
             <w:r>
               <w:rPr>
@@ -1296,19 +1061,7 @@
                 <w:szCs w:val="22"/>
                 <w:u w:val="none"/>
               </w:rPr>
-              <w:t>language</w:t>
-            </w:r>
-            <w:proofErr w:type="spellEnd"/>
-            <w:r>
-              <w:rPr>
-                <w:rStyle w:val="Hyperlink"/>
-                <w:rFonts w:ascii="Arial" w:hAnsi="Arial" w:cs="Arial"/>
-                <w:color w:val="000000" w:themeColor="text1"/>
-                <w:sz w:val="22"/>
-                <w:szCs w:val="22"/>
-                <w:u w:val="none"/>
-              </w:rPr>
-              <w:t xml:space="preserve"> == True</w:t>
+              <w:t>language == True</w:t>
             </w:r>
             <w:r>
               <w:rPr>
@@ -1364,33 +1117,15 @@
                 <w:szCs w:val="22"/>
               </w:rPr>
               <w:lastRenderedPageBreak/>
-              <w:t xml:space="preserve">If only one owner revokes the TODI and that owner passes away before the other owner, the TODI can still take </w:t>
-            </w:r>
-            <w:proofErr w:type="gramStart"/>
-            <w:r>
-              <w:rPr>
-                <w:rFonts w:ascii="Arial" w:hAnsi="Arial" w:cs="Arial"/>
-                <w:sz w:val="22"/>
-                <w:szCs w:val="22"/>
-              </w:rPr>
-              <w:t>effect.</w:t>
-            </w:r>
-            <w:r>
-              <w:rPr>
-                <w:rFonts w:ascii="Arial" w:hAnsi="Arial" w:cs="Arial"/>
-                <w:sz w:val="22"/>
-                <w:szCs w:val="22"/>
-              </w:rPr>
-              <w:t>{</w:t>
-            </w:r>
-            <w:proofErr w:type="gramEnd"/>
-            <w:r>
-              <w:rPr>
-                <w:rFonts w:ascii="Arial" w:hAnsi="Arial" w:cs="Arial"/>
-                <w:sz w:val="22"/>
-                <w:szCs w:val="22"/>
-              </w:rPr>
-              <w:t>% endif %}</w:t>
+              <w:t>If only one owner revokes the TODI and that owner passes away before the other owner, the TODI can still take effect.</w:t>
+            </w:r>
+            <w:r>
+              <w:rPr>
+                <w:rFonts w:ascii="Arial" w:hAnsi="Arial" w:cs="Arial"/>
+                <w:sz w:val="22"/>
+                <w:szCs w:val="22"/>
+              </w:rPr>
+              <w:t>{% endif %}</w:t>
             </w:r>
           </w:p>
         </w:tc>

</xml_diff>

<commit_message>
Fixed instructions template font size issue, minor yml tweaks
</commit_message>
<xml_diff>
--- a/docassemble/TODI/data/templates/todi_instructions.docx
+++ b/docassemble/TODI/data/templates/todi_instructions.docx
@@ -61,7 +61,7 @@
                           <pic:cNvPicPr/>
                         </pic:nvPicPr>
                         <pic:blipFill>
-                          <a:blip r:embed="rId7">
+                          <a:blip r:embed="rId8">
                             <a:extLst>
                               <a:ext uri="{28A0092B-C50C-407E-A947-70E740481C1C}">
                                 <a14:useLocalDpi xmlns:a14="http://schemas.microsoft.com/office/drawing/2010/main" val="0"/>
@@ -127,9 +127,8 @@
               <w:pStyle w:val="NoSpacing"/>
               <w:spacing w:after="40"/>
               <w:rPr>
-                <w:rFonts w:ascii="Arial" w:hAnsi="Arial" w:cs="Arial"/>
+                <w:rFonts w:cs="Arial"/>
                 <w:b/>
-                <w:sz w:val="22"/>
                 <w:szCs w:val="22"/>
               </w:rPr>
             </w:pPr>
@@ -139,17 +138,15 @@
               <w:pStyle w:val="NoSpacing"/>
               <w:spacing w:after="40"/>
               <w:rPr>
-                <w:rFonts w:ascii="Arial" w:hAnsi="Arial" w:cs="Arial"/>
+                <w:rFonts w:cs="Arial"/>
                 <w:b/>
-                <w:sz w:val="22"/>
-                <w:szCs w:val="22"/>
-              </w:rPr>
-            </w:pPr>
-            <w:r>
-              <w:rPr>
-                <w:rFonts w:ascii="Arial" w:hAnsi="Arial" w:cs="Arial"/>
+                <w:szCs w:val="22"/>
+              </w:rPr>
+            </w:pPr>
+            <w:r>
+              <w:rPr>
+                <w:rFonts w:cs="Arial"/>
                 <w:b/>
-                <w:sz w:val="22"/>
                 <w:szCs w:val="22"/>
               </w:rPr>
               <w:t>How does the Transfer on Death Instrument work?</w:t>
@@ -165,15 +162,13 @@
               <w:spacing w:after="40"/>
               <w:ind w:left="360"/>
               <w:rPr>
-                <w:rFonts w:ascii="Arial" w:hAnsi="Arial" w:cs="Arial"/>
-                <w:sz w:val="22"/>
-                <w:szCs w:val="22"/>
-              </w:rPr>
-            </w:pPr>
-            <w:r>
-              <w:rPr>
-                <w:rFonts w:ascii="Arial" w:hAnsi="Arial" w:cs="Arial"/>
-                <w:sz w:val="22"/>
+                <w:rFonts w:cs="Arial"/>
+                <w:szCs w:val="22"/>
+              </w:rPr>
+            </w:pPr>
+            <w:r>
+              <w:rPr>
+                <w:rFonts w:cs="Arial"/>
                 <w:szCs w:val="22"/>
               </w:rPr>
               <w:t xml:space="preserve">A Transfer on Death Instrument ("TODI") is like a deed that doesn’t take effect until you die. You can use it so that you don’t have to put your house in your will, which will make things easier on your loved ones down the line. This is because using a TODI can avoid the need to go to court to divide up your property you leave behind. </w:t>
@@ -189,39 +184,34 @@
               <w:spacing w:after="40"/>
               <w:ind w:left="360"/>
               <w:rPr>
-                <w:rFonts w:ascii="Arial" w:hAnsi="Arial" w:cs="Arial"/>
-                <w:sz w:val="22"/>
-                <w:szCs w:val="22"/>
-              </w:rPr>
-            </w:pPr>
-            <w:r>
-              <w:rPr>
-                <w:rFonts w:ascii="Arial" w:hAnsi="Arial" w:cs="Arial"/>
-                <w:sz w:val="22"/>
+                <w:rFonts w:cs="Arial"/>
+                <w:szCs w:val="22"/>
+              </w:rPr>
+            </w:pPr>
+            <w:r>
+              <w:rPr>
+                <w:rFonts w:cs="Arial"/>
                 <w:szCs w:val="22"/>
               </w:rPr>
               <w:t xml:space="preserve">Many people who use a TODI also use a Small Estate Affidavit for the rest of their property. For more information about Small Estate Affidavits, visit </w:t>
             </w:r>
-            <w:hyperlink r:id="rId8" w:history="1">
-              <w:r>
-                <w:rPr>
-                  <w:rStyle w:val="Hyperlink"/>
-                  <w:rFonts w:ascii="Arial" w:hAnsi="Arial" w:cs="Arial"/>
-                  <w:sz w:val="22"/>
-                  <w:szCs w:val="22"/>
-                </w:rPr>
-                <w:t>https://www.illinoislegalaid.org/legal-information/filing-small-estate-affidavit</w:t>
-              </w:r>
-            </w:hyperlink>
+            <w:r>
+              <w:rPr>
+                <w:rFonts w:cs="Arial"/>
+                <w:color w:val="5B9BD5" w:themeColor="accent1"/>
+                <w:szCs w:val="22"/>
+                <w:u w:val="single"/>
+              </w:rPr>
+              <w:t>https://www.illinoislegalaid.org/legal-information/filing-small-estate-affidavit</w:t>
+            </w:r>
           </w:p>
           <w:p>
             <w:pPr>
               <w:pStyle w:val="NoSpacing"/>
               <w:spacing w:after="40"/>
               <w:rPr>
-                <w:rFonts w:ascii="Arial" w:hAnsi="Arial" w:cs="Arial"/>
+                <w:rFonts w:cs="Arial"/>
                 <w:b/>
-                <w:sz w:val="22"/>
                 <w:szCs w:val="22"/>
               </w:rPr>
             </w:pPr>
@@ -230,17 +220,15 @@
             <w:pPr>
               <w:pStyle w:val="NoSpacing"/>
               <w:rPr>
-                <w:rFonts w:ascii="Arial" w:hAnsi="Arial" w:cs="Arial"/>
+                <w:rFonts w:cs="Arial"/>
                 <w:b/>
-                <w:sz w:val="22"/>
-                <w:szCs w:val="22"/>
-              </w:rPr>
-            </w:pPr>
-            <w:r>
-              <w:rPr>
-                <w:rFonts w:ascii="Arial" w:hAnsi="Arial" w:cs="Arial"/>
+                <w:szCs w:val="22"/>
+              </w:rPr>
+            </w:pPr>
+            <w:r>
+              <w:rPr>
+                <w:rFonts w:cs="Arial"/>
                 <w:b/>
-                <w:sz w:val="22"/>
                 <w:szCs w:val="22"/>
               </w:rPr>
               <w:t>What forms do I need to transfer my property after I die?</w:t>
@@ -254,25 +242,22 @@
                 <w:numId w:val="7"/>
               </w:numPr>
               <w:rPr>
-                <w:rFonts w:ascii="Arial" w:hAnsi="Arial" w:cs="Arial"/>
+                <w:rFonts w:cs="Arial"/>
                 <w:b/>
-                <w:sz w:val="22"/>
-                <w:szCs w:val="22"/>
-              </w:rPr>
-            </w:pPr>
-            <w:r>
-              <w:rPr>
-                <w:rFonts w:ascii="Arial" w:hAnsi="Arial" w:cs="Arial"/>
+                <w:szCs w:val="22"/>
+              </w:rPr>
+            </w:pPr>
+            <w:r>
+              <w:rPr>
+                <w:rFonts w:cs="Arial"/>
                 <w:b/>
-                <w:sz w:val="22"/>
                 <w:szCs w:val="22"/>
               </w:rPr>
               <w:t xml:space="preserve">Illinois Transfer on Death Instrument: </w:t>
             </w:r>
             <w:r>
               <w:rPr>
-                <w:rFonts w:ascii="Arial" w:hAnsi="Arial" w:cs="Arial"/>
-                <w:sz w:val="22"/>
+                <w:rFonts w:cs="Arial"/>
                 <w:szCs w:val="22"/>
               </w:rPr>
               <w:t xml:space="preserve">contains information about the property and the beneficiaries. </w:t>
@@ -286,41 +271,52 @@
                 <w:numId w:val="7"/>
               </w:numPr>
               <w:rPr>
-                <w:rFonts w:ascii="Arial" w:hAnsi="Arial" w:cs="Arial"/>
+                <w:rFonts w:cs="Arial"/>
                 <w:b/>
-                <w:sz w:val="22"/>
-                <w:szCs w:val="22"/>
-              </w:rPr>
-            </w:pPr>
-            <w:r>
-              <w:rPr>
-                <w:rFonts w:ascii="Arial" w:hAnsi="Arial" w:cs="Arial"/>
+                <w:szCs w:val="22"/>
+              </w:rPr>
+            </w:pPr>
+            <w:r>
+              <w:rPr>
+                <w:rFonts w:cs="Arial"/>
                 <w:b/>
-                <w:sz w:val="22"/>
                 <w:szCs w:val="22"/>
               </w:rPr>
               <w:t xml:space="preserve">Notice of Death Affidavit and Acceptance of Transfer on Death Instrument: </w:t>
             </w:r>
             <w:r>
               <w:rPr>
-                <w:rFonts w:ascii="Arial" w:hAnsi="Arial" w:cs="Arial"/>
-                <w:sz w:val="22"/>
+                <w:rFonts w:cs="Arial"/>
                 <w:szCs w:val="22"/>
               </w:rPr>
               <w:t xml:space="preserve">must be filed by the beneficiaries within 2 years after </w:t>
             </w:r>
             <w:r>
               <w:rPr>
-                <w:rFonts w:ascii="Arial" w:hAnsi="Arial" w:cs="Arial"/>
-                <w:sz w:val="22"/>
-                <w:szCs w:val="22"/>
-              </w:rPr>
-              <w:t>{{after_both_death}}</w:t>
-            </w:r>
-            <w:r>
-              <w:rPr>
-                <w:rFonts w:ascii="Arial" w:hAnsi="Arial" w:cs="Arial"/>
-                <w:sz w:val="22"/>
+                <w:rFonts w:cs="Arial"/>
+                <w:szCs w:val="22"/>
+              </w:rPr>
+              <w:t>{{</w:t>
+            </w:r>
+            <w:proofErr w:type="spellStart"/>
+            <w:r>
+              <w:rPr>
+                <w:rFonts w:cs="Arial"/>
+                <w:szCs w:val="22"/>
+              </w:rPr>
+              <w:t>after_both_death</w:t>
+            </w:r>
+            <w:proofErr w:type="spellEnd"/>
+            <w:r>
+              <w:rPr>
+                <w:rFonts w:cs="Arial"/>
+                <w:szCs w:val="22"/>
+              </w:rPr>
+              <w:t>}}</w:t>
+            </w:r>
+            <w:r>
+              <w:rPr>
+                <w:rFonts w:cs="Arial"/>
                 <w:szCs w:val="22"/>
               </w:rPr>
               <w:t xml:space="preserve"> in order to transfer the property.</w:t>
@@ -331,9 +327,8 @@
               <w:pStyle w:val="NoSpacing"/>
               <w:spacing w:after="40"/>
               <w:rPr>
-                <w:rFonts w:ascii="Arial" w:hAnsi="Arial" w:cs="Arial"/>
+                <w:rFonts w:cs="Arial"/>
                 <w:b/>
-                <w:sz w:val="22"/>
                 <w:szCs w:val="22"/>
               </w:rPr>
             </w:pPr>
@@ -343,17 +338,15 @@
               <w:pStyle w:val="NoSpacing"/>
               <w:spacing w:after="40"/>
               <w:rPr>
-                <w:rFonts w:ascii="Arial" w:hAnsi="Arial" w:cs="Arial"/>
+                <w:rFonts w:cs="Arial"/>
                 <w:b/>
-                <w:sz w:val="22"/>
-                <w:szCs w:val="22"/>
-              </w:rPr>
-            </w:pPr>
-            <w:r>
-              <w:rPr>
-                <w:rFonts w:ascii="Arial" w:hAnsi="Arial" w:cs="Arial"/>
+                <w:szCs w:val="22"/>
+              </w:rPr>
+            </w:pPr>
+            <w:r>
+              <w:rPr>
+                <w:rFonts w:cs="Arial"/>
                 <w:b/>
-                <w:sz w:val="22"/>
                 <w:szCs w:val="22"/>
               </w:rPr>
               <w:t>What do I do after I print my TODI?</w:t>
@@ -364,46 +357,41 @@
               <w:pStyle w:val="NoSpacing"/>
               <w:spacing w:after="40"/>
               <w:rPr>
-                <w:rFonts w:ascii="Arial" w:hAnsi="Arial" w:cs="Arial"/>
+                <w:rFonts w:cs="Arial"/>
                 <w:b/>
-                <w:sz w:val="22"/>
-                <w:szCs w:val="22"/>
-              </w:rPr>
-            </w:pPr>
-            <w:r>
-              <w:rPr>
-                <w:rFonts w:ascii="Arial" w:hAnsi="Arial" w:cs="Arial"/>
+                <w:szCs w:val="22"/>
+              </w:rPr>
+            </w:pPr>
+            <w:r>
+              <w:rPr>
+                <w:rFonts w:cs="Arial"/>
                 <w:b/>
-                <w:sz w:val="22"/>
                 <w:szCs w:val="22"/>
               </w:rPr>
               <w:t>{{</w:t>
             </w:r>
-            <w:r>
-              <w:rPr>
-                <w:rFonts w:ascii="Arial" w:hAnsi="Arial" w:cs="Arial"/>
+            <w:proofErr w:type="spellStart"/>
+            <w:r>
+              <w:rPr>
+                <w:rFonts w:cs="Arial"/>
                 <w:b/>
-                <w:sz w:val="22"/>
                 <w:szCs w:val="22"/>
               </w:rPr>
               <w:t>multiple_must_sign</w:t>
             </w:r>
-            <w:r>
-              <w:rPr>
-                <w:rFonts w:ascii="Arial" w:hAnsi="Arial" w:cs="Arial"/>
+            <w:proofErr w:type="spellEnd"/>
+            <w:r>
+              <w:rPr>
+                <w:rFonts w:cs="Arial"/>
                 <w:b/>
-                <w:sz w:val="22"/>
                 <w:szCs w:val="22"/>
               </w:rPr>
               <w:t>}}</w:t>
             </w:r>
-            <w:bookmarkStart w:id="0" w:name="_GoBack"/>
-            <w:bookmarkEnd w:id="0"/>
-            <w:r>
-              <w:rPr>
-                <w:rFonts w:ascii="Arial" w:hAnsi="Arial" w:cs="Arial"/>
+            <w:r>
+              <w:rPr>
+                <w:rFonts w:cs="Arial"/>
                 <w:b/>
-                <w:sz w:val="22"/>
                 <w:szCs w:val="22"/>
               </w:rPr>
               <w:t xml:space="preserve"> and date the TODI in front of 2 witnesses and a notary public.</w:t>
@@ -419,51 +407,56 @@
               <w:spacing w:after="40"/>
               <w:ind w:left="360"/>
               <w:rPr>
-                <w:rFonts w:ascii="Arial" w:hAnsi="Arial" w:cs="Arial"/>
-                <w:sz w:val="22"/>
-                <w:szCs w:val="22"/>
-              </w:rPr>
-            </w:pPr>
-            <w:r>
-              <w:rPr>
-                <w:rFonts w:ascii="Arial" w:hAnsi="Arial" w:cs="Arial"/>
-                <w:sz w:val="22"/>
+                <w:rFonts w:cs="Arial"/>
+                <w:szCs w:val="22"/>
+              </w:rPr>
+            </w:pPr>
+            <w:r>
+              <w:rPr>
+                <w:rFonts w:cs="Arial"/>
                 <w:szCs w:val="22"/>
               </w:rPr>
               <w:t>Read through your forms and make sure everything is correct.</w:t>
             </w:r>
             <w:r>
               <w:rPr>
-                <w:rFonts w:ascii="Arial" w:hAnsi="Arial" w:cs="Arial"/>
-                <w:sz w:val="22"/>
+                <w:rFonts w:cs="Arial"/>
                 <w:szCs w:val="22"/>
               </w:rPr>
               <w:t xml:space="preserve"> You do not need to fill out the “Affix</w:t>
             </w:r>
             <w:r>
               <w:rPr>
-                <w:rFonts w:ascii="Arial" w:hAnsi="Arial" w:cs="Arial"/>
-                <w:sz w:val="22"/>
+                <w:rFonts w:cs="Arial"/>
                 <w:szCs w:val="22"/>
               </w:rPr>
               <w:t xml:space="preserve"> </w:t>
             </w:r>
             <w:r>
               <w:rPr>
-                <w:rFonts w:ascii="Arial" w:hAnsi="Arial" w:cs="Arial"/>
-                <w:sz w:val="22"/>
-                <w:szCs w:val="22"/>
-              </w:rPr>
-              <w:t>Transfer Tax Stamp” box until later.</w:t>
-            </w:r>
-            <w:r>
-              <w:rPr>
-                <w:rFonts w:ascii="Arial" w:hAnsi="Arial" w:cs="Arial"/>
-                <w:sz w:val="22"/>
+                <w:rFonts w:cs="Arial"/>
+                <w:szCs w:val="22"/>
+              </w:rPr>
+              <w:t xml:space="preserve">Transfer Tax Stamp” box until </w:t>
+            </w:r>
+            <w:proofErr w:type="spellStart"/>
+            <w:proofErr w:type="gramStart"/>
+            <w:r>
+              <w:rPr>
+                <w:rFonts w:cs="Arial"/>
+                <w:szCs w:val="22"/>
+              </w:rPr>
+              <w:t>later.</w:t>
+            </w:r>
+            <w:r>
+              <w:rPr>
+                <w:rFonts w:cs="Arial"/>
                 <w:szCs w:val="22"/>
               </w:rPr>
               <w:t>s</w:t>
             </w:r>
+            <w:proofErr w:type="spellEnd"/>
+            <w:proofErr w:type="gramEnd"/>
           </w:p>
           <w:p>
             <w:pPr>
@@ -475,26 +468,80 @@
               <w:spacing w:after="40"/>
               <w:ind w:left="360"/>
               <w:rPr>
-                <w:rFonts w:ascii="Arial" w:hAnsi="Arial" w:cs="Arial"/>
-                <w:sz w:val="22"/>
-                <w:szCs w:val="22"/>
-              </w:rPr>
-            </w:pPr>
-            <w:r>
-              <w:rPr>
-                <w:rFonts w:ascii="Arial" w:hAnsi="Arial" w:cs="Arial"/>
-                <w:sz w:val="22"/>
-                <w:szCs w:val="22"/>
-              </w:rPr>
-              <w:t>{% if joint_language == True %}Both of y{% else %}Y{% endif %}</w:t>
-            </w:r>
-            <w:r>
-              <w:rPr>
-                <w:rFonts w:ascii="Arial" w:hAnsi="Arial" w:cs="Arial"/>
-                <w:sz w:val="22"/>
-                <w:szCs w:val="22"/>
-              </w:rPr>
-              <w:t>ou must sign and date the TODI in front of a notary public with 2 witnesses. If you entered the witness names and addresses when you were answering questions, you must bring those people with you to be witnesses.</w:t>
+                <w:rFonts w:cs="Arial"/>
+                <w:szCs w:val="22"/>
+              </w:rPr>
+            </w:pPr>
+            <w:r>
+              <w:rPr>
+                <w:rFonts w:cs="Arial"/>
+                <w:szCs w:val="22"/>
+              </w:rPr>
+              <w:t xml:space="preserve">{% if </w:t>
+            </w:r>
+            <w:proofErr w:type="spellStart"/>
+            <w:r>
+              <w:rPr>
+                <w:rFonts w:cs="Arial"/>
+                <w:szCs w:val="22"/>
+              </w:rPr>
+              <w:t>joint_language</w:t>
+            </w:r>
+            <w:proofErr w:type="spellEnd"/>
+            <w:r>
+              <w:rPr>
+                <w:rFonts w:cs="Arial"/>
+                <w:szCs w:val="22"/>
+              </w:rPr>
+              <w:t xml:space="preserve"> == True </w:t>
+            </w:r>
+            <w:proofErr w:type="gramStart"/>
+            <w:r>
+              <w:rPr>
+                <w:rFonts w:cs="Arial"/>
+                <w:szCs w:val="22"/>
+              </w:rPr>
+              <w:t>%}Both</w:t>
+            </w:r>
+            <w:proofErr w:type="gramEnd"/>
+            <w:r>
+              <w:rPr>
+                <w:rFonts w:cs="Arial"/>
+                <w:szCs w:val="22"/>
+              </w:rPr>
+              <w:t xml:space="preserve"> of y{% else %}Y{% </w:t>
+            </w:r>
+            <w:proofErr w:type="spellStart"/>
+            <w:r>
+              <w:rPr>
+                <w:rFonts w:cs="Arial"/>
+                <w:szCs w:val="22"/>
+              </w:rPr>
+              <w:t>endif</w:t>
+            </w:r>
+            <w:proofErr w:type="spellEnd"/>
+            <w:r>
+              <w:rPr>
+                <w:rFonts w:cs="Arial"/>
+                <w:szCs w:val="22"/>
+              </w:rPr>
+              <w:t xml:space="preserve"> %}</w:t>
+            </w:r>
+            <w:proofErr w:type="spellStart"/>
+            <w:r>
+              <w:rPr>
+                <w:rFonts w:cs="Arial"/>
+                <w:szCs w:val="22"/>
+              </w:rPr>
+              <w:t>ou</w:t>
+            </w:r>
+            <w:proofErr w:type="spellEnd"/>
+            <w:r>
+              <w:rPr>
+                <w:rFonts w:cs="Arial"/>
+                <w:szCs w:val="22"/>
+              </w:rPr>
+              <w:t xml:space="preserve"> must sign and date the TODI in front of a notary public with 2 witnesses. If you entered the witness names and addresses when you were answering questions, you must bring those people with you to be witnesses.</w:t>
             </w:r>
           </w:p>
           <w:p>
@@ -507,31 +554,27 @@
               <w:spacing w:after="40"/>
               <w:ind w:left="360"/>
               <w:rPr>
-                <w:rFonts w:ascii="Arial" w:hAnsi="Arial" w:cs="Arial"/>
-                <w:sz w:val="22"/>
-                <w:szCs w:val="22"/>
-              </w:rPr>
-            </w:pPr>
-            <w:r>
-              <w:rPr>
-                <w:rFonts w:ascii="Arial" w:hAnsi="Arial" w:cs="Arial"/>
-                <w:sz w:val="22"/>
+                <w:rFonts w:cs="Arial"/>
+                <w:szCs w:val="22"/>
+              </w:rPr>
+            </w:pPr>
+            <w:r>
+              <w:rPr>
+                <w:rFonts w:cs="Arial"/>
                 <w:szCs w:val="22"/>
               </w:rPr>
               <w:t>A notary public can usually be found at your local courthouse, banks, and law offices. The notary will stamp your charge form to confirm that you</w:t>
             </w:r>
             <w:r>
               <w:rPr>
-                <w:rFonts w:ascii="Arial" w:hAnsi="Arial" w:cs="Arial"/>
-                <w:sz w:val="22"/>
+                <w:rFonts w:cs="Arial"/>
                 <w:szCs w:val="22"/>
               </w:rPr>
               <w:t xml:space="preserve"> both</w:t>
             </w:r>
             <w:r>
               <w:rPr>
-                <w:rFonts w:ascii="Arial" w:hAnsi="Arial" w:cs="Arial"/>
-                <w:sz w:val="22"/>
+                <w:rFonts w:cs="Arial"/>
                 <w:szCs w:val="22"/>
               </w:rPr>
               <w:t xml:space="preserve"> signed under oath. </w:t>
@@ -547,15 +590,13 @@
               <w:spacing w:after="40"/>
               <w:ind w:left="720"/>
               <w:rPr>
-                <w:rFonts w:ascii="Arial" w:hAnsi="Arial" w:cs="Arial"/>
-                <w:sz w:val="22"/>
-                <w:szCs w:val="22"/>
-              </w:rPr>
-            </w:pPr>
-            <w:r>
-              <w:rPr>
-                <w:rFonts w:ascii="Arial" w:hAnsi="Arial" w:cs="Arial"/>
-                <w:sz w:val="22"/>
+                <w:rFonts w:cs="Arial"/>
+                <w:szCs w:val="22"/>
+              </w:rPr>
+            </w:pPr>
+            <w:r>
+              <w:rPr>
+                <w:rFonts w:cs="Arial"/>
                 <w:szCs w:val="22"/>
               </w:rPr>
               <w:t xml:space="preserve">Bring a photo I.D. when you visit the notary; </w:t>
@@ -571,15 +612,13 @@
               <w:spacing w:after="40"/>
               <w:ind w:left="720"/>
               <w:rPr>
-                <w:rFonts w:ascii="Arial" w:hAnsi="Arial" w:cs="Arial"/>
-                <w:sz w:val="22"/>
-                <w:szCs w:val="22"/>
-              </w:rPr>
-            </w:pPr>
-            <w:r>
-              <w:rPr>
-                <w:rFonts w:ascii="Arial" w:hAnsi="Arial" w:cs="Arial"/>
-                <w:sz w:val="22"/>
+                <w:rFonts w:cs="Arial"/>
+                <w:szCs w:val="22"/>
+              </w:rPr>
+            </w:pPr>
+            <w:r>
+              <w:rPr>
+                <w:rFonts w:cs="Arial"/>
                 <w:szCs w:val="22"/>
               </w:rPr>
               <w:t>There may be a small fee (usually $1) for the notary’s services.</w:t>
@@ -595,15 +634,13 @@
               <w:spacing w:after="60"/>
               <w:ind w:left="360"/>
               <w:rPr>
-                <w:rFonts w:ascii="Arial" w:hAnsi="Arial" w:cs="Arial"/>
-                <w:sz w:val="22"/>
-                <w:szCs w:val="22"/>
-              </w:rPr>
-            </w:pPr>
-            <w:r>
-              <w:rPr>
-                <w:rFonts w:ascii="Arial" w:hAnsi="Arial" w:cs="Arial"/>
-                <w:sz w:val="22"/>
+                <w:rFonts w:cs="Arial"/>
+                <w:szCs w:val="22"/>
+              </w:rPr>
+            </w:pPr>
+            <w:r>
+              <w:rPr>
+                <w:rFonts w:cs="Arial"/>
                 <w:szCs w:val="22"/>
               </w:rPr>
               <w:lastRenderedPageBreak/>
@@ -660,15 +697,13 @@
               <w:spacing w:after="40"/>
               <w:ind w:left="360"/>
               <w:rPr>
-                <w:rFonts w:ascii="Arial" w:hAnsi="Arial" w:cs="Arial"/>
-                <w:sz w:val="22"/>
-                <w:szCs w:val="22"/>
-              </w:rPr>
-            </w:pPr>
-            <w:r>
-              <w:rPr>
-                <w:rFonts w:ascii="Arial" w:hAnsi="Arial" w:cs="Arial"/>
-                <w:sz w:val="22"/>
+                <w:rFonts w:cs="Arial"/>
+                <w:szCs w:val="22"/>
+              </w:rPr>
+            </w:pPr>
+            <w:r>
+              <w:rPr>
+                <w:rFonts w:cs="Arial"/>
                 <w:szCs w:val="22"/>
               </w:rPr>
               <w:t>Take the TODI to the Recorder of Deeds office in the county where the property in the TODI is located.</w:t>
@@ -684,15 +719,13 @@
               <w:spacing w:after="40"/>
               <w:ind w:left="360"/>
               <w:rPr>
-                <w:rFonts w:ascii="Arial" w:hAnsi="Arial" w:cs="Arial"/>
-                <w:sz w:val="22"/>
-                <w:szCs w:val="22"/>
-              </w:rPr>
-            </w:pPr>
-            <w:r>
-              <w:rPr>
-                <w:rFonts w:ascii="Arial" w:hAnsi="Arial" w:cs="Arial"/>
-                <w:sz w:val="22"/>
+                <w:rFonts w:cs="Arial"/>
+                <w:szCs w:val="22"/>
+              </w:rPr>
+            </w:pPr>
+            <w:r>
+              <w:rPr>
+                <w:rFonts w:cs="Arial"/>
                 <w:szCs w:val="22"/>
               </w:rPr>
               <w:t xml:space="preserve">If the property lies within more than one county, file a copy of your TODI in each county.  </w:t>
@@ -703,8 +736,7 @@
               <w:pStyle w:val="NoSpacing"/>
               <w:ind w:left="360"/>
               <w:rPr>
-                <w:rFonts w:ascii="Arial" w:hAnsi="Arial" w:cs="Arial"/>
-                <w:sz w:val="22"/>
+                <w:rFonts w:cs="Arial"/>
                 <w:szCs w:val="22"/>
               </w:rPr>
             </w:pPr>
@@ -714,17 +746,15 @@
               <w:pStyle w:val="NoSpacing"/>
               <w:spacing w:after="40"/>
               <w:rPr>
-                <w:rFonts w:ascii="Arial" w:hAnsi="Arial" w:cs="Arial"/>
+                <w:rFonts w:cs="Arial"/>
                 <w:b/>
-                <w:sz w:val="22"/>
-                <w:szCs w:val="22"/>
-              </w:rPr>
-            </w:pPr>
-            <w:r>
-              <w:rPr>
-                <w:rFonts w:ascii="Arial" w:hAnsi="Arial" w:cs="Arial"/>
+                <w:szCs w:val="22"/>
+              </w:rPr>
+            </w:pPr>
+            <w:r>
+              <w:rPr>
+                <w:rFonts w:cs="Arial"/>
                 <w:b/>
-                <w:sz w:val="22"/>
                 <w:szCs w:val="22"/>
               </w:rPr>
               <w:t>Give copies of the TODI and Notice of Death Affidavit and Acceptance of Transfer on Death Instrument to the beneficiaries.</w:t>
@@ -740,23 +770,29 @@
               <w:spacing w:after="40"/>
               <w:ind w:left="360"/>
               <w:rPr>
-                <w:rFonts w:ascii="Arial" w:hAnsi="Arial" w:cs="Arial"/>
-                <w:sz w:val="22"/>
-                <w:szCs w:val="22"/>
-              </w:rPr>
-            </w:pPr>
-            <w:r>
-              <w:rPr>
-                <w:rFonts w:ascii="Arial" w:hAnsi="Arial" w:cs="Arial"/>
-                <w:sz w:val="22"/>
-                <w:szCs w:val="22"/>
-              </w:rPr>
-              <w:t>On the Notice of Death Affidavit and Acceptance of Transfer on Death Instrument, fill in the date the TODI was recorded and the document number, if known</w:t>
-            </w:r>
-            <w:r>
-              <w:rPr>
-                <w:rFonts w:ascii="Arial" w:hAnsi="Arial" w:cs="Arial"/>
-                <w:sz w:val="22"/>
+                <w:rFonts w:cs="Arial"/>
+                <w:szCs w:val="22"/>
+              </w:rPr>
+            </w:pPr>
+            <w:r>
+              <w:rPr>
+                <w:rFonts w:cs="Arial"/>
+                <w:szCs w:val="22"/>
+              </w:rPr>
+              <w:t>On the Notice of Death Affidavit and Acceptance of Tr</w:t>
+            </w:r>
+            <w:bookmarkStart w:id="0" w:name="_GoBack"/>
+            <w:bookmarkEnd w:id="0"/>
+            <w:r>
+              <w:rPr>
+                <w:rFonts w:cs="Arial"/>
+                <w:szCs w:val="22"/>
+              </w:rPr>
+              <w:t>ansfer on Death Instrument, fill in the date the TODI was recorded and the document number, if known</w:t>
+            </w:r>
+            <w:r>
+              <w:rPr>
+                <w:rFonts w:cs="Arial"/>
                 <w:szCs w:val="22"/>
               </w:rPr>
               <w:t>.</w:t>
@@ -772,31 +808,43 @@
               <w:spacing w:after="40"/>
               <w:ind w:left="360"/>
               <w:rPr>
-                <w:rFonts w:ascii="Arial" w:hAnsi="Arial" w:cs="Arial"/>
-                <w:sz w:val="22"/>
-                <w:szCs w:val="22"/>
-              </w:rPr>
-            </w:pPr>
-            <w:r>
-              <w:rPr>
-                <w:rFonts w:ascii="Arial" w:hAnsi="Arial" w:cs="Arial"/>
-                <w:sz w:val="22"/>
+                <w:rFonts w:cs="Arial"/>
+                <w:szCs w:val="22"/>
+              </w:rPr>
+            </w:pPr>
+            <w:r>
+              <w:rPr>
+                <w:rFonts w:cs="Arial"/>
                 <w:szCs w:val="22"/>
               </w:rPr>
               <w:t xml:space="preserve">Give each beneficiary a copy of the Notice of Death Affidavit and Acceptance of Transfer on Death Instrument that printed with your forms. This is the form they will use to get the property after </w:t>
             </w:r>
             <w:r>
               <w:rPr>
-                <w:rFonts w:ascii="Arial" w:hAnsi="Arial" w:cs="Arial"/>
-                <w:sz w:val="22"/>
-                <w:szCs w:val="22"/>
-              </w:rPr>
-              <w:t>{{after_both_death}}</w:t>
-            </w:r>
-            <w:r>
-              <w:rPr>
-                <w:rFonts w:ascii="Arial" w:hAnsi="Arial" w:cs="Arial"/>
-                <w:sz w:val="22"/>
+                <w:rFonts w:cs="Arial"/>
+                <w:szCs w:val="22"/>
+              </w:rPr>
+              <w:t>{{</w:t>
+            </w:r>
+            <w:proofErr w:type="spellStart"/>
+            <w:r>
+              <w:rPr>
+                <w:rFonts w:cs="Arial"/>
+                <w:szCs w:val="22"/>
+              </w:rPr>
+              <w:t>after_both_death</w:t>
+            </w:r>
+            <w:proofErr w:type="spellEnd"/>
+            <w:r>
+              <w:rPr>
+                <w:rFonts w:cs="Arial"/>
+                <w:szCs w:val="22"/>
+              </w:rPr>
+              <w:t>}}</w:t>
+            </w:r>
+            <w:r>
+              <w:rPr>
+                <w:rFonts w:cs="Arial"/>
                 <w:szCs w:val="22"/>
               </w:rPr>
               <w:t>.</w:t>
@@ -812,15 +860,13 @@
               <w:spacing w:after="40"/>
               <w:ind w:left="360"/>
               <w:rPr>
-                <w:rFonts w:ascii="Arial" w:hAnsi="Arial" w:cs="Arial"/>
-                <w:sz w:val="22"/>
-                <w:szCs w:val="22"/>
-              </w:rPr>
-            </w:pPr>
-            <w:r>
-              <w:rPr>
-                <w:rFonts w:ascii="Arial" w:hAnsi="Arial" w:cs="Arial"/>
-                <w:sz w:val="22"/>
+                <w:rFonts w:cs="Arial"/>
+                <w:szCs w:val="22"/>
+              </w:rPr>
+            </w:pPr>
+            <w:r>
+              <w:rPr>
+                <w:rFonts w:cs="Arial"/>
                 <w:szCs w:val="22"/>
               </w:rPr>
               <w:t>Give each beneficiary a copy of the TODI for their records.</w:t>
@@ -836,77 +882,121 @@
               <w:spacing w:after="40"/>
               <w:ind w:left="360"/>
               <w:rPr>
-                <w:rFonts w:ascii="Arial" w:hAnsi="Arial" w:cs="Arial"/>
-                <w:sz w:val="22"/>
-                <w:szCs w:val="22"/>
-              </w:rPr>
-            </w:pPr>
-            <w:r>
-              <w:rPr>
-                <w:rFonts w:ascii="Arial" w:hAnsi="Arial" w:cs="Arial"/>
-                <w:sz w:val="22"/>
+                <w:rFonts w:cs="Arial"/>
+                <w:szCs w:val="22"/>
+              </w:rPr>
+            </w:pPr>
+            <w:r>
+              <w:rPr>
+                <w:rFonts w:cs="Arial"/>
                 <w:szCs w:val="22"/>
               </w:rPr>
               <w:t xml:space="preserve">After </w:t>
             </w:r>
             <w:r>
               <w:rPr>
-                <w:rFonts w:ascii="Arial" w:hAnsi="Arial" w:cs="Arial"/>
-                <w:sz w:val="22"/>
-                <w:szCs w:val="22"/>
-              </w:rPr>
-              <w:t>{{after_both_death}}</w:t>
-            </w:r>
-            <w:r>
-              <w:rPr>
-                <w:rFonts w:ascii="Arial" w:hAnsi="Arial" w:cs="Arial"/>
-                <w:sz w:val="22"/>
-                <w:szCs w:val="22"/>
-              </w:rPr>
-              <w:t xml:space="preserve">, the beneficiaries must complete the Notice of Death Affidavit and Acceptance of Transfer on Death Instrument </w:t>
-            </w:r>
-            <w:r>
-              <w:rPr>
-                <w:rFonts w:ascii="Arial" w:hAnsi="Arial" w:cs="Arial"/>
-                <w:sz w:val="22"/>
+                <w:rFonts w:cs="Arial"/>
+                <w:szCs w:val="22"/>
+              </w:rPr>
+              <w:t>{{</w:t>
+            </w:r>
+            <w:proofErr w:type="spellStart"/>
+            <w:r>
+              <w:rPr>
+                <w:rFonts w:cs="Arial"/>
+                <w:szCs w:val="22"/>
+              </w:rPr>
+              <w:t>after_both_death</w:t>
+            </w:r>
+            <w:proofErr w:type="spellEnd"/>
+            <w:r>
+              <w:rPr>
+                <w:rFonts w:cs="Arial"/>
+                <w:szCs w:val="22"/>
+              </w:rPr>
+              <w:t>}}</w:t>
+            </w:r>
+            <w:r>
+              <w:rPr>
+                <w:rFonts w:cs="Arial"/>
+                <w:szCs w:val="22"/>
+              </w:rPr>
+              <w:t xml:space="preserve">, the beneficiaries must complete the Notice of Death Affidavit and Acceptance of Transfer on Death </w:t>
+            </w:r>
+            <w:proofErr w:type="gramStart"/>
+            <w:r>
+              <w:rPr>
+                <w:rFonts w:cs="Arial"/>
+                <w:szCs w:val="22"/>
+              </w:rPr>
+              <w:t xml:space="preserve">Instrument </w:t>
+            </w:r>
+            <w:r>
+              <w:rPr>
+                <w:rFonts w:cs="Arial"/>
                 <w:szCs w:val="22"/>
               </w:rPr>
               <w:t>.</w:t>
             </w:r>
-            <w:r>
-              <w:rPr>
-                <w:rFonts w:ascii="Arial" w:hAnsi="Arial" w:cs="Arial"/>
-              </w:rPr>
-              <w:t xml:space="preserve"> </w:t>
-            </w:r>
-            <w:r>
-              <w:rPr>
-                <w:rFonts w:ascii="Arial" w:hAnsi="Arial" w:cs="Arial"/>
-                <w:sz w:val="22"/>
-                <w:szCs w:val="22"/>
-              </w:rPr>
-              <w:t>They must sign it before 2 witnesses and a notary public. Then they must take the Notice to the same Recorder of Deeds office where the TODI was recorded.</w:t>
-            </w:r>
-            <w:r>
-              <w:rPr>
-                <w:rFonts w:ascii="Arial" w:hAnsi="Arial" w:cs="Arial"/>
-                <w:sz w:val="22"/>
-                <w:szCs w:val="22"/>
-              </w:rPr>
-              <w:t xml:space="preserve">This must be done within 2 years of </w:t>
-            </w:r>
-            <w:r>
-              <w:rPr>
-                <w:rFonts w:ascii="Arial" w:hAnsi="Arial" w:cs="Arial"/>
-                <w:sz w:val="22"/>
-                <w:szCs w:val="22"/>
-              </w:rPr>
-              <w:t>{{after_one_death}}</w:t>
-            </w:r>
-            <w:r>
-              <w:rPr>
-                <w:rFonts w:ascii="Arial" w:hAnsi="Arial" w:cs="Arial"/>
-                <w:sz w:val="22"/>
+            <w:proofErr w:type="gramEnd"/>
+            <w:r>
+              <w:rPr>
+                <w:rFonts w:cs="Arial"/>
+                <w:szCs w:val="22"/>
+              </w:rPr>
+              <w:t xml:space="preserve"> They must sign it before 2 witnesses and a notary public. Then they must take the Notice to the same Recorder of Deeds office where the TODI was </w:t>
+            </w:r>
+            <w:proofErr w:type="spellStart"/>
+            <w:proofErr w:type="gramStart"/>
+            <w:r>
+              <w:rPr>
+                <w:rFonts w:cs="Arial"/>
+                <w:szCs w:val="22"/>
+              </w:rPr>
+              <w:t>recorded.</w:t>
+            </w:r>
+            <w:r>
+              <w:rPr>
+                <w:rFonts w:cs="Arial"/>
+                <w:szCs w:val="22"/>
+              </w:rPr>
+              <w:t>This</w:t>
+            </w:r>
+            <w:proofErr w:type="spellEnd"/>
+            <w:proofErr w:type="gramEnd"/>
+            <w:r>
+              <w:rPr>
+                <w:rFonts w:cs="Arial"/>
+                <w:szCs w:val="22"/>
+              </w:rPr>
+              <w:t xml:space="preserve"> must be done within 2 years of </w:t>
+            </w:r>
+            <w:r>
+              <w:rPr>
+                <w:rFonts w:cs="Arial"/>
+                <w:szCs w:val="22"/>
+              </w:rPr>
+              <w:t>{{</w:t>
+            </w:r>
+            <w:proofErr w:type="spellStart"/>
+            <w:r>
+              <w:rPr>
+                <w:rFonts w:cs="Arial"/>
+                <w:szCs w:val="22"/>
+              </w:rPr>
+              <w:t>after_one_death</w:t>
+            </w:r>
+            <w:proofErr w:type="spellEnd"/>
+            <w:r>
+              <w:rPr>
+                <w:rFonts w:cs="Arial"/>
+                <w:szCs w:val="22"/>
+              </w:rPr>
+              <w:t>}}</w:t>
+            </w:r>
+            <w:r>
+              <w:rPr>
+                <w:rFonts w:cs="Arial"/>
                 <w:szCs w:val="22"/>
               </w:rPr>
               <w:t>.</w:t>
@@ -917,8 +1007,7 @@
               <w:pStyle w:val="NoSpacing"/>
               <w:ind w:left="360"/>
               <w:rPr>
-                <w:rFonts w:ascii="Arial" w:hAnsi="Arial" w:cs="Arial"/>
-                <w:sz w:val="22"/>
+                <w:rFonts w:cs="Arial"/>
                 <w:szCs w:val="22"/>
               </w:rPr>
             </w:pPr>
@@ -928,53 +1017,65 @@
               <w:pStyle w:val="NoSpacing"/>
               <w:spacing w:after="40"/>
               <w:rPr>
-                <w:rFonts w:ascii="Arial" w:hAnsi="Arial" w:cs="Arial"/>
+                <w:rFonts w:cs="Arial"/>
                 <w:b/>
-                <w:sz w:val="22"/>
-                <w:szCs w:val="22"/>
-              </w:rPr>
-            </w:pPr>
-            <w:r>
-              <w:rPr>
-                <w:rFonts w:ascii="Arial" w:hAnsi="Arial" w:cs="Arial"/>
+                <w:szCs w:val="22"/>
+              </w:rPr>
+            </w:pPr>
+            <w:r>
+              <w:rPr>
+                <w:rFonts w:cs="Arial"/>
                 <w:b/>
-                <w:sz w:val="22"/>
                 <w:szCs w:val="22"/>
               </w:rPr>
               <w:t xml:space="preserve">What if </w:t>
             </w:r>
             <w:r>
               <w:rPr>
-                <w:rFonts w:ascii="Arial" w:hAnsi="Arial" w:cs="Arial"/>
+                <w:rFonts w:cs="Arial"/>
                 <w:b/>
-                <w:sz w:val="22"/>
-                <w:szCs w:val="22"/>
-              </w:rPr>
-              <w:t>{{i_and_other}</w:t>
-            </w:r>
-            <w:r>
-              <w:rPr>
-                <w:rFonts w:ascii="Arial" w:hAnsi="Arial" w:cs="Arial"/>
+                <w:szCs w:val="22"/>
+              </w:rPr>
+              <w:t>{{</w:t>
+            </w:r>
+            <w:proofErr w:type="spellStart"/>
+            <w:r>
+              <w:rPr>
+                <w:rFonts w:cs="Arial"/>
                 <w:b/>
-                <w:sz w:val="22"/>
+                <w:szCs w:val="22"/>
+              </w:rPr>
+              <w:t>i_and_other</w:t>
+            </w:r>
+            <w:proofErr w:type="spellEnd"/>
+            <w:r>
+              <w:rPr>
+                <w:rFonts w:cs="Arial"/>
+                <w:b/>
                 <w:szCs w:val="22"/>
               </w:rPr>
               <w:t>}</w:t>
             </w:r>
             <w:r>
               <w:rPr>
-                <w:rFonts w:ascii="Arial" w:hAnsi="Arial" w:cs="Arial"/>
+                <w:rFonts w:cs="Arial"/>
                 <w:b/>
-                <w:sz w:val="22"/>
+                <w:szCs w:val="22"/>
+              </w:rPr>
+              <w:t>}</w:t>
+            </w:r>
+            <w:r>
+              <w:rPr>
+                <w:rFonts w:cs="Arial"/>
+                <w:b/>
                 <w:szCs w:val="22"/>
               </w:rPr>
               <w:t xml:space="preserve"> </w:t>
             </w:r>
             <w:r>
               <w:rPr>
-                <w:rFonts w:ascii="Arial" w:hAnsi="Arial" w:cs="Arial"/>
+                <w:rFonts w:cs="Arial"/>
                 <w:b/>
-                <w:sz w:val="22"/>
                 <w:szCs w:val="22"/>
               </w:rPr>
               <w:t>want to cancel the TODI?</w:t>
@@ -990,39 +1091,50 @@
               <w:spacing w:after="40"/>
               <w:ind w:left="360"/>
               <w:rPr>
-                <w:rFonts w:ascii="Arial" w:hAnsi="Arial" w:cs="Arial"/>
-                <w:sz w:val="22"/>
-                <w:szCs w:val="22"/>
-              </w:rPr>
-            </w:pPr>
-            <w:r>
-              <w:rPr>
-                <w:rFonts w:ascii="Arial" w:hAnsi="Arial" w:cs="Arial"/>
-                <w:sz w:val="22"/>
-                <w:szCs w:val="22"/>
-              </w:rPr>
-              <w:t>{{capitalize(either_owner)}}</w:t>
-            </w:r>
-            <w:r>
-              <w:rPr>
-                <w:rFonts w:ascii="Arial" w:hAnsi="Arial" w:cs="Arial"/>
-                <w:sz w:val="22"/>
+                <w:rFonts w:cs="Arial"/>
+                <w:szCs w:val="22"/>
+              </w:rPr>
+            </w:pPr>
+            <w:r>
+              <w:rPr>
+                <w:rFonts w:cs="Arial"/>
+                <w:szCs w:val="22"/>
+              </w:rPr>
+              <w:t>{{capitalize(</w:t>
+            </w:r>
+            <w:proofErr w:type="spellStart"/>
+            <w:r>
+              <w:rPr>
+                <w:rFonts w:cs="Arial"/>
+                <w:szCs w:val="22"/>
+              </w:rPr>
+              <w:t>either_owner</w:t>
+            </w:r>
+            <w:proofErr w:type="spellEnd"/>
+            <w:r>
+              <w:rPr>
+                <w:rFonts w:cs="Arial"/>
+                <w:szCs w:val="22"/>
+              </w:rPr>
+              <w:t>)}}</w:t>
+            </w:r>
+            <w:r>
+              <w:rPr>
+                <w:rFonts w:cs="Arial"/>
                 <w:szCs w:val="22"/>
               </w:rPr>
               <w:t xml:space="preserve"> can cancel </w:t>
             </w:r>
             <w:r>
               <w:rPr>
-                <w:rFonts w:ascii="Arial" w:hAnsi="Arial" w:cs="Arial"/>
-                <w:sz w:val="22"/>
+                <w:rFonts w:cs="Arial"/>
                 <w:szCs w:val="22"/>
               </w:rPr>
               <w:t>the</w:t>
             </w:r>
             <w:r>
               <w:rPr>
-                <w:rFonts w:ascii="Arial" w:hAnsi="Arial" w:cs="Arial"/>
-                <w:sz w:val="22"/>
+                <w:rFonts w:cs="Arial"/>
                 <w:szCs w:val="22"/>
               </w:rPr>
               <w:t xml:space="preserve"> TODI at any time.</w:t>
@@ -1039,84 +1151,102 @@
               <w:ind w:left="360"/>
               <w:rPr>
                 <w:rStyle w:val="Hyperlink"/>
-                <w:rFonts w:ascii="Arial" w:hAnsi="Arial" w:cs="Arial"/>
+                <w:rFonts w:cs="Arial"/>
                 <w:color w:val="auto"/>
-                <w:sz w:val="22"/>
                 <w:szCs w:val="22"/>
                 <w:u w:val="none"/>
               </w:rPr>
             </w:pPr>
             <w:r>
               <w:rPr>
-                <w:rFonts w:ascii="Arial" w:hAnsi="Arial" w:cs="Arial"/>
-                <w:sz w:val="22"/>
+                <w:rFonts w:cs="Arial"/>
                 <w:szCs w:val="22"/>
               </w:rPr>
               <w:t>To cancel the TODI, you must file a document with the Recorder of Deeds office that says you revoke your TODI. You must sign the revocation in front of 2 witnesses just like the TODI. You cannot revoke a TODI with a will or an unrecorded document.</w:t>
             </w:r>
             <w:r>
               <w:rPr>
-                <w:rFonts w:ascii="Arial" w:hAnsi="Arial" w:cs="Arial"/>
-                <w:sz w:val="22"/>
+                <w:rFonts w:cs="Arial"/>
                 <w:szCs w:val="22"/>
               </w:rPr>
               <w:t xml:space="preserve"> </w:t>
             </w:r>
             <w:r>
               <w:rPr>
-                <w:rFonts w:ascii="Arial" w:hAnsi="Arial" w:cs="Arial"/>
-                <w:sz w:val="22"/>
+                <w:rFonts w:cs="Arial"/>
                 <w:szCs w:val="22"/>
               </w:rPr>
               <w:t xml:space="preserve">You can find a copy of the revocation form at </w:t>
             </w:r>
-            <w:hyperlink r:id="rId9" w:history="1">
-              <w:r>
-                <w:rPr>
-                  <w:rStyle w:val="Hyperlink"/>
-                  <w:rFonts w:ascii="Arial" w:hAnsi="Arial" w:cs="Arial"/>
-                  <w:sz w:val="22"/>
-                  <w:szCs w:val="22"/>
-                </w:rPr>
-                <w:t>https://www.illinoislegalaid.org/legal-information/transfer-death-instrument-todi-revocation</w:t>
-              </w:r>
-            </w:hyperlink>
-            <w:r>
-              <w:rPr>
-                <w:rFonts w:ascii="Arial" w:hAnsi="Arial" w:cs="Arial"/>
-                <w:sz w:val="22"/>
-                <w:szCs w:val="22"/>
-              </w:rPr>
-              <w:t>{% if joint_</w:t>
+            <w:proofErr w:type="gramStart"/>
+            <w:r>
+              <w:rPr>
+                <w:rFonts w:cs="Arial"/>
+                <w:color w:val="5B9BD5" w:themeColor="accent1"/>
+                <w:szCs w:val="22"/>
+                <w:u w:val="single"/>
+              </w:rPr>
+              <w:t>https://www.illinoislegalaid.org/legal-information/transfer-death-instrument-todi-revocation</w:t>
+            </w:r>
+            <w:r>
+              <w:rPr>
+                <w:rFonts w:cs="Arial"/>
+                <w:szCs w:val="22"/>
+              </w:rPr>
+              <w:t>{</w:t>
+            </w:r>
+            <w:proofErr w:type="gramEnd"/>
+            <w:r>
+              <w:rPr>
+                <w:rFonts w:cs="Arial"/>
+                <w:szCs w:val="22"/>
+              </w:rPr>
+              <w:t xml:space="preserve">% if </w:t>
+            </w:r>
+            <w:proofErr w:type="spellStart"/>
+            <w:r>
+              <w:rPr>
+                <w:rFonts w:cs="Arial"/>
+                <w:szCs w:val="22"/>
+              </w:rPr>
+              <w:t>joint_</w:t>
             </w:r>
             <w:r>
               <w:rPr>
                 <w:rStyle w:val="Hyperlink"/>
-                <w:rFonts w:ascii="Arial" w:hAnsi="Arial" w:cs="Arial"/>
+                <w:rFonts w:cs="Arial"/>
                 <w:color w:val="000000" w:themeColor="text1"/>
-                <w:sz w:val="22"/>
                 <w:szCs w:val="22"/>
                 <w:u w:val="none"/>
               </w:rPr>
-              <w:t>language == True</w:t>
-            </w:r>
+              <w:t>language</w:t>
+            </w:r>
+            <w:proofErr w:type="spellEnd"/>
             <w:r>
               <w:rPr>
                 <w:rStyle w:val="Hyperlink"/>
-                <w:rFonts w:ascii="Arial" w:hAnsi="Arial" w:cs="Arial"/>
+                <w:rFonts w:cs="Arial"/>
                 <w:color w:val="000000" w:themeColor="text1"/>
-                <w:sz w:val="22"/>
                 <w:szCs w:val="22"/>
                 <w:u w:val="none"/>
               </w:rPr>
+              <w:t xml:space="preserve"> == True</w:t>
+            </w:r>
+            <w:r>
+              <w:rPr>
+                <w:rStyle w:val="Hyperlink"/>
+                <w:rFonts w:cs="Arial"/>
+                <w:color w:val="000000" w:themeColor="text1"/>
+                <w:szCs w:val="22"/>
+                <w:u w:val="none"/>
+              </w:rPr>
               <w:t xml:space="preserve"> </w:t>
             </w:r>
             <w:r>
               <w:rPr>
                 <w:rStyle w:val="Hyperlink"/>
-                <w:rFonts w:ascii="Arial" w:hAnsi="Arial" w:cs="Arial"/>
+                <w:rFonts w:cs="Arial"/>
                 <w:color w:val="000000" w:themeColor="text1"/>
-                <w:sz w:val="22"/>
                 <w:szCs w:val="22"/>
                 <w:u w:val="none"/>
               </w:rPr>
@@ -1125,8 +1255,7 @@
             <w:r>
               <w:rPr>
                 <w:rStyle w:val="Hyperlink"/>
-                <w:rFonts w:ascii="Arial" w:hAnsi="Arial" w:cs="Arial"/>
-                <w:sz w:val="22"/>
+                <w:rFonts w:cs="Arial"/>
                 <w:szCs w:val="22"/>
               </w:rPr>
               <w:t>}</w:t>
@@ -1142,15 +1271,13 @@
               <w:spacing w:after="40"/>
               <w:ind w:left="360"/>
               <w:rPr>
-                <w:rFonts w:ascii="Arial" w:hAnsi="Arial" w:cs="Arial"/>
-                <w:sz w:val="22"/>
-                <w:szCs w:val="22"/>
-              </w:rPr>
-            </w:pPr>
-            <w:r>
-              <w:rPr>
-                <w:rFonts w:ascii="Arial" w:hAnsi="Arial" w:cs="Arial"/>
-                <w:sz w:val="22"/>
+                <w:rFonts w:cs="Arial"/>
+                <w:szCs w:val="22"/>
+              </w:rPr>
+            </w:pPr>
+            <w:r>
+              <w:rPr>
+                <w:rFonts w:cs="Arial"/>
                 <w:szCs w:val="22"/>
               </w:rPr>
               <w:lastRenderedPageBreak/>
@@ -1158,11 +1285,26 @@
             </w:r>
             <w:r>
               <w:rPr>
-                <w:rFonts w:ascii="Arial" w:hAnsi="Arial" w:cs="Arial"/>
-                <w:sz w:val="22"/>
-                <w:szCs w:val="22"/>
-              </w:rPr>
-              <w:t>{% endif %}</w:t>
+                <w:rFonts w:cs="Arial"/>
+                <w:szCs w:val="22"/>
+              </w:rPr>
+              <w:t xml:space="preserve">{% </w:t>
+            </w:r>
+            <w:proofErr w:type="spellStart"/>
+            <w:r>
+              <w:rPr>
+                <w:rFonts w:cs="Arial"/>
+                <w:szCs w:val="22"/>
+              </w:rPr>
+              <w:t>endif</w:t>
+            </w:r>
+            <w:proofErr w:type="spellEnd"/>
+            <w:r>
+              <w:rPr>
+                <w:rFonts w:cs="Arial"/>
+                <w:szCs w:val="22"/>
+              </w:rPr>
+              <w:t xml:space="preserve"> %}</w:t>
             </w:r>
           </w:p>
         </w:tc>
@@ -1176,7 +1318,7 @@
       </w:pPr>
     </w:p>
     <w:sectPr>
-      <w:footerReference w:type="default" r:id="rId10"/>
+      <w:footerReference w:type="default" r:id="rId9"/>
       <w:pgSz w:w="12240" w:h="15840"/>
       <w:pgMar w:top="720" w:right="720" w:bottom="720" w:left="720" w:header="720" w:footer="720" w:gutter="0"/>
       <w:cols w:space="720"/>
@@ -1597,8 +1739,8 @@
   <w:abstractNum w:abstractNumId="3" w15:restartNumberingAfterBreak="0">
     <w:nsid w:val="2B9D7384"/>
     <w:multiLevelType w:val="hybridMultilevel"/>
-    <w:tmpl w:val="6A441132"/>
-    <w:lvl w:ilvl="0" w:tplc="04090001">
+    <w:tmpl w:val="4A02B384"/>
+    <w:lvl w:ilvl="0" w:tplc="62221BCA">
       <w:start w:val="1"/>
       <w:numFmt w:val="bullet"/>
       <w:lvlText w:val=""/>
@@ -1608,7 +1750,8 @@
       </w:pPr>
       <w:rPr>
         <w:rFonts w:ascii="Symbol" w:hAnsi="Symbol" w:hint="default"/>
-        <w:sz w:val="20"/>
+        <w:sz w:val="22"/>
+        <w:szCs w:val="22"/>
       </w:rPr>
     </w:lvl>
     <w:lvl w:ilvl="1" w:tplc="04090003" w:tentative="1">
@@ -2666,13 +2809,12 @@
     <w:name w:val="Table Grid"/>
     <w:basedOn w:val="TableNormal"/>
     <w:uiPriority w:val="59"/>
-    <w:rsid w:val="00AF6F09"/>
+    <w:rsid w:val="00F02B68"/>
     <w:pPr>
       <w:spacing w:after="0" w:line="240" w:lineRule="auto"/>
     </w:pPr>
     <w:rPr>
-      <w:rFonts w:ascii="Times New Roman" w:eastAsia="Times New Roman" w:hAnsi="Times New Roman" w:cs="Times New Roman"/>
-      <w:sz w:val="20"/>
+      <w:rFonts w:ascii="Arial" w:eastAsia="Times New Roman" w:hAnsi="Arial" w:cs="Times New Roman"/>
       <w:szCs w:val="20"/>
     </w:rPr>
     <w:tblPr>
@@ -2881,22 +3023,22 @@
         <a:srgbClr val="954F72"/>
       </a:folHlink>
     </a:clrScheme>
-    <a:fontScheme name="Office">
+    <a:fontScheme name="Arial">
       <a:majorFont>
-        <a:latin typeface="Calibri Light" panose="020F0302020204030204"/>
+        <a:latin typeface="Arial" panose="020B0604020202020204"/>
         <a:ea typeface=""/>
         <a:cs typeface=""/>
-        <a:font script="Jpan" typeface="游ゴシック Light"/>
-        <a:font script="Hang" typeface="맑은 고딕"/>
-        <a:font script="Hans" typeface="等线 Light"/>
-        <a:font script="Hant" typeface="新細明體"/>
-        <a:font script="Arab" typeface="Times New Roman"/>
-        <a:font script="Hebr" typeface="Times New Roman"/>
-        <a:font script="Thai" typeface="Angsana New"/>
+        <a:font script="Jpan" typeface="ＭＳ Ｐゴシック"/>
+        <a:font script="Hang" typeface="굴림"/>
+        <a:font script="Hans" typeface="黑体"/>
+        <a:font script="Hant" typeface="微軟正黑體"/>
+        <a:font script="Arab" typeface="Arial"/>
+        <a:font script="Hebr" typeface="Arial"/>
+        <a:font script="Thai" typeface="Cordia New"/>
         <a:font script="Ethi" typeface="Nyala"/>
         <a:font script="Beng" typeface="Vrinda"/>
         <a:font script="Gujr" typeface="Shruti"/>
-        <a:font script="Khmr" typeface="MoolBoran"/>
+        <a:font script="Khmr" typeface="DaunPenh"/>
         <a:font script="Knda" typeface="Tunga"/>
         <a:font script="Guru" typeface="Raavi"/>
         <a:font script="Cans" typeface="Euphemia"/>
@@ -2913,18 +3055,18 @@
         <a:font script="Laoo" typeface="DokChampa"/>
         <a:font script="Sinh" typeface="Iskoola Pota"/>
         <a:font script="Mong" typeface="Mongolian Baiti"/>
-        <a:font script="Viet" typeface="Times New Roman"/>
+        <a:font script="Viet" typeface="Arial"/>
         <a:font script="Uigh" typeface="Microsoft Uighur"/>
         <a:font script="Geor" typeface="Sylfaen"/>
       </a:majorFont>
       <a:minorFont>
-        <a:latin typeface="Calibri" panose="020F0502020204030204"/>
+        <a:latin typeface="Arial" panose="020B0604020202020204"/>
         <a:ea typeface=""/>
         <a:cs typeface=""/>
-        <a:font script="Jpan" typeface="游明朝"/>
-        <a:font script="Hang" typeface="맑은 고딕"/>
-        <a:font script="Hans" typeface="等线"/>
-        <a:font script="Hant" typeface="新細明體"/>
+        <a:font script="Jpan" typeface="ＭＳ Ｐゴシック"/>
+        <a:font script="Hang" typeface="굴림"/>
+        <a:font script="Hans" typeface="黑体"/>
+        <a:font script="Hant" typeface="微軟正黑體"/>
         <a:font script="Arab" typeface="Arial"/>
         <a:font script="Hebr" typeface="Arial"/>
         <a:font script="Thai" typeface="Cordia New"/>
@@ -3099,4 +3241,16 @@
     </a:ext>
   </a:extLst>
 </a:theme>
+</file>
+
+<file path=customXml/item1.xml><?xml version="1.0" encoding="utf-8"?>
+<b:Sources xmlns:b="http://schemas.openxmlformats.org/officeDocument/2006/bibliography" xmlns="http://schemas.openxmlformats.org/officeDocument/2006/bibliography" SelectedStyle="\APASixthEditionOfficeOnline.xsl" StyleName="APA" Version="6"/>
+</file>
+
+<file path=customXml/itemProps1.xml><?xml version="1.0" encoding="utf-8"?>
+<ds:datastoreItem xmlns:ds="http://schemas.openxmlformats.org/officeDocument/2006/customXml" ds:itemID="{F29ABCDC-A923-40FB-B638-01318BF69833}">
+  <ds:schemaRefs>
+    <ds:schemaRef ds:uri="http://schemas.openxmlformats.org/officeDocument/2006/bibliography"/>
+  </ds:schemaRefs>
+</ds:datastoreItem>
 </file>
</xml_diff>

<commit_message>
Minor edit to Instructions template
</commit_message>
<xml_diff>
--- a/docassemble/TODI/data/templates/todi_instructions.docx
+++ b/docassemble/TODI/data/templates/todi_instructions.docx
@@ -1,6 +1,6 @@
 
 <file path=word/document.xml><?xml version="1.0" encoding="utf-8"?>
-<w:document xmlns:wpc="http://schemas.microsoft.com/office/word/2010/wordprocessingCanvas" xmlns:cx="http://schemas.microsoft.com/office/drawing/2014/chartex" xmlns:mc="http://schemas.openxmlformats.org/markup-compatibility/2006" xmlns:o="urn:schemas-microsoft-com:office:office" xmlns:r="http://schemas.openxmlformats.org/officeDocument/2006/relationships" xmlns:m="http://schemas.openxmlformats.org/officeDocument/2006/math" xmlns:v="urn:schemas-microsoft-com:vml" xmlns:wp14="http://schemas.microsoft.com/office/word/2010/wordprocessingDrawing" xmlns:wp="http://schemas.openxmlformats.org/drawingml/2006/wordprocessingDrawing" xmlns:w10="urn:schemas-microsoft-com:office:word" xmlns:w="http://schemas.openxmlformats.org/wordprocessingml/2006/main" xmlns:w14="http://schemas.microsoft.com/office/word/2010/wordml" xmlns:w15="http://schemas.microsoft.com/office/word/2012/wordml" xmlns:w16se="http://schemas.microsoft.com/office/word/2015/wordml/symex" xmlns:wpg="http://schemas.microsoft.com/office/word/2010/wordprocessingGroup" xmlns:wpi="http://schemas.microsoft.com/office/word/2010/wordprocessingInk" xmlns:wne="http://schemas.microsoft.com/office/word/2006/wordml" xmlns:wps="http://schemas.microsoft.com/office/word/2010/wordprocessingShape" mc:Ignorable="w14 w15 w16se wp14">
+<w:document xmlns:wpc="http://schemas.microsoft.com/office/word/2010/wordprocessingCanvas" xmlns:cx="http://schemas.microsoft.com/office/drawing/2014/chartex" xmlns:cx1="http://schemas.microsoft.com/office/drawing/2015/9/8/chartex" xmlns:cx2="http://schemas.microsoft.com/office/drawing/2015/10/21/chartex" xmlns:cx3="http://schemas.microsoft.com/office/drawing/2016/5/9/chartex" xmlns:cx4="http://schemas.microsoft.com/office/drawing/2016/5/10/chartex" xmlns:cx5="http://schemas.microsoft.com/office/drawing/2016/5/11/chartex" xmlns:cx6="http://schemas.microsoft.com/office/drawing/2016/5/12/chartex" xmlns:cx7="http://schemas.microsoft.com/office/drawing/2016/5/13/chartex" xmlns:cx8="http://schemas.microsoft.com/office/drawing/2016/5/14/chartex" xmlns:mc="http://schemas.openxmlformats.org/markup-compatibility/2006" xmlns:aink="http://schemas.microsoft.com/office/drawing/2016/ink" xmlns:am3d="http://schemas.microsoft.com/office/drawing/2017/model3d" xmlns:o="urn:schemas-microsoft-com:office:office" xmlns:oel="http://schemas.microsoft.com/office/2019/extlst" xmlns:r="http://schemas.openxmlformats.org/officeDocument/2006/relationships" xmlns:m="http://schemas.openxmlformats.org/officeDocument/2006/math" xmlns:v="urn:schemas-microsoft-com:vml" xmlns:wp14="http://schemas.microsoft.com/office/word/2010/wordprocessingDrawing" xmlns:wp="http://schemas.openxmlformats.org/drawingml/2006/wordprocessingDrawing" xmlns:w10="urn:schemas-microsoft-com:office:word" xmlns:w="http://schemas.openxmlformats.org/wordprocessingml/2006/main" xmlns:w14="http://schemas.microsoft.com/office/word/2010/wordml" xmlns:w15="http://schemas.microsoft.com/office/word/2012/wordml" xmlns:w16cex="http://schemas.microsoft.com/office/word/2018/wordml/cex" xmlns:w16cid="http://schemas.microsoft.com/office/word/2016/wordml/cid" xmlns:w16="http://schemas.microsoft.com/office/word/2018/wordml" xmlns:w16du="http://schemas.microsoft.com/office/word/2023/wordml/word16du" xmlns:w16sdtdh="http://schemas.microsoft.com/office/word/2020/wordml/sdtdatahash" xmlns:w16se="http://schemas.microsoft.com/office/word/2015/wordml/symex" xmlns:wpg="http://schemas.microsoft.com/office/word/2010/wordprocessingGroup" xmlns:wpi="http://schemas.microsoft.com/office/word/2010/wordprocessingInk" xmlns:wne="http://schemas.microsoft.com/office/word/2006/wordml" xmlns:wps="http://schemas.microsoft.com/office/word/2010/wordprocessingShape" mc:Ignorable="w14 w15 w16se w16cid w16 w16cex w16sdtdh w16du wp14">
   <w:body>
     <w:tbl>
       <w:tblPr>
@@ -109,19 +109,7 @@
                 <w:sz w:val="32"/>
                 <w:szCs w:val="32"/>
               </w:rPr>
-              <w:t xml:space="preserve">How to use </w:t>
-            </w:r>
-            <w:bookmarkStart w:id="0" w:name="_GoBack"/>
-            <w:bookmarkEnd w:id="0"/>
-            <w:r>
-              <w:rPr>
-                <w:rFonts w:ascii="Arial" w:hAnsi="Arial" w:cs="Arial"/>
-                <w:b/>
-                <w:bCs/>
-                <w:sz w:val="32"/>
-                <w:szCs w:val="32"/>
-              </w:rPr>
-              <w:t>a Transfer on Death Instrument</w:t>
+              <w:t>How to use a Transfer on Death Instrument</w:t>
             </w:r>
           </w:p>
         </w:tc>
@@ -313,23 +301,7 @@
                 <w:rFonts w:cs="Arial"/>
                 <w:szCs w:val="22"/>
               </w:rPr>
-              <w:t>{{</w:t>
-            </w:r>
-            <w:proofErr w:type="spellStart"/>
-            <w:r>
-              <w:rPr>
-                <w:rFonts w:cs="Arial"/>
-                <w:szCs w:val="22"/>
-              </w:rPr>
-              <w:t>after_both_death</w:t>
-            </w:r>
-            <w:proofErr w:type="spellEnd"/>
-            <w:r>
-              <w:rPr>
-                <w:rFonts w:cs="Arial"/>
-                <w:szCs w:val="22"/>
-              </w:rPr>
-              <w:t>}}</w:t>
+              <w:t>{{after_both_death}}</w:t>
             </w:r>
             <w:r>
               <w:rPr>
@@ -386,25 +358,7 @@
                 <w:b/>
                 <w:szCs w:val="22"/>
               </w:rPr>
-              <w:t>{{</w:t>
-            </w:r>
-            <w:proofErr w:type="spellStart"/>
-            <w:r>
-              <w:rPr>
-                <w:rFonts w:cs="Arial"/>
-                <w:b/>
-                <w:szCs w:val="22"/>
-              </w:rPr>
-              <w:t>multiple_must_sign</w:t>
-            </w:r>
-            <w:proofErr w:type="spellEnd"/>
-            <w:r>
-              <w:rPr>
-                <w:rFonts w:cs="Arial"/>
-                <w:b/>
-                <w:szCs w:val="22"/>
-              </w:rPr>
-              <w:t>}}</w:t>
+              <w:t>{{multiple_must_sign}}</w:t>
             </w:r>
             <w:r>
               <w:rPr>
@@ -457,7 +411,6 @@
               </w:rPr>
               <w:t xml:space="preserve">Transfer Tax Stamp” box until </w:t>
             </w:r>
-            <w:proofErr w:type="spellStart"/>
             <w:proofErr w:type="gramStart"/>
             <w:r>
               <w:rPr>
@@ -473,7 +426,6 @@
               </w:rPr>
               <w:t>s</w:t>
             </w:r>
-            <w:proofErr w:type="spellEnd"/>
             <w:proofErr w:type="gramEnd"/>
           </w:p>
           <w:p>
@@ -495,23 +447,7 @@
                 <w:rFonts w:cs="Arial"/>
                 <w:szCs w:val="22"/>
               </w:rPr>
-              <w:t xml:space="preserve">{% if </w:t>
-            </w:r>
-            <w:proofErr w:type="spellStart"/>
-            <w:r>
-              <w:rPr>
-                <w:rFonts w:cs="Arial"/>
-                <w:szCs w:val="22"/>
-              </w:rPr>
-              <w:t>joint_language</w:t>
-            </w:r>
-            <w:proofErr w:type="spellEnd"/>
-            <w:r>
-              <w:rPr>
-                <w:rFonts w:cs="Arial"/>
-                <w:szCs w:val="22"/>
-              </w:rPr>
-              <w:t xml:space="preserve"> == True </w:t>
+              <w:t xml:space="preserve">{% if joint_language == True </w:t>
             </w:r>
             <w:proofErr w:type="gramStart"/>
             <w:r>
@@ -527,39 +463,14 @@
                 <w:rFonts w:cs="Arial"/>
                 <w:szCs w:val="22"/>
               </w:rPr>
-              <w:t xml:space="preserve"> of y{% else %}Y{% </w:t>
-            </w:r>
-            <w:proofErr w:type="spellStart"/>
-            <w:r>
-              <w:rPr>
-                <w:rFonts w:cs="Arial"/>
-                <w:szCs w:val="22"/>
-              </w:rPr>
-              <w:t>endif</w:t>
-            </w:r>
-            <w:proofErr w:type="spellEnd"/>
-            <w:r>
-              <w:rPr>
-                <w:rFonts w:cs="Arial"/>
-                <w:szCs w:val="22"/>
-              </w:rPr>
-              <w:t xml:space="preserve"> %}</w:t>
-            </w:r>
-            <w:proofErr w:type="spellStart"/>
-            <w:r>
-              <w:rPr>
-                <w:rFonts w:cs="Arial"/>
-                <w:szCs w:val="22"/>
-              </w:rPr>
-              <w:t>ou</w:t>
-            </w:r>
-            <w:proofErr w:type="spellEnd"/>
-            <w:r>
-              <w:rPr>
-                <w:rFonts w:cs="Arial"/>
-                <w:szCs w:val="22"/>
-              </w:rPr>
-              <w:t xml:space="preserve"> must sign and date the TODI in front of a notary public with 2 witnesses. If you entered the witness names and addresses when you were answering questions, you must bring those people with you to be witnesses.</w:t>
+              <w:t xml:space="preserve"> of y{% else %}Y{% endif %}</w:t>
+            </w:r>
+            <w:r>
+              <w:rPr>
+                <w:rFonts w:cs="Arial"/>
+                <w:szCs w:val="22"/>
+              </w:rPr>
+              <w:t>ou must sign and date the TODI in front of a notary public with 2 witnesses. If you entered the witness names and addresses when you were answering questions, you must bring those people with you to be witnesses.</w:t>
             </w:r>
           </w:p>
           <w:p>
@@ -718,7 +629,7 @@
                 <w:rFonts w:cs="Arial"/>
                 <w:szCs w:val="22"/>
               </w:rPr>
-              <w:t>Take the TODI to the Recorder of Deeds office in the county where the property in the TODI is located.</w:t>
+              <w:t>Contact the Recorder of Deeds office in your county to learn how to file the TODI.</w:t>
             </w:r>
           </w:p>
           <w:p>
@@ -740,6 +651,35 @@
                 <w:rFonts w:cs="Arial"/>
                 <w:szCs w:val="22"/>
               </w:rPr>
+              <w:t>Take the TODI to the Recorder of Deeds office</w:t>
+            </w:r>
+            <w:r>
+              <w:rPr>
+                <w:rFonts w:cs="Arial"/>
+                <w:szCs w:val="22"/>
+              </w:rPr>
+              <w:t>.</w:t>
+            </w:r>
+          </w:p>
+          <w:p>
+            <w:pPr>
+              <w:pStyle w:val="NoSpacing"/>
+              <w:numPr>
+                <w:ilvl w:val="0"/>
+                <w:numId w:val="3"/>
+              </w:numPr>
+              <w:spacing w:after="40"/>
+              <w:ind w:left="360"/>
+              <w:rPr>
+                <w:rFonts w:cs="Arial"/>
+                <w:szCs w:val="22"/>
+              </w:rPr>
+            </w:pPr>
+            <w:r>
+              <w:rPr>
+                <w:rFonts w:cs="Arial"/>
+                <w:szCs w:val="22"/>
+              </w:rPr>
               <w:t xml:space="preserve">If the property lies within more than one county, file a copy of your TODI in each county.  </w:t>
             </w:r>
           </w:p>
@@ -828,23 +768,7 @@
                 <w:rFonts w:cs="Arial"/>
                 <w:szCs w:val="22"/>
               </w:rPr>
-              <w:t>{{</w:t>
-            </w:r>
-            <w:proofErr w:type="spellStart"/>
-            <w:r>
-              <w:rPr>
-                <w:rFonts w:cs="Arial"/>
-                <w:szCs w:val="22"/>
-              </w:rPr>
-              <w:t>after_both_death</w:t>
-            </w:r>
-            <w:proofErr w:type="spellEnd"/>
-            <w:r>
-              <w:rPr>
-                <w:rFonts w:cs="Arial"/>
-                <w:szCs w:val="22"/>
-              </w:rPr>
-              <w:t>}}</w:t>
+              <w:t>{{after_both_death}}</w:t>
             </w:r>
             <w:r>
               <w:rPr>
@@ -902,23 +826,7 @@
                 <w:rFonts w:cs="Arial"/>
                 <w:szCs w:val="22"/>
               </w:rPr>
-              <w:t>{{</w:t>
-            </w:r>
-            <w:proofErr w:type="spellStart"/>
-            <w:r>
-              <w:rPr>
-                <w:rFonts w:cs="Arial"/>
-                <w:szCs w:val="22"/>
-              </w:rPr>
-              <w:t>after_both_death</w:t>
-            </w:r>
-            <w:proofErr w:type="spellEnd"/>
-            <w:r>
-              <w:rPr>
-                <w:rFonts w:cs="Arial"/>
-                <w:szCs w:val="22"/>
-              </w:rPr>
-              <w:t>}}</w:t>
+              <w:t>{{after_both_death}}</w:t>
             </w:r>
             <w:r>
               <w:rPr>
@@ -950,7 +858,6 @@
               </w:rPr>
               <w:t xml:space="preserve"> They must sign it before 2 witnesses and a notary public. Then they must take the Notice to the same Recorder of Deeds office where the TODI was </w:t>
             </w:r>
-            <w:proofErr w:type="spellStart"/>
             <w:proofErr w:type="gramStart"/>
             <w:r>
               <w:rPr>
@@ -966,7 +873,6 @@
               </w:rPr>
               <w:t>This</w:t>
             </w:r>
-            <w:proofErr w:type="spellEnd"/>
             <w:proofErr w:type="gramEnd"/>
             <w:r>
               <w:rPr>
@@ -980,23 +886,7 @@
                 <w:rFonts w:cs="Arial"/>
                 <w:szCs w:val="22"/>
               </w:rPr>
-              <w:t>{{</w:t>
-            </w:r>
-            <w:proofErr w:type="spellStart"/>
-            <w:r>
-              <w:rPr>
-                <w:rFonts w:cs="Arial"/>
-                <w:szCs w:val="22"/>
-              </w:rPr>
-              <w:t>after_one_death</w:t>
-            </w:r>
-            <w:proofErr w:type="spellEnd"/>
-            <w:r>
-              <w:rPr>
-                <w:rFonts w:cs="Arial"/>
-                <w:szCs w:val="22"/>
-              </w:rPr>
-              <w:t>}}</w:t>
+              <w:t>{{after_one_death}}</w:t>
             </w:r>
             <w:r>
               <w:rPr>
@@ -1041,25 +931,7 @@
                 <w:b/>
                 <w:szCs w:val="22"/>
               </w:rPr>
-              <w:t>{{</w:t>
-            </w:r>
-            <w:proofErr w:type="spellStart"/>
-            <w:r>
-              <w:rPr>
-                <w:rFonts w:cs="Arial"/>
-                <w:b/>
-                <w:szCs w:val="22"/>
-              </w:rPr>
-              <w:t>i_and_other</w:t>
-            </w:r>
-            <w:proofErr w:type="spellEnd"/>
-            <w:r>
-              <w:rPr>
-                <w:rFonts w:cs="Arial"/>
-                <w:b/>
-                <w:szCs w:val="22"/>
-              </w:rPr>
-              <w:t>}</w:t>
+              <w:t>{{i_and_other}</w:t>
             </w:r>
             <w:r>
               <w:rPr>
@@ -1105,23 +977,7 @@
                 <w:rFonts w:cs="Arial"/>
                 <w:szCs w:val="22"/>
               </w:rPr>
-              <w:t>{{capitalize(</w:t>
-            </w:r>
-            <w:proofErr w:type="spellStart"/>
-            <w:r>
-              <w:rPr>
-                <w:rFonts w:cs="Arial"/>
-                <w:szCs w:val="22"/>
-              </w:rPr>
-              <w:t>either_owner</w:t>
-            </w:r>
-            <w:proofErr w:type="spellEnd"/>
-            <w:r>
-              <w:rPr>
-                <w:rFonts w:cs="Arial"/>
-                <w:szCs w:val="22"/>
-              </w:rPr>
-              <w:t>)}}</w:t>
+              <w:t>{{capitalize(either_owner)}}</w:t>
             </w:r>
             <w:r>
               <w:rPr>
@@ -1206,15 +1062,7 @@
                 <w:rFonts w:cs="Arial"/>
                 <w:szCs w:val="22"/>
               </w:rPr>
-              <w:t xml:space="preserve">% if </w:t>
-            </w:r>
-            <w:proofErr w:type="spellStart"/>
-            <w:r>
-              <w:rPr>
-                <w:rFonts w:cs="Arial"/>
-                <w:szCs w:val="22"/>
-              </w:rPr>
-              <w:t>joint_</w:t>
+              <w:t>% if joint_</w:t>
             </w:r>
             <w:r>
               <w:rPr>
@@ -1224,18 +1072,7 @@
                 <w:szCs w:val="22"/>
                 <w:u w:val="none"/>
               </w:rPr>
-              <w:t>language</w:t>
-            </w:r>
-            <w:proofErr w:type="spellEnd"/>
-            <w:r>
-              <w:rPr>
-                <w:rStyle w:val="Hyperlink"/>
-                <w:rFonts w:cs="Arial"/>
-                <w:color w:val="000000" w:themeColor="text1"/>
-                <w:szCs w:val="22"/>
-                <w:u w:val="none"/>
-              </w:rPr>
-              <w:t xml:space="preserve"> == True</w:t>
+              <w:t>language == True</w:t>
             </w:r>
             <w:r>
               <w:rPr>
@@ -1292,23 +1129,7 @@
                 <w:rFonts w:cs="Arial"/>
                 <w:szCs w:val="22"/>
               </w:rPr>
-              <w:t xml:space="preserve">{% </w:t>
-            </w:r>
-            <w:proofErr w:type="spellStart"/>
-            <w:r>
-              <w:rPr>
-                <w:rFonts w:cs="Arial"/>
-                <w:szCs w:val="22"/>
-              </w:rPr>
-              <w:t>endif</w:t>
-            </w:r>
-            <w:proofErr w:type="spellEnd"/>
-            <w:r>
-              <w:rPr>
-                <w:rFonts w:cs="Arial"/>
-                <w:szCs w:val="22"/>
-              </w:rPr>
-              <w:t xml:space="preserve"> %}</w:t>
+              <w:t>{% endif %}</w:t>
             </w:r>
           </w:p>
         </w:tc>
@@ -1335,7 +1156,7 @@
 </file>
 
 <file path=word/endnotes.xml><?xml version="1.0" encoding="utf-8"?>
-<w:endnotes xmlns:wpc="http://schemas.microsoft.com/office/word/2010/wordprocessingCanvas" xmlns:cx="http://schemas.microsoft.com/office/drawing/2014/chartex" xmlns:mc="http://schemas.openxmlformats.org/markup-compatibility/2006" xmlns:o="urn:schemas-microsoft-com:office:office" xmlns:r="http://schemas.openxmlformats.org/officeDocument/2006/relationships" xmlns:m="http://schemas.openxmlformats.org/officeDocument/2006/math" xmlns:v="urn:schemas-microsoft-com:vml" xmlns:wp14="http://schemas.microsoft.com/office/word/2010/wordprocessingDrawing" xmlns:wp="http://schemas.openxmlformats.org/drawingml/2006/wordprocessingDrawing" xmlns:w10="urn:schemas-microsoft-com:office:word" xmlns:w="http://schemas.openxmlformats.org/wordprocessingml/2006/main" xmlns:w14="http://schemas.microsoft.com/office/word/2010/wordml" xmlns:w15="http://schemas.microsoft.com/office/word/2012/wordml" xmlns:w16se="http://schemas.microsoft.com/office/word/2015/wordml/symex" xmlns:wpg="http://schemas.microsoft.com/office/word/2010/wordprocessingGroup" xmlns:wpi="http://schemas.microsoft.com/office/word/2010/wordprocessingInk" xmlns:wne="http://schemas.microsoft.com/office/word/2006/wordml" xmlns:wps="http://schemas.microsoft.com/office/word/2010/wordprocessingShape" mc:Ignorable="w14 w15 w16se wp14">
+<w:endnotes xmlns:wpc="http://schemas.microsoft.com/office/word/2010/wordprocessingCanvas" xmlns:cx="http://schemas.microsoft.com/office/drawing/2014/chartex" xmlns:cx1="http://schemas.microsoft.com/office/drawing/2015/9/8/chartex" xmlns:cx2="http://schemas.microsoft.com/office/drawing/2015/10/21/chartex" xmlns:cx3="http://schemas.microsoft.com/office/drawing/2016/5/9/chartex" xmlns:cx4="http://schemas.microsoft.com/office/drawing/2016/5/10/chartex" xmlns:cx5="http://schemas.microsoft.com/office/drawing/2016/5/11/chartex" xmlns:cx6="http://schemas.microsoft.com/office/drawing/2016/5/12/chartex" xmlns:cx7="http://schemas.microsoft.com/office/drawing/2016/5/13/chartex" xmlns:cx8="http://schemas.microsoft.com/office/drawing/2016/5/14/chartex" xmlns:mc="http://schemas.openxmlformats.org/markup-compatibility/2006" xmlns:aink="http://schemas.microsoft.com/office/drawing/2016/ink" xmlns:am3d="http://schemas.microsoft.com/office/drawing/2017/model3d" xmlns:o="urn:schemas-microsoft-com:office:office" xmlns:oel="http://schemas.microsoft.com/office/2019/extlst" xmlns:r="http://schemas.openxmlformats.org/officeDocument/2006/relationships" xmlns:m="http://schemas.openxmlformats.org/officeDocument/2006/math" xmlns:v="urn:schemas-microsoft-com:vml" xmlns:wp14="http://schemas.microsoft.com/office/word/2010/wordprocessingDrawing" xmlns:wp="http://schemas.openxmlformats.org/drawingml/2006/wordprocessingDrawing" xmlns:w10="urn:schemas-microsoft-com:office:word" xmlns:w="http://schemas.openxmlformats.org/wordprocessingml/2006/main" xmlns:w14="http://schemas.microsoft.com/office/word/2010/wordml" xmlns:w15="http://schemas.microsoft.com/office/word/2012/wordml" xmlns:w16cex="http://schemas.microsoft.com/office/word/2018/wordml/cex" xmlns:w16cid="http://schemas.microsoft.com/office/word/2016/wordml/cid" xmlns:w16="http://schemas.microsoft.com/office/word/2018/wordml" xmlns:w16du="http://schemas.microsoft.com/office/word/2023/wordml/word16du" xmlns:w16sdtdh="http://schemas.microsoft.com/office/word/2020/wordml/sdtdatahash" xmlns:w16se="http://schemas.microsoft.com/office/word/2015/wordml/symex" xmlns:wpg="http://schemas.microsoft.com/office/word/2010/wordprocessingGroup" xmlns:wpi="http://schemas.microsoft.com/office/word/2010/wordprocessingInk" xmlns:wne="http://schemas.microsoft.com/office/word/2006/wordml" xmlns:wps="http://schemas.microsoft.com/office/word/2010/wordprocessingShape" mc:Ignorable="w14 w15 w16se w16cid w16 w16cex w16sdtdh w16du wp14">
   <w:endnote w:type="separator" w:id="-1">
     <w:p>
       <w:r>
@@ -1354,7 +1175,7 @@
 </file>
 
 <file path=word/footer1.xml><?xml version="1.0" encoding="utf-8"?>
-<w:ftr xmlns:wpc="http://schemas.microsoft.com/office/word/2010/wordprocessingCanvas" xmlns:cx="http://schemas.microsoft.com/office/drawing/2014/chartex" xmlns:mc="http://schemas.openxmlformats.org/markup-compatibility/2006" xmlns:o="urn:schemas-microsoft-com:office:office" xmlns:r="http://schemas.openxmlformats.org/officeDocument/2006/relationships" xmlns:m="http://schemas.openxmlformats.org/officeDocument/2006/math" xmlns:v="urn:schemas-microsoft-com:vml" xmlns:wp14="http://schemas.microsoft.com/office/word/2010/wordprocessingDrawing" xmlns:wp="http://schemas.openxmlformats.org/drawingml/2006/wordprocessingDrawing" xmlns:w10="urn:schemas-microsoft-com:office:word" xmlns:w="http://schemas.openxmlformats.org/wordprocessingml/2006/main" xmlns:w14="http://schemas.microsoft.com/office/word/2010/wordml" xmlns:w15="http://schemas.microsoft.com/office/word/2012/wordml" xmlns:w16se="http://schemas.microsoft.com/office/word/2015/wordml/symex" xmlns:wpg="http://schemas.microsoft.com/office/word/2010/wordprocessingGroup" xmlns:wpi="http://schemas.microsoft.com/office/word/2010/wordprocessingInk" xmlns:wne="http://schemas.microsoft.com/office/word/2006/wordml" xmlns:wps="http://schemas.microsoft.com/office/word/2010/wordprocessingShape" mc:Ignorable="w14 w15 w16se wp14">
+<w:ftr xmlns:wpc="http://schemas.microsoft.com/office/word/2010/wordprocessingCanvas" xmlns:cx="http://schemas.microsoft.com/office/drawing/2014/chartex" xmlns:cx1="http://schemas.microsoft.com/office/drawing/2015/9/8/chartex" xmlns:cx2="http://schemas.microsoft.com/office/drawing/2015/10/21/chartex" xmlns:cx3="http://schemas.microsoft.com/office/drawing/2016/5/9/chartex" xmlns:cx4="http://schemas.microsoft.com/office/drawing/2016/5/10/chartex" xmlns:cx5="http://schemas.microsoft.com/office/drawing/2016/5/11/chartex" xmlns:cx6="http://schemas.microsoft.com/office/drawing/2016/5/12/chartex" xmlns:cx7="http://schemas.microsoft.com/office/drawing/2016/5/13/chartex" xmlns:cx8="http://schemas.microsoft.com/office/drawing/2016/5/14/chartex" xmlns:mc="http://schemas.openxmlformats.org/markup-compatibility/2006" xmlns:aink="http://schemas.microsoft.com/office/drawing/2016/ink" xmlns:am3d="http://schemas.microsoft.com/office/drawing/2017/model3d" xmlns:o="urn:schemas-microsoft-com:office:office" xmlns:oel="http://schemas.microsoft.com/office/2019/extlst" xmlns:r="http://schemas.openxmlformats.org/officeDocument/2006/relationships" xmlns:m="http://schemas.openxmlformats.org/officeDocument/2006/math" xmlns:v="urn:schemas-microsoft-com:vml" xmlns:wp14="http://schemas.microsoft.com/office/word/2010/wordprocessingDrawing" xmlns:wp="http://schemas.openxmlformats.org/drawingml/2006/wordprocessingDrawing" xmlns:w10="urn:schemas-microsoft-com:office:word" xmlns:w="http://schemas.openxmlformats.org/wordprocessingml/2006/main" xmlns:w14="http://schemas.microsoft.com/office/word/2010/wordml" xmlns:w15="http://schemas.microsoft.com/office/word/2012/wordml" xmlns:w16cex="http://schemas.microsoft.com/office/word/2018/wordml/cex" xmlns:w16cid="http://schemas.microsoft.com/office/word/2016/wordml/cid" xmlns:w16="http://schemas.microsoft.com/office/word/2018/wordml" xmlns:w16du="http://schemas.microsoft.com/office/word/2023/wordml/word16du" xmlns:w16sdtdh="http://schemas.microsoft.com/office/word/2020/wordml/sdtdatahash" xmlns:w16se="http://schemas.microsoft.com/office/word/2015/wordml/symex" xmlns:wpg="http://schemas.microsoft.com/office/word/2010/wordprocessingGroup" xmlns:wpi="http://schemas.microsoft.com/office/word/2010/wordprocessingInk" xmlns:wne="http://schemas.microsoft.com/office/word/2006/wordml" xmlns:wps="http://schemas.microsoft.com/office/word/2010/wordprocessingShape" mc:Ignorable="w14 w15 w16se w16cid w16 w16cex w16sdtdh w16du wp14">
   <w:p>
     <w:pPr>
       <w:pStyle w:val="Footer"/>
@@ -1416,7 +1237,7 @@
 </file>
 
 <file path=word/footnotes.xml><?xml version="1.0" encoding="utf-8"?>
-<w:footnotes xmlns:wpc="http://schemas.microsoft.com/office/word/2010/wordprocessingCanvas" xmlns:cx="http://schemas.microsoft.com/office/drawing/2014/chartex" xmlns:mc="http://schemas.openxmlformats.org/markup-compatibility/2006" xmlns:o="urn:schemas-microsoft-com:office:office" xmlns:r="http://schemas.openxmlformats.org/officeDocument/2006/relationships" xmlns:m="http://schemas.openxmlformats.org/officeDocument/2006/math" xmlns:v="urn:schemas-microsoft-com:vml" xmlns:wp14="http://schemas.microsoft.com/office/word/2010/wordprocessingDrawing" xmlns:wp="http://schemas.openxmlformats.org/drawingml/2006/wordprocessingDrawing" xmlns:w10="urn:schemas-microsoft-com:office:word" xmlns:w="http://schemas.openxmlformats.org/wordprocessingml/2006/main" xmlns:w14="http://schemas.microsoft.com/office/word/2010/wordml" xmlns:w15="http://schemas.microsoft.com/office/word/2012/wordml" xmlns:w16se="http://schemas.microsoft.com/office/word/2015/wordml/symex" xmlns:wpg="http://schemas.microsoft.com/office/word/2010/wordprocessingGroup" xmlns:wpi="http://schemas.microsoft.com/office/word/2010/wordprocessingInk" xmlns:wne="http://schemas.microsoft.com/office/word/2006/wordml" xmlns:wps="http://schemas.microsoft.com/office/word/2010/wordprocessingShape" mc:Ignorable="w14 w15 w16se wp14">
+<w:footnotes xmlns:wpc="http://schemas.microsoft.com/office/word/2010/wordprocessingCanvas" xmlns:cx="http://schemas.microsoft.com/office/drawing/2014/chartex" xmlns:cx1="http://schemas.microsoft.com/office/drawing/2015/9/8/chartex" xmlns:cx2="http://schemas.microsoft.com/office/drawing/2015/10/21/chartex" xmlns:cx3="http://schemas.microsoft.com/office/drawing/2016/5/9/chartex" xmlns:cx4="http://schemas.microsoft.com/office/drawing/2016/5/10/chartex" xmlns:cx5="http://schemas.microsoft.com/office/drawing/2016/5/11/chartex" xmlns:cx6="http://schemas.microsoft.com/office/drawing/2016/5/12/chartex" xmlns:cx7="http://schemas.microsoft.com/office/drawing/2016/5/13/chartex" xmlns:cx8="http://schemas.microsoft.com/office/drawing/2016/5/14/chartex" xmlns:mc="http://schemas.openxmlformats.org/markup-compatibility/2006" xmlns:aink="http://schemas.microsoft.com/office/drawing/2016/ink" xmlns:am3d="http://schemas.microsoft.com/office/drawing/2017/model3d" xmlns:o="urn:schemas-microsoft-com:office:office" xmlns:oel="http://schemas.microsoft.com/office/2019/extlst" xmlns:r="http://schemas.openxmlformats.org/officeDocument/2006/relationships" xmlns:m="http://schemas.openxmlformats.org/officeDocument/2006/math" xmlns:v="urn:schemas-microsoft-com:vml" xmlns:wp14="http://schemas.microsoft.com/office/word/2010/wordprocessingDrawing" xmlns:wp="http://schemas.openxmlformats.org/drawingml/2006/wordprocessingDrawing" xmlns:w10="urn:schemas-microsoft-com:office:word" xmlns:w="http://schemas.openxmlformats.org/wordprocessingml/2006/main" xmlns:w14="http://schemas.microsoft.com/office/word/2010/wordml" xmlns:w15="http://schemas.microsoft.com/office/word/2012/wordml" xmlns:w16cex="http://schemas.microsoft.com/office/word/2018/wordml/cex" xmlns:w16cid="http://schemas.microsoft.com/office/word/2016/wordml/cid" xmlns:w16="http://schemas.microsoft.com/office/word/2018/wordml" xmlns:w16du="http://schemas.microsoft.com/office/word/2023/wordml/word16du" xmlns:w16sdtdh="http://schemas.microsoft.com/office/word/2020/wordml/sdtdatahash" xmlns:w16se="http://schemas.microsoft.com/office/word/2015/wordml/symex" xmlns:wpg="http://schemas.microsoft.com/office/word/2010/wordprocessingGroup" xmlns:wpi="http://schemas.microsoft.com/office/word/2010/wordprocessingInk" xmlns:wne="http://schemas.microsoft.com/office/word/2006/wordml" xmlns:wps="http://schemas.microsoft.com/office/word/2010/wordprocessingShape" mc:Ignorable="w14 w15 w16se w16cid w16 w16cex w16sdtdh w16du wp14">
   <w:footnote w:type="separator" w:id="-1">
     <w:p>
       <w:r>
@@ -1435,7 +1256,7 @@
 </file>
 
 <file path=word/numbering.xml><?xml version="1.0" encoding="utf-8"?>
-<w:numbering xmlns:wpc="http://schemas.microsoft.com/office/word/2010/wordprocessingCanvas" xmlns:cx="http://schemas.microsoft.com/office/drawing/2014/chartex" xmlns:mc="http://schemas.openxmlformats.org/markup-compatibility/2006" xmlns:o="urn:schemas-microsoft-com:office:office" xmlns:r="http://schemas.openxmlformats.org/officeDocument/2006/relationships" xmlns:m="http://schemas.openxmlformats.org/officeDocument/2006/math" xmlns:v="urn:schemas-microsoft-com:vml" xmlns:wp14="http://schemas.microsoft.com/office/word/2010/wordprocessingDrawing" xmlns:wp="http://schemas.openxmlformats.org/drawingml/2006/wordprocessingDrawing" xmlns:w10="urn:schemas-microsoft-com:office:word" xmlns:w="http://schemas.openxmlformats.org/wordprocessingml/2006/main" xmlns:w14="http://schemas.microsoft.com/office/word/2010/wordml" xmlns:w15="http://schemas.microsoft.com/office/word/2012/wordml" xmlns:w16se="http://schemas.microsoft.com/office/word/2015/wordml/symex" xmlns:wpg="http://schemas.microsoft.com/office/word/2010/wordprocessingGroup" xmlns:wpi="http://schemas.microsoft.com/office/word/2010/wordprocessingInk" xmlns:wne="http://schemas.microsoft.com/office/word/2006/wordml" xmlns:wps="http://schemas.microsoft.com/office/word/2010/wordprocessingShape" mc:Ignorable="w14 w15 w16se wp14">
+<w:numbering xmlns:wpc="http://schemas.microsoft.com/office/word/2010/wordprocessingCanvas" xmlns:cx="http://schemas.microsoft.com/office/drawing/2014/chartex" xmlns:cx1="http://schemas.microsoft.com/office/drawing/2015/9/8/chartex" xmlns:cx2="http://schemas.microsoft.com/office/drawing/2015/10/21/chartex" xmlns:cx3="http://schemas.microsoft.com/office/drawing/2016/5/9/chartex" xmlns:cx4="http://schemas.microsoft.com/office/drawing/2016/5/10/chartex" xmlns:cx5="http://schemas.microsoft.com/office/drawing/2016/5/11/chartex" xmlns:cx6="http://schemas.microsoft.com/office/drawing/2016/5/12/chartex" xmlns:cx7="http://schemas.microsoft.com/office/drawing/2016/5/13/chartex" xmlns:cx8="http://schemas.microsoft.com/office/drawing/2016/5/14/chartex" xmlns:mc="http://schemas.openxmlformats.org/markup-compatibility/2006" xmlns:aink="http://schemas.microsoft.com/office/drawing/2016/ink" xmlns:am3d="http://schemas.microsoft.com/office/drawing/2017/model3d" xmlns:o="urn:schemas-microsoft-com:office:office" xmlns:oel="http://schemas.microsoft.com/office/2019/extlst" xmlns:r="http://schemas.openxmlformats.org/officeDocument/2006/relationships" xmlns:m="http://schemas.openxmlformats.org/officeDocument/2006/math" xmlns:v="urn:schemas-microsoft-com:vml" xmlns:wp14="http://schemas.microsoft.com/office/word/2010/wordprocessingDrawing" xmlns:wp="http://schemas.openxmlformats.org/drawingml/2006/wordprocessingDrawing" xmlns:w10="urn:schemas-microsoft-com:office:word" xmlns:w="http://schemas.openxmlformats.org/wordprocessingml/2006/main" xmlns:w14="http://schemas.microsoft.com/office/word/2010/wordml" xmlns:w15="http://schemas.microsoft.com/office/word/2012/wordml" xmlns:w16cex="http://schemas.microsoft.com/office/word/2018/wordml/cex" xmlns:w16cid="http://schemas.microsoft.com/office/word/2016/wordml/cid" xmlns:w16="http://schemas.microsoft.com/office/word/2018/wordml" xmlns:w16du="http://schemas.microsoft.com/office/word/2023/wordml/word16du" xmlns:w16sdtdh="http://schemas.microsoft.com/office/word/2020/wordml/sdtdatahash" xmlns:w16se="http://schemas.microsoft.com/office/word/2015/wordml/symex" xmlns:wpg="http://schemas.microsoft.com/office/word/2010/wordprocessingGroup" xmlns:wpi="http://schemas.microsoft.com/office/word/2010/wordprocessingInk" xmlns:wne="http://schemas.microsoft.com/office/word/2006/wordml" xmlns:wps="http://schemas.microsoft.com/office/word/2010/wordprocessingShape" mc:Ignorable="w14 w15 w16se w16cid w16 w16cex w16sdtdh w16du wp14">
   <w:abstractNum w:abstractNumId="0" w15:restartNumberingAfterBreak="0">
     <w:nsid w:val="037B31DE"/>
     <w:multiLevelType w:val="hybridMultilevel"/>
@@ -2314,38 +2135,38 @@
       </w:pPr>
     </w:lvl>
   </w:abstractNum>
-  <w:num w:numId="1">
+  <w:num w:numId="1" w16cid:durableId="373044879">
     <w:abstractNumId w:val="4"/>
   </w:num>
-  <w:num w:numId="2">
+  <w:num w:numId="2" w16cid:durableId="1329595190">
     <w:abstractNumId w:val="7"/>
   </w:num>
-  <w:num w:numId="3">
+  <w:num w:numId="3" w16cid:durableId="932543199">
     <w:abstractNumId w:val="8"/>
   </w:num>
-  <w:num w:numId="4">
+  <w:num w:numId="4" w16cid:durableId="124012474">
     <w:abstractNumId w:val="0"/>
   </w:num>
-  <w:num w:numId="5">
+  <w:num w:numId="5" w16cid:durableId="1726442039">
     <w:abstractNumId w:val="5"/>
   </w:num>
-  <w:num w:numId="6">
+  <w:num w:numId="6" w16cid:durableId="882787773">
     <w:abstractNumId w:val="1"/>
   </w:num>
-  <w:num w:numId="7">
+  <w:num w:numId="7" w16cid:durableId="899563114">
     <w:abstractNumId w:val="3"/>
   </w:num>
-  <w:num w:numId="8">
+  <w:num w:numId="8" w16cid:durableId="969162916">
     <w:abstractNumId w:val="6"/>
   </w:num>
-  <w:num w:numId="9">
+  <w:num w:numId="9" w16cid:durableId="2092387966">
     <w:abstractNumId w:val="2"/>
   </w:num>
 </w:numbering>
 </file>
 
 <file path=word/styles.xml><?xml version="1.0" encoding="utf-8"?>
-<w:styles xmlns:mc="http://schemas.openxmlformats.org/markup-compatibility/2006" xmlns:r="http://schemas.openxmlformats.org/officeDocument/2006/relationships" xmlns:w="http://schemas.openxmlformats.org/wordprocessingml/2006/main" xmlns:w14="http://schemas.microsoft.com/office/word/2010/wordml" xmlns:w15="http://schemas.microsoft.com/office/word/2012/wordml" xmlns:w16se="http://schemas.microsoft.com/office/word/2015/wordml/symex" mc:Ignorable="w14 w15 w16se">
+<w:styles xmlns:mc="http://schemas.openxmlformats.org/markup-compatibility/2006" xmlns:r="http://schemas.openxmlformats.org/officeDocument/2006/relationships" xmlns:w="http://schemas.openxmlformats.org/wordprocessingml/2006/main" xmlns:w14="http://schemas.microsoft.com/office/word/2010/wordml" xmlns:w15="http://schemas.microsoft.com/office/word/2012/wordml" xmlns:w16cex="http://schemas.microsoft.com/office/word/2018/wordml/cex" xmlns:w16cid="http://schemas.microsoft.com/office/word/2016/wordml/cid" xmlns:w16="http://schemas.microsoft.com/office/word/2018/wordml" xmlns:w16du="http://schemas.microsoft.com/office/word/2023/wordml/word16du" xmlns:w16sdtdh="http://schemas.microsoft.com/office/word/2020/wordml/sdtdatahash" xmlns:w16se="http://schemas.microsoft.com/office/word/2015/wordml/symex" mc:Ignorable="w14 w15 w16se w16cid w16 w16cex w16sdtdh w16du">
   <w:docDefaults>
     <w:rPrDefault>
       <w:rPr>
@@ -2361,7 +2182,7 @@
       </w:pPr>
     </w:pPrDefault>
   </w:docDefaults>
-  <w:latentStyles w:defLockedState="0" w:defUIPriority="99" w:defSemiHidden="0" w:defUnhideWhenUsed="0" w:defQFormat="0" w:count="371">
+  <w:latentStyles w:defLockedState="0" w:defUIPriority="99" w:defSemiHidden="0" w:defUnhideWhenUsed="0" w:defQFormat="0" w:count="376">
     <w:lsdException w:name="Normal" w:uiPriority="0" w:qFormat="1"/>
     <w:lsdException w:name="heading 1" w:uiPriority="9" w:qFormat="1"/>
     <w:lsdException w:name="heading 2" w:semiHidden="1" w:uiPriority="9" w:unhideWhenUsed="1" w:qFormat="1"/>
@@ -2733,6 +2554,11 @@
     <w:lsdException w:name="List Table 5 Dark Accent 6" w:uiPriority="50"/>
     <w:lsdException w:name="List Table 6 Colorful Accent 6" w:uiPriority="51"/>
     <w:lsdException w:name="List Table 7 Colorful Accent 6" w:uiPriority="52"/>
+    <w:lsdException w:name="Mention" w:semiHidden="1" w:unhideWhenUsed="1"/>
+    <w:lsdException w:name="Smart Hyperlink" w:semiHidden="1" w:unhideWhenUsed="1"/>
+    <w:lsdException w:name="Hashtag" w:semiHidden="1" w:unhideWhenUsed="1"/>
+    <w:lsdException w:name="Unresolved Mention" w:semiHidden="1" w:unhideWhenUsed="1"/>
+    <w:lsdException w:name="Smart Link" w:semiHidden="1" w:unhideWhenUsed="1"/>
   </w:latentStyles>
   <w:style w:type="paragraph" w:default="1" w:styleId="Normal">
     <w:name w:val="Normal"/>
@@ -2949,8 +2775,8 @@
       <w:contextualSpacing/>
     </w:pPr>
   </w:style>
-  <w:style w:type="character" w:customStyle="1" w:styleId="UnresolvedMention">
-    <w:name w:val="Unresolved Mention"/>
+  <w:style w:type="character" w:customStyle="1" w:styleId="UnresolvedMention1">
+    <w:name w:val="Unresolved Mention1"/>
     <w:basedOn w:val="DefaultParagraphFont"/>
     <w:uiPriority w:val="99"/>
     <w:semiHidden/>

</xml_diff>

<commit_message>
Changed language on instructions in the affix transfer tax stamp box
</commit_message>
<xml_diff>
--- a/docassemble/TODI/data/templates/todi_instructions.docx
+++ b/docassemble/TODI/data/templates/todi_instructions.docx
@@ -1,6 +1,6 @@
 
 <file path=word/document.xml><?xml version="1.0" encoding="utf-8"?>
-<w:document xmlns:wpc="http://schemas.microsoft.com/office/word/2010/wordprocessingCanvas" xmlns:cx="http://schemas.microsoft.com/office/drawing/2014/chartex" xmlns:cx1="http://schemas.microsoft.com/office/drawing/2015/9/8/chartex" xmlns:cx2="http://schemas.microsoft.com/office/drawing/2015/10/21/chartex" xmlns:cx3="http://schemas.microsoft.com/office/drawing/2016/5/9/chartex" xmlns:cx4="http://schemas.microsoft.com/office/drawing/2016/5/10/chartex" xmlns:cx5="http://schemas.microsoft.com/office/drawing/2016/5/11/chartex" xmlns:cx6="http://schemas.microsoft.com/office/drawing/2016/5/12/chartex" xmlns:cx7="http://schemas.microsoft.com/office/drawing/2016/5/13/chartex" xmlns:cx8="http://schemas.microsoft.com/office/drawing/2016/5/14/chartex" xmlns:mc="http://schemas.openxmlformats.org/markup-compatibility/2006" xmlns:aink="http://schemas.microsoft.com/office/drawing/2016/ink" xmlns:am3d="http://schemas.microsoft.com/office/drawing/2017/model3d" xmlns:o="urn:schemas-microsoft-com:office:office" xmlns:oel="http://schemas.microsoft.com/office/2019/extlst" xmlns:r="http://schemas.openxmlformats.org/officeDocument/2006/relationships" xmlns:m="http://schemas.openxmlformats.org/officeDocument/2006/math" xmlns:v="urn:schemas-microsoft-com:vml" xmlns:wp14="http://schemas.microsoft.com/office/word/2010/wordprocessingDrawing" xmlns:wp="http://schemas.openxmlformats.org/drawingml/2006/wordprocessingDrawing" xmlns:w10="urn:schemas-microsoft-com:office:word" xmlns:w="http://schemas.openxmlformats.org/wordprocessingml/2006/main" xmlns:w14="http://schemas.microsoft.com/office/word/2010/wordml" xmlns:w15="http://schemas.microsoft.com/office/word/2012/wordml" xmlns:w16cex="http://schemas.microsoft.com/office/word/2018/wordml/cex" xmlns:w16cid="http://schemas.microsoft.com/office/word/2016/wordml/cid" xmlns:w16="http://schemas.microsoft.com/office/word/2018/wordml" xmlns:w16du="http://schemas.microsoft.com/office/word/2023/wordml/word16du" xmlns:w16sdtdh="http://schemas.microsoft.com/office/word/2020/wordml/sdtdatahash" xmlns:w16se="http://schemas.microsoft.com/office/word/2015/wordml/symex" xmlns:wpg="http://schemas.microsoft.com/office/word/2010/wordprocessingGroup" xmlns:wpi="http://schemas.microsoft.com/office/word/2010/wordprocessingInk" xmlns:wne="http://schemas.microsoft.com/office/word/2006/wordml" xmlns:wps="http://schemas.microsoft.com/office/word/2010/wordprocessingShape" mc:Ignorable="w14 w15 w16se w16cid w16 w16cex w16sdtdh w16du wp14">
+<w:document xmlns:wpc="http://schemas.microsoft.com/office/word/2010/wordprocessingCanvas" xmlns:cx="http://schemas.microsoft.com/office/drawing/2014/chartex" xmlns:cx1="http://schemas.microsoft.com/office/drawing/2015/9/8/chartex" xmlns:cx2="http://schemas.microsoft.com/office/drawing/2015/10/21/chartex" xmlns:cx3="http://schemas.microsoft.com/office/drawing/2016/5/9/chartex" xmlns:cx4="http://schemas.microsoft.com/office/drawing/2016/5/10/chartex" xmlns:cx5="http://schemas.microsoft.com/office/drawing/2016/5/11/chartex" xmlns:cx6="http://schemas.microsoft.com/office/drawing/2016/5/12/chartex" xmlns:cx7="http://schemas.microsoft.com/office/drawing/2016/5/13/chartex" xmlns:cx8="http://schemas.microsoft.com/office/drawing/2016/5/14/chartex" xmlns:mc="http://schemas.openxmlformats.org/markup-compatibility/2006" xmlns:aink="http://schemas.microsoft.com/office/drawing/2016/ink" xmlns:am3d="http://schemas.microsoft.com/office/drawing/2017/model3d" xmlns:o="urn:schemas-microsoft-com:office:office" xmlns:oel="http://schemas.microsoft.com/office/2019/extlst" xmlns:r="http://schemas.openxmlformats.org/officeDocument/2006/relationships" xmlns:m="http://schemas.openxmlformats.org/officeDocument/2006/math" xmlns:v="urn:schemas-microsoft-com:vml" xmlns:wp14="http://schemas.microsoft.com/office/word/2010/wordprocessingDrawing" xmlns:wp="http://schemas.openxmlformats.org/drawingml/2006/wordprocessingDrawing" xmlns:w10="urn:schemas-microsoft-com:office:word" xmlns:w="http://schemas.openxmlformats.org/wordprocessingml/2006/main" xmlns:w14="http://schemas.microsoft.com/office/word/2010/wordml" xmlns:w15="http://schemas.microsoft.com/office/word/2012/wordml" xmlns:w16cex="http://schemas.microsoft.com/office/word/2018/wordml/cex" xmlns:w16cid="http://schemas.microsoft.com/office/word/2016/wordml/cid" xmlns:w16="http://schemas.microsoft.com/office/word/2018/wordml" xmlns:w16du="http://schemas.microsoft.com/office/word/2023/wordml/word16du" xmlns:w16sdtdh="http://schemas.microsoft.com/office/word/2020/wordml/sdtdatahash" xmlns:w16sdtfl="http://schemas.microsoft.com/office/word/2024/wordml/sdtformatlock" xmlns:w16se="http://schemas.microsoft.com/office/word/2015/wordml/symex" xmlns:wpg="http://schemas.microsoft.com/office/word/2010/wordprocessingGroup" xmlns:wpi="http://schemas.microsoft.com/office/word/2010/wordprocessingInk" xmlns:wne="http://schemas.microsoft.com/office/word/2006/wordml" xmlns:wps="http://schemas.microsoft.com/office/word/2010/wordprocessingShape" mc:Ignorable="w14 w15 w16se w16cid w16 w16cex w16sdtdh w16sdtfl w16du wp14">
   <w:body>
     <w:tbl>
       <w:tblPr>
@@ -301,7 +301,23 @@
                 <w:rFonts w:cs="Arial"/>
                 <w:szCs w:val="22"/>
               </w:rPr>
-              <w:t>{{after_both_death}}</w:t>
+              <w:t>{{</w:t>
+            </w:r>
+            <w:proofErr w:type="spellStart"/>
+            <w:r>
+              <w:rPr>
+                <w:rFonts w:cs="Arial"/>
+                <w:szCs w:val="22"/>
+              </w:rPr>
+              <w:t>after_both_death</w:t>
+            </w:r>
+            <w:proofErr w:type="spellEnd"/>
+            <w:r>
+              <w:rPr>
+                <w:rFonts w:cs="Arial"/>
+                <w:szCs w:val="22"/>
+              </w:rPr>
+              <w:t>}}</w:t>
             </w:r>
             <w:r>
               <w:rPr>
@@ -358,7 +374,25 @@
                 <w:b/>
                 <w:szCs w:val="22"/>
               </w:rPr>
-              <w:t>{{multiple_must_sign}}</w:t>
+              <w:t>{{</w:t>
+            </w:r>
+            <w:proofErr w:type="spellStart"/>
+            <w:r>
+              <w:rPr>
+                <w:rFonts w:cs="Arial"/>
+                <w:b/>
+                <w:szCs w:val="22"/>
+              </w:rPr>
+              <w:t>multiple_must_sign</w:t>
+            </w:r>
+            <w:proofErr w:type="spellEnd"/>
+            <w:r>
+              <w:rPr>
+                <w:rFonts w:cs="Arial"/>
+                <w:b/>
+                <w:szCs w:val="22"/>
+              </w:rPr>
+              <w:t>}}</w:t>
             </w:r>
             <w:r>
               <w:rPr>
@@ -390,43 +424,6 @@
               </w:rPr>
               <w:t>Read through your forms and make sure everything is correct.</w:t>
             </w:r>
-            <w:r>
-              <w:rPr>
-                <w:rFonts w:cs="Arial"/>
-                <w:szCs w:val="22"/>
-              </w:rPr>
-              <w:t xml:space="preserve"> You do not need to fill out the “Affix</w:t>
-            </w:r>
-            <w:r>
-              <w:rPr>
-                <w:rFonts w:cs="Arial"/>
-                <w:szCs w:val="22"/>
-              </w:rPr>
-              <w:t xml:space="preserve"> </w:t>
-            </w:r>
-            <w:r>
-              <w:rPr>
-                <w:rFonts w:cs="Arial"/>
-                <w:szCs w:val="22"/>
-              </w:rPr>
-              <w:t xml:space="preserve">Transfer Tax Stamp” box until </w:t>
-            </w:r>
-            <w:proofErr w:type="gramStart"/>
-            <w:r>
-              <w:rPr>
-                <w:rFonts w:cs="Arial"/>
-                <w:szCs w:val="22"/>
-              </w:rPr>
-              <w:t>later.</w:t>
-            </w:r>
-            <w:r>
-              <w:rPr>
-                <w:rFonts w:cs="Arial"/>
-                <w:szCs w:val="22"/>
-              </w:rPr>
-              <w:t>s</w:t>
-            </w:r>
-            <w:proofErr w:type="gramEnd"/>
           </w:p>
           <w:p>
             <w:pPr>
@@ -447,30 +444,46 @@
                 <w:rFonts w:cs="Arial"/>
                 <w:szCs w:val="22"/>
               </w:rPr>
-              <w:t xml:space="preserve">{% if joint_language == True </w:t>
-            </w:r>
-            <w:proofErr w:type="gramStart"/>
-            <w:r>
-              <w:rPr>
-                <w:rFonts w:cs="Arial"/>
-                <w:szCs w:val="22"/>
-              </w:rPr>
-              <w:t>%}Both</w:t>
-            </w:r>
-            <w:proofErr w:type="gramEnd"/>
-            <w:r>
-              <w:rPr>
-                <w:rFonts w:cs="Arial"/>
-                <w:szCs w:val="22"/>
-              </w:rPr>
-              <w:t xml:space="preserve"> of y{% else %}Y{% endif %}</w:t>
-            </w:r>
-            <w:r>
-              <w:rPr>
-                <w:rFonts w:cs="Arial"/>
-                <w:szCs w:val="22"/>
-              </w:rPr>
-              <w:t>ou must sign and date the TODI in front of a notary public with 2 witnesses. If you entered the witness names and addresses when you were answering questions, you must bring those people with you to be witnesses.</w:t>
+              <w:t xml:space="preserve">{% if </w:t>
+            </w:r>
+            <w:proofErr w:type="spellStart"/>
+            <w:r>
+              <w:rPr>
+                <w:rFonts w:cs="Arial"/>
+                <w:szCs w:val="22"/>
+              </w:rPr>
+              <w:t>joint_language</w:t>
+            </w:r>
+            <w:proofErr w:type="spellEnd"/>
+            <w:r>
+              <w:rPr>
+                <w:rFonts w:cs="Arial"/>
+                <w:szCs w:val="22"/>
+              </w:rPr>
+              <w:t xml:space="preserve"> == True %}Both of y{% else %}Y{% endif %}</w:t>
+            </w:r>
+            <w:proofErr w:type="spellStart"/>
+            <w:r>
+              <w:rPr>
+                <w:rFonts w:cs="Arial"/>
+                <w:szCs w:val="22"/>
+              </w:rPr>
+              <w:t>ou</w:t>
+            </w:r>
+            <w:proofErr w:type="spellEnd"/>
+            <w:r>
+              <w:rPr>
+                <w:rFonts w:cs="Arial"/>
+                <w:szCs w:val="22"/>
+              </w:rPr>
+              <w:t xml:space="preserve"> must sign and date the TODI in front of a notary public with 2 witnesses. If you entered the witness names and addresses when you were answering questions, you must bring those people with you to be witnesses.</w:t>
+            </w:r>
+            <w:r>
+              <w:rPr>
+                <w:rFonts w:cs="Arial"/>
+                <w:szCs w:val="22"/>
+              </w:rPr>
+              <w:t xml:space="preserve"> You should also sign the box labeled “Affix Transfer Tax Stamp.”</w:t>
             </w:r>
           </w:p>
           <w:p>
@@ -768,7 +781,23 @@
                 <w:rFonts w:cs="Arial"/>
                 <w:szCs w:val="22"/>
               </w:rPr>
-              <w:t>{{after_both_death}}</w:t>
+              <w:t>{{</w:t>
+            </w:r>
+            <w:proofErr w:type="spellStart"/>
+            <w:r>
+              <w:rPr>
+                <w:rFonts w:cs="Arial"/>
+                <w:szCs w:val="22"/>
+              </w:rPr>
+              <w:t>after_both_death</w:t>
+            </w:r>
+            <w:proofErr w:type="spellEnd"/>
+            <w:r>
+              <w:rPr>
+                <w:rFonts w:cs="Arial"/>
+                <w:szCs w:val="22"/>
+              </w:rPr>
+              <w:t>}}</w:t>
             </w:r>
             <w:r>
               <w:rPr>
@@ -826,39 +855,39 @@
                 <w:rFonts w:cs="Arial"/>
                 <w:szCs w:val="22"/>
               </w:rPr>
-              <w:t>{{after_both_death}}</w:t>
-            </w:r>
-            <w:r>
-              <w:rPr>
-                <w:rFonts w:cs="Arial"/>
-                <w:szCs w:val="22"/>
-              </w:rPr>
-              <w:t xml:space="preserve">, the beneficiaries must complete the Notice of Death Affidavit and Acceptance of Transfer on Death </w:t>
-            </w:r>
-            <w:proofErr w:type="gramStart"/>
-            <w:r>
-              <w:rPr>
-                <w:rFonts w:cs="Arial"/>
-                <w:szCs w:val="22"/>
-              </w:rPr>
-              <w:t xml:space="preserve">Instrument </w:t>
-            </w:r>
-            <w:r>
-              <w:rPr>
-                <w:rFonts w:cs="Arial"/>
-                <w:szCs w:val="22"/>
-              </w:rPr>
-              <w:t>.</w:t>
-            </w:r>
-            <w:proofErr w:type="gramEnd"/>
-            <w:r>
-              <w:rPr>
-                <w:rFonts w:cs="Arial"/>
-                <w:szCs w:val="22"/>
-              </w:rPr>
-              <w:t xml:space="preserve"> They must sign it before 2 witnesses and a notary public. Then they must take the Notice to the same Recorder of Deeds office where the TODI was </w:t>
-            </w:r>
-            <w:proofErr w:type="gramStart"/>
+              <w:t>{{</w:t>
+            </w:r>
+            <w:proofErr w:type="spellStart"/>
+            <w:r>
+              <w:rPr>
+                <w:rFonts w:cs="Arial"/>
+                <w:szCs w:val="22"/>
+              </w:rPr>
+              <w:t>after_both_death</w:t>
+            </w:r>
+            <w:proofErr w:type="spellEnd"/>
+            <w:r>
+              <w:rPr>
+                <w:rFonts w:cs="Arial"/>
+                <w:szCs w:val="22"/>
+              </w:rPr>
+              <w:t>}}</w:t>
+            </w:r>
+            <w:r>
+              <w:rPr>
+                <w:rFonts w:cs="Arial"/>
+                <w:szCs w:val="22"/>
+              </w:rPr>
+              <w:t xml:space="preserve">, the beneficiaries must complete the Notice of Death Affidavit and Acceptance of Transfer on Death Instrument </w:t>
+            </w:r>
+            <w:r>
+              <w:rPr>
+                <w:rFonts w:cs="Arial"/>
+                <w:szCs w:val="22"/>
+              </w:rPr>
+              <w:t xml:space="preserve">. They must sign it before 2 witnesses and a notary public. Then they must take the Notice to the same Recorder of Deeds office where the TODI was </w:t>
+            </w:r>
+            <w:proofErr w:type="spellStart"/>
             <w:r>
               <w:rPr>
                 <w:rFonts w:cs="Arial"/>
@@ -873,7 +902,7 @@
               </w:rPr>
               <w:t>This</w:t>
             </w:r>
-            <w:proofErr w:type="gramEnd"/>
+            <w:proofErr w:type="spellEnd"/>
             <w:r>
               <w:rPr>
                 <w:rFonts w:cs="Arial"/>
@@ -886,7 +915,23 @@
                 <w:rFonts w:cs="Arial"/>
                 <w:szCs w:val="22"/>
               </w:rPr>
-              <w:t>{{after_one_death}}</w:t>
+              <w:t>{{</w:t>
+            </w:r>
+            <w:proofErr w:type="spellStart"/>
+            <w:r>
+              <w:rPr>
+                <w:rFonts w:cs="Arial"/>
+                <w:szCs w:val="22"/>
+              </w:rPr>
+              <w:t>after_one_death</w:t>
+            </w:r>
+            <w:proofErr w:type="spellEnd"/>
+            <w:r>
+              <w:rPr>
+                <w:rFonts w:cs="Arial"/>
+                <w:szCs w:val="22"/>
+              </w:rPr>
+              <w:t>}}</w:t>
             </w:r>
             <w:r>
               <w:rPr>
@@ -931,7 +976,25 @@
                 <w:b/>
                 <w:szCs w:val="22"/>
               </w:rPr>
-              <w:t>{{i_and_other}</w:t>
+              <w:t>{{</w:t>
+            </w:r>
+            <w:proofErr w:type="spellStart"/>
+            <w:r>
+              <w:rPr>
+                <w:rFonts w:cs="Arial"/>
+                <w:b/>
+                <w:szCs w:val="22"/>
+              </w:rPr>
+              <w:t>i_and_other</w:t>
+            </w:r>
+            <w:proofErr w:type="spellEnd"/>
+            <w:r>
+              <w:rPr>
+                <w:rFonts w:cs="Arial"/>
+                <w:b/>
+                <w:szCs w:val="22"/>
+              </w:rPr>
+              <w:t>}</w:t>
             </w:r>
             <w:r>
               <w:rPr>
@@ -977,7 +1040,23 @@
                 <w:rFonts w:cs="Arial"/>
                 <w:szCs w:val="22"/>
               </w:rPr>
-              <w:t>{{capitalize(either_owner)}}</w:t>
+              <w:t>{{capitalize(</w:t>
+            </w:r>
+            <w:proofErr w:type="spellStart"/>
+            <w:r>
+              <w:rPr>
+                <w:rFonts w:cs="Arial"/>
+                <w:szCs w:val="22"/>
+              </w:rPr>
+              <w:t>either_owner</w:t>
+            </w:r>
+            <w:proofErr w:type="spellEnd"/>
+            <w:r>
+              <w:rPr>
+                <w:rFonts w:cs="Arial"/>
+                <w:szCs w:val="22"/>
+              </w:rPr>
+              <w:t>)}}</w:t>
             </w:r>
             <w:r>
               <w:rPr>
@@ -1039,7 +1118,6 @@
               </w:rPr>
               <w:t xml:space="preserve">You can find a copy of the revocation form at </w:t>
             </w:r>
-            <w:proofErr w:type="gramStart"/>
             <w:r>
               <w:rPr>
                 <w:rFonts w:cs="Arial"/>
@@ -1054,15 +1132,15 @@
                 <w:rFonts w:cs="Arial"/>
                 <w:szCs w:val="22"/>
               </w:rPr>
-              <w:t>{</w:t>
-            </w:r>
-            <w:proofErr w:type="gramEnd"/>
-            <w:r>
-              <w:rPr>
-                <w:rFonts w:cs="Arial"/>
-                <w:szCs w:val="22"/>
-              </w:rPr>
-              <w:t>% if joint_</w:t>
+              <w:t xml:space="preserve">{% if </w:t>
+            </w:r>
+            <w:proofErr w:type="spellStart"/>
+            <w:r>
+              <w:rPr>
+                <w:rFonts w:cs="Arial"/>
+                <w:szCs w:val="22"/>
+              </w:rPr>
+              <w:t>joint_</w:t>
             </w:r>
             <w:r>
               <w:rPr>
@@ -1072,7 +1150,18 @@
                 <w:szCs w:val="22"/>
                 <w:u w:val="none"/>
               </w:rPr>
-              <w:t>language == True</w:t>
+              <w:t>language</w:t>
+            </w:r>
+            <w:proofErr w:type="spellEnd"/>
+            <w:r>
+              <w:rPr>
+                <w:rStyle w:val="Hyperlink"/>
+                <w:rFonts w:cs="Arial"/>
+                <w:color w:val="000000" w:themeColor="text1"/>
+                <w:szCs w:val="22"/>
+                <w:u w:val="none"/>
+              </w:rPr>
+              <w:t xml:space="preserve"> == True</w:t>
             </w:r>
             <w:r>
               <w:rPr>
@@ -1156,7 +1245,7 @@
 </file>
 
 <file path=word/endnotes.xml><?xml version="1.0" encoding="utf-8"?>
-<w:endnotes xmlns:wpc="http://schemas.microsoft.com/office/word/2010/wordprocessingCanvas" xmlns:cx="http://schemas.microsoft.com/office/drawing/2014/chartex" xmlns:cx1="http://schemas.microsoft.com/office/drawing/2015/9/8/chartex" xmlns:cx2="http://schemas.microsoft.com/office/drawing/2015/10/21/chartex" xmlns:cx3="http://schemas.microsoft.com/office/drawing/2016/5/9/chartex" xmlns:cx4="http://schemas.microsoft.com/office/drawing/2016/5/10/chartex" xmlns:cx5="http://schemas.microsoft.com/office/drawing/2016/5/11/chartex" xmlns:cx6="http://schemas.microsoft.com/office/drawing/2016/5/12/chartex" xmlns:cx7="http://schemas.microsoft.com/office/drawing/2016/5/13/chartex" xmlns:cx8="http://schemas.microsoft.com/office/drawing/2016/5/14/chartex" xmlns:mc="http://schemas.openxmlformats.org/markup-compatibility/2006" xmlns:aink="http://schemas.microsoft.com/office/drawing/2016/ink" xmlns:am3d="http://schemas.microsoft.com/office/drawing/2017/model3d" xmlns:o="urn:schemas-microsoft-com:office:office" xmlns:oel="http://schemas.microsoft.com/office/2019/extlst" xmlns:r="http://schemas.openxmlformats.org/officeDocument/2006/relationships" xmlns:m="http://schemas.openxmlformats.org/officeDocument/2006/math" xmlns:v="urn:schemas-microsoft-com:vml" xmlns:wp14="http://schemas.microsoft.com/office/word/2010/wordprocessingDrawing" xmlns:wp="http://schemas.openxmlformats.org/drawingml/2006/wordprocessingDrawing" xmlns:w10="urn:schemas-microsoft-com:office:word" xmlns:w="http://schemas.openxmlformats.org/wordprocessingml/2006/main" xmlns:w14="http://schemas.microsoft.com/office/word/2010/wordml" xmlns:w15="http://schemas.microsoft.com/office/word/2012/wordml" xmlns:w16cex="http://schemas.microsoft.com/office/word/2018/wordml/cex" xmlns:w16cid="http://schemas.microsoft.com/office/word/2016/wordml/cid" xmlns:w16="http://schemas.microsoft.com/office/word/2018/wordml" xmlns:w16du="http://schemas.microsoft.com/office/word/2023/wordml/word16du" xmlns:w16sdtdh="http://schemas.microsoft.com/office/word/2020/wordml/sdtdatahash" xmlns:w16se="http://schemas.microsoft.com/office/word/2015/wordml/symex" xmlns:wpg="http://schemas.microsoft.com/office/word/2010/wordprocessingGroup" xmlns:wpi="http://schemas.microsoft.com/office/word/2010/wordprocessingInk" xmlns:wne="http://schemas.microsoft.com/office/word/2006/wordml" xmlns:wps="http://schemas.microsoft.com/office/word/2010/wordprocessingShape" mc:Ignorable="w14 w15 w16se w16cid w16 w16cex w16sdtdh w16du wp14">
+<w:endnotes xmlns:wpc="http://schemas.microsoft.com/office/word/2010/wordprocessingCanvas" xmlns:cx="http://schemas.microsoft.com/office/drawing/2014/chartex" xmlns:cx1="http://schemas.microsoft.com/office/drawing/2015/9/8/chartex" xmlns:cx2="http://schemas.microsoft.com/office/drawing/2015/10/21/chartex" xmlns:cx3="http://schemas.microsoft.com/office/drawing/2016/5/9/chartex" xmlns:cx4="http://schemas.microsoft.com/office/drawing/2016/5/10/chartex" xmlns:cx5="http://schemas.microsoft.com/office/drawing/2016/5/11/chartex" xmlns:cx6="http://schemas.microsoft.com/office/drawing/2016/5/12/chartex" xmlns:cx7="http://schemas.microsoft.com/office/drawing/2016/5/13/chartex" xmlns:cx8="http://schemas.microsoft.com/office/drawing/2016/5/14/chartex" xmlns:mc="http://schemas.openxmlformats.org/markup-compatibility/2006" xmlns:aink="http://schemas.microsoft.com/office/drawing/2016/ink" xmlns:am3d="http://schemas.microsoft.com/office/drawing/2017/model3d" xmlns:o="urn:schemas-microsoft-com:office:office" xmlns:oel="http://schemas.microsoft.com/office/2019/extlst" xmlns:r="http://schemas.openxmlformats.org/officeDocument/2006/relationships" xmlns:m="http://schemas.openxmlformats.org/officeDocument/2006/math" xmlns:v="urn:schemas-microsoft-com:vml" xmlns:wp14="http://schemas.microsoft.com/office/word/2010/wordprocessingDrawing" xmlns:wp="http://schemas.openxmlformats.org/drawingml/2006/wordprocessingDrawing" xmlns:w10="urn:schemas-microsoft-com:office:word" xmlns:w="http://schemas.openxmlformats.org/wordprocessingml/2006/main" xmlns:w14="http://schemas.microsoft.com/office/word/2010/wordml" xmlns:w15="http://schemas.microsoft.com/office/word/2012/wordml" xmlns:w16cex="http://schemas.microsoft.com/office/word/2018/wordml/cex" xmlns:w16cid="http://schemas.microsoft.com/office/word/2016/wordml/cid" xmlns:w16="http://schemas.microsoft.com/office/word/2018/wordml" xmlns:w16du="http://schemas.microsoft.com/office/word/2023/wordml/word16du" xmlns:w16sdtdh="http://schemas.microsoft.com/office/word/2020/wordml/sdtdatahash" xmlns:w16sdtfl="http://schemas.microsoft.com/office/word/2024/wordml/sdtformatlock" xmlns:w16se="http://schemas.microsoft.com/office/word/2015/wordml/symex" xmlns:wpg="http://schemas.microsoft.com/office/word/2010/wordprocessingGroup" xmlns:wpi="http://schemas.microsoft.com/office/word/2010/wordprocessingInk" xmlns:wne="http://schemas.microsoft.com/office/word/2006/wordml" xmlns:wps="http://schemas.microsoft.com/office/word/2010/wordprocessingShape" mc:Ignorable="w14 w15 w16se w16cid w16 w16cex w16sdtdh w16sdtfl w16du wp14">
   <w:endnote w:type="separator" w:id="-1">
     <w:p>
       <w:r>
@@ -1175,7 +1264,7 @@
 </file>
 
 <file path=word/footer1.xml><?xml version="1.0" encoding="utf-8"?>
-<w:ftr xmlns:wpc="http://schemas.microsoft.com/office/word/2010/wordprocessingCanvas" xmlns:cx="http://schemas.microsoft.com/office/drawing/2014/chartex" xmlns:cx1="http://schemas.microsoft.com/office/drawing/2015/9/8/chartex" xmlns:cx2="http://schemas.microsoft.com/office/drawing/2015/10/21/chartex" xmlns:cx3="http://schemas.microsoft.com/office/drawing/2016/5/9/chartex" xmlns:cx4="http://schemas.microsoft.com/office/drawing/2016/5/10/chartex" xmlns:cx5="http://schemas.microsoft.com/office/drawing/2016/5/11/chartex" xmlns:cx6="http://schemas.microsoft.com/office/drawing/2016/5/12/chartex" xmlns:cx7="http://schemas.microsoft.com/office/drawing/2016/5/13/chartex" xmlns:cx8="http://schemas.microsoft.com/office/drawing/2016/5/14/chartex" xmlns:mc="http://schemas.openxmlformats.org/markup-compatibility/2006" xmlns:aink="http://schemas.microsoft.com/office/drawing/2016/ink" xmlns:am3d="http://schemas.microsoft.com/office/drawing/2017/model3d" xmlns:o="urn:schemas-microsoft-com:office:office" xmlns:oel="http://schemas.microsoft.com/office/2019/extlst" xmlns:r="http://schemas.openxmlformats.org/officeDocument/2006/relationships" xmlns:m="http://schemas.openxmlformats.org/officeDocument/2006/math" xmlns:v="urn:schemas-microsoft-com:vml" xmlns:wp14="http://schemas.microsoft.com/office/word/2010/wordprocessingDrawing" xmlns:wp="http://schemas.openxmlformats.org/drawingml/2006/wordprocessingDrawing" xmlns:w10="urn:schemas-microsoft-com:office:word" xmlns:w="http://schemas.openxmlformats.org/wordprocessingml/2006/main" xmlns:w14="http://schemas.microsoft.com/office/word/2010/wordml" xmlns:w15="http://schemas.microsoft.com/office/word/2012/wordml" xmlns:w16cex="http://schemas.microsoft.com/office/word/2018/wordml/cex" xmlns:w16cid="http://schemas.microsoft.com/office/word/2016/wordml/cid" xmlns:w16="http://schemas.microsoft.com/office/word/2018/wordml" xmlns:w16du="http://schemas.microsoft.com/office/word/2023/wordml/word16du" xmlns:w16sdtdh="http://schemas.microsoft.com/office/word/2020/wordml/sdtdatahash" xmlns:w16se="http://schemas.microsoft.com/office/word/2015/wordml/symex" xmlns:wpg="http://schemas.microsoft.com/office/word/2010/wordprocessingGroup" xmlns:wpi="http://schemas.microsoft.com/office/word/2010/wordprocessingInk" xmlns:wne="http://schemas.microsoft.com/office/word/2006/wordml" xmlns:wps="http://schemas.microsoft.com/office/word/2010/wordprocessingShape" mc:Ignorable="w14 w15 w16se w16cid w16 w16cex w16sdtdh w16du wp14">
+<w:ftr xmlns:wpc="http://schemas.microsoft.com/office/word/2010/wordprocessingCanvas" xmlns:cx="http://schemas.microsoft.com/office/drawing/2014/chartex" xmlns:cx1="http://schemas.microsoft.com/office/drawing/2015/9/8/chartex" xmlns:cx2="http://schemas.microsoft.com/office/drawing/2015/10/21/chartex" xmlns:cx3="http://schemas.microsoft.com/office/drawing/2016/5/9/chartex" xmlns:cx4="http://schemas.microsoft.com/office/drawing/2016/5/10/chartex" xmlns:cx5="http://schemas.microsoft.com/office/drawing/2016/5/11/chartex" xmlns:cx6="http://schemas.microsoft.com/office/drawing/2016/5/12/chartex" xmlns:cx7="http://schemas.microsoft.com/office/drawing/2016/5/13/chartex" xmlns:cx8="http://schemas.microsoft.com/office/drawing/2016/5/14/chartex" xmlns:mc="http://schemas.openxmlformats.org/markup-compatibility/2006" xmlns:aink="http://schemas.microsoft.com/office/drawing/2016/ink" xmlns:am3d="http://schemas.microsoft.com/office/drawing/2017/model3d" xmlns:o="urn:schemas-microsoft-com:office:office" xmlns:oel="http://schemas.microsoft.com/office/2019/extlst" xmlns:r="http://schemas.openxmlformats.org/officeDocument/2006/relationships" xmlns:m="http://schemas.openxmlformats.org/officeDocument/2006/math" xmlns:v="urn:schemas-microsoft-com:vml" xmlns:wp14="http://schemas.microsoft.com/office/word/2010/wordprocessingDrawing" xmlns:wp="http://schemas.openxmlformats.org/drawingml/2006/wordprocessingDrawing" xmlns:w10="urn:schemas-microsoft-com:office:word" xmlns:w="http://schemas.openxmlformats.org/wordprocessingml/2006/main" xmlns:w14="http://schemas.microsoft.com/office/word/2010/wordml" xmlns:w15="http://schemas.microsoft.com/office/word/2012/wordml" xmlns:w16cex="http://schemas.microsoft.com/office/word/2018/wordml/cex" xmlns:w16cid="http://schemas.microsoft.com/office/word/2016/wordml/cid" xmlns:w16="http://schemas.microsoft.com/office/word/2018/wordml" xmlns:w16du="http://schemas.microsoft.com/office/word/2023/wordml/word16du" xmlns:w16sdtdh="http://schemas.microsoft.com/office/word/2020/wordml/sdtdatahash" xmlns:w16sdtfl="http://schemas.microsoft.com/office/word/2024/wordml/sdtformatlock" xmlns:w16se="http://schemas.microsoft.com/office/word/2015/wordml/symex" xmlns:wpg="http://schemas.microsoft.com/office/word/2010/wordprocessingGroup" xmlns:wpi="http://schemas.microsoft.com/office/word/2010/wordprocessingInk" xmlns:wne="http://schemas.microsoft.com/office/word/2006/wordml" xmlns:wps="http://schemas.microsoft.com/office/word/2010/wordprocessingShape" mc:Ignorable="w14 w15 w16se w16cid w16 w16cex w16sdtdh w16sdtfl w16du wp14">
   <w:p>
     <w:pPr>
       <w:pStyle w:val="Footer"/>
@@ -1237,7 +1326,7 @@
 </file>
 
 <file path=word/footnotes.xml><?xml version="1.0" encoding="utf-8"?>
-<w:footnotes xmlns:wpc="http://schemas.microsoft.com/office/word/2010/wordprocessingCanvas" xmlns:cx="http://schemas.microsoft.com/office/drawing/2014/chartex" xmlns:cx1="http://schemas.microsoft.com/office/drawing/2015/9/8/chartex" xmlns:cx2="http://schemas.microsoft.com/office/drawing/2015/10/21/chartex" xmlns:cx3="http://schemas.microsoft.com/office/drawing/2016/5/9/chartex" xmlns:cx4="http://schemas.microsoft.com/office/drawing/2016/5/10/chartex" xmlns:cx5="http://schemas.microsoft.com/office/drawing/2016/5/11/chartex" xmlns:cx6="http://schemas.microsoft.com/office/drawing/2016/5/12/chartex" xmlns:cx7="http://schemas.microsoft.com/office/drawing/2016/5/13/chartex" xmlns:cx8="http://schemas.microsoft.com/office/drawing/2016/5/14/chartex" xmlns:mc="http://schemas.openxmlformats.org/markup-compatibility/2006" xmlns:aink="http://schemas.microsoft.com/office/drawing/2016/ink" xmlns:am3d="http://schemas.microsoft.com/office/drawing/2017/model3d" xmlns:o="urn:schemas-microsoft-com:office:office" xmlns:oel="http://schemas.microsoft.com/office/2019/extlst" xmlns:r="http://schemas.openxmlformats.org/officeDocument/2006/relationships" xmlns:m="http://schemas.openxmlformats.org/officeDocument/2006/math" xmlns:v="urn:schemas-microsoft-com:vml" xmlns:wp14="http://schemas.microsoft.com/office/word/2010/wordprocessingDrawing" xmlns:wp="http://schemas.openxmlformats.org/drawingml/2006/wordprocessingDrawing" xmlns:w10="urn:schemas-microsoft-com:office:word" xmlns:w="http://schemas.openxmlformats.org/wordprocessingml/2006/main" xmlns:w14="http://schemas.microsoft.com/office/word/2010/wordml" xmlns:w15="http://schemas.microsoft.com/office/word/2012/wordml" xmlns:w16cex="http://schemas.microsoft.com/office/word/2018/wordml/cex" xmlns:w16cid="http://schemas.microsoft.com/office/word/2016/wordml/cid" xmlns:w16="http://schemas.microsoft.com/office/word/2018/wordml" xmlns:w16du="http://schemas.microsoft.com/office/word/2023/wordml/word16du" xmlns:w16sdtdh="http://schemas.microsoft.com/office/word/2020/wordml/sdtdatahash" xmlns:w16se="http://schemas.microsoft.com/office/word/2015/wordml/symex" xmlns:wpg="http://schemas.microsoft.com/office/word/2010/wordprocessingGroup" xmlns:wpi="http://schemas.microsoft.com/office/word/2010/wordprocessingInk" xmlns:wne="http://schemas.microsoft.com/office/word/2006/wordml" xmlns:wps="http://schemas.microsoft.com/office/word/2010/wordprocessingShape" mc:Ignorable="w14 w15 w16se w16cid w16 w16cex w16sdtdh w16du wp14">
+<w:footnotes xmlns:wpc="http://schemas.microsoft.com/office/word/2010/wordprocessingCanvas" xmlns:cx="http://schemas.microsoft.com/office/drawing/2014/chartex" xmlns:cx1="http://schemas.microsoft.com/office/drawing/2015/9/8/chartex" xmlns:cx2="http://schemas.microsoft.com/office/drawing/2015/10/21/chartex" xmlns:cx3="http://schemas.microsoft.com/office/drawing/2016/5/9/chartex" xmlns:cx4="http://schemas.microsoft.com/office/drawing/2016/5/10/chartex" xmlns:cx5="http://schemas.microsoft.com/office/drawing/2016/5/11/chartex" xmlns:cx6="http://schemas.microsoft.com/office/drawing/2016/5/12/chartex" xmlns:cx7="http://schemas.microsoft.com/office/drawing/2016/5/13/chartex" xmlns:cx8="http://schemas.microsoft.com/office/drawing/2016/5/14/chartex" xmlns:mc="http://schemas.openxmlformats.org/markup-compatibility/2006" xmlns:aink="http://schemas.microsoft.com/office/drawing/2016/ink" xmlns:am3d="http://schemas.microsoft.com/office/drawing/2017/model3d" xmlns:o="urn:schemas-microsoft-com:office:office" xmlns:oel="http://schemas.microsoft.com/office/2019/extlst" xmlns:r="http://schemas.openxmlformats.org/officeDocument/2006/relationships" xmlns:m="http://schemas.openxmlformats.org/officeDocument/2006/math" xmlns:v="urn:schemas-microsoft-com:vml" xmlns:wp14="http://schemas.microsoft.com/office/word/2010/wordprocessingDrawing" xmlns:wp="http://schemas.openxmlformats.org/drawingml/2006/wordprocessingDrawing" xmlns:w10="urn:schemas-microsoft-com:office:word" xmlns:w="http://schemas.openxmlformats.org/wordprocessingml/2006/main" xmlns:w14="http://schemas.microsoft.com/office/word/2010/wordml" xmlns:w15="http://schemas.microsoft.com/office/word/2012/wordml" xmlns:w16cex="http://schemas.microsoft.com/office/word/2018/wordml/cex" xmlns:w16cid="http://schemas.microsoft.com/office/word/2016/wordml/cid" xmlns:w16="http://schemas.microsoft.com/office/word/2018/wordml" xmlns:w16du="http://schemas.microsoft.com/office/word/2023/wordml/word16du" xmlns:w16sdtdh="http://schemas.microsoft.com/office/word/2020/wordml/sdtdatahash" xmlns:w16sdtfl="http://schemas.microsoft.com/office/word/2024/wordml/sdtformatlock" xmlns:w16se="http://schemas.microsoft.com/office/word/2015/wordml/symex" xmlns:wpg="http://schemas.microsoft.com/office/word/2010/wordprocessingGroup" xmlns:wpi="http://schemas.microsoft.com/office/word/2010/wordprocessingInk" xmlns:wne="http://schemas.microsoft.com/office/word/2006/wordml" xmlns:wps="http://schemas.microsoft.com/office/word/2010/wordprocessingShape" mc:Ignorable="w14 w15 w16se w16cid w16 w16cex w16sdtdh w16sdtfl w16du wp14">
   <w:footnote w:type="separator" w:id="-1">
     <w:p>
       <w:r>
@@ -1256,7 +1345,7 @@
 </file>
 
 <file path=word/numbering.xml><?xml version="1.0" encoding="utf-8"?>
-<w:numbering xmlns:wpc="http://schemas.microsoft.com/office/word/2010/wordprocessingCanvas" xmlns:cx="http://schemas.microsoft.com/office/drawing/2014/chartex" xmlns:cx1="http://schemas.microsoft.com/office/drawing/2015/9/8/chartex" xmlns:cx2="http://schemas.microsoft.com/office/drawing/2015/10/21/chartex" xmlns:cx3="http://schemas.microsoft.com/office/drawing/2016/5/9/chartex" xmlns:cx4="http://schemas.microsoft.com/office/drawing/2016/5/10/chartex" xmlns:cx5="http://schemas.microsoft.com/office/drawing/2016/5/11/chartex" xmlns:cx6="http://schemas.microsoft.com/office/drawing/2016/5/12/chartex" xmlns:cx7="http://schemas.microsoft.com/office/drawing/2016/5/13/chartex" xmlns:cx8="http://schemas.microsoft.com/office/drawing/2016/5/14/chartex" xmlns:mc="http://schemas.openxmlformats.org/markup-compatibility/2006" xmlns:aink="http://schemas.microsoft.com/office/drawing/2016/ink" xmlns:am3d="http://schemas.microsoft.com/office/drawing/2017/model3d" xmlns:o="urn:schemas-microsoft-com:office:office" xmlns:oel="http://schemas.microsoft.com/office/2019/extlst" xmlns:r="http://schemas.openxmlformats.org/officeDocument/2006/relationships" xmlns:m="http://schemas.openxmlformats.org/officeDocument/2006/math" xmlns:v="urn:schemas-microsoft-com:vml" xmlns:wp14="http://schemas.microsoft.com/office/word/2010/wordprocessingDrawing" xmlns:wp="http://schemas.openxmlformats.org/drawingml/2006/wordprocessingDrawing" xmlns:w10="urn:schemas-microsoft-com:office:word" xmlns:w="http://schemas.openxmlformats.org/wordprocessingml/2006/main" xmlns:w14="http://schemas.microsoft.com/office/word/2010/wordml" xmlns:w15="http://schemas.microsoft.com/office/word/2012/wordml" xmlns:w16cex="http://schemas.microsoft.com/office/word/2018/wordml/cex" xmlns:w16cid="http://schemas.microsoft.com/office/word/2016/wordml/cid" xmlns:w16="http://schemas.microsoft.com/office/word/2018/wordml" xmlns:w16du="http://schemas.microsoft.com/office/word/2023/wordml/word16du" xmlns:w16sdtdh="http://schemas.microsoft.com/office/word/2020/wordml/sdtdatahash" xmlns:w16se="http://schemas.microsoft.com/office/word/2015/wordml/symex" xmlns:wpg="http://schemas.microsoft.com/office/word/2010/wordprocessingGroup" xmlns:wpi="http://schemas.microsoft.com/office/word/2010/wordprocessingInk" xmlns:wne="http://schemas.microsoft.com/office/word/2006/wordml" xmlns:wps="http://schemas.microsoft.com/office/word/2010/wordprocessingShape" mc:Ignorable="w14 w15 w16se w16cid w16 w16cex w16sdtdh w16du wp14">
+<w:numbering xmlns:wpc="http://schemas.microsoft.com/office/word/2010/wordprocessingCanvas" xmlns:cx="http://schemas.microsoft.com/office/drawing/2014/chartex" xmlns:cx1="http://schemas.microsoft.com/office/drawing/2015/9/8/chartex" xmlns:cx2="http://schemas.microsoft.com/office/drawing/2015/10/21/chartex" xmlns:cx3="http://schemas.microsoft.com/office/drawing/2016/5/9/chartex" xmlns:cx4="http://schemas.microsoft.com/office/drawing/2016/5/10/chartex" xmlns:cx5="http://schemas.microsoft.com/office/drawing/2016/5/11/chartex" xmlns:cx6="http://schemas.microsoft.com/office/drawing/2016/5/12/chartex" xmlns:cx7="http://schemas.microsoft.com/office/drawing/2016/5/13/chartex" xmlns:cx8="http://schemas.microsoft.com/office/drawing/2016/5/14/chartex" xmlns:mc="http://schemas.openxmlformats.org/markup-compatibility/2006" xmlns:aink="http://schemas.microsoft.com/office/drawing/2016/ink" xmlns:am3d="http://schemas.microsoft.com/office/drawing/2017/model3d" xmlns:o="urn:schemas-microsoft-com:office:office" xmlns:oel="http://schemas.microsoft.com/office/2019/extlst" xmlns:r="http://schemas.openxmlformats.org/officeDocument/2006/relationships" xmlns:m="http://schemas.openxmlformats.org/officeDocument/2006/math" xmlns:v="urn:schemas-microsoft-com:vml" xmlns:wp14="http://schemas.microsoft.com/office/word/2010/wordprocessingDrawing" xmlns:wp="http://schemas.openxmlformats.org/drawingml/2006/wordprocessingDrawing" xmlns:w10="urn:schemas-microsoft-com:office:word" xmlns:w="http://schemas.openxmlformats.org/wordprocessingml/2006/main" xmlns:w14="http://schemas.microsoft.com/office/word/2010/wordml" xmlns:w15="http://schemas.microsoft.com/office/word/2012/wordml" xmlns:w16cex="http://schemas.microsoft.com/office/word/2018/wordml/cex" xmlns:w16cid="http://schemas.microsoft.com/office/word/2016/wordml/cid" xmlns:w16="http://schemas.microsoft.com/office/word/2018/wordml" xmlns:w16du="http://schemas.microsoft.com/office/word/2023/wordml/word16du" xmlns:w16sdtdh="http://schemas.microsoft.com/office/word/2020/wordml/sdtdatahash" xmlns:w16sdtfl="http://schemas.microsoft.com/office/word/2024/wordml/sdtformatlock" xmlns:w16se="http://schemas.microsoft.com/office/word/2015/wordml/symex" xmlns:wpg="http://schemas.microsoft.com/office/word/2010/wordprocessingGroup" xmlns:wpi="http://schemas.microsoft.com/office/word/2010/wordprocessingInk" xmlns:wne="http://schemas.microsoft.com/office/word/2006/wordml" xmlns:wps="http://schemas.microsoft.com/office/word/2010/wordprocessingShape" mc:Ignorable="w14 w15 w16se w16cid w16 w16cex w16sdtdh w16sdtfl w16du wp14">
   <w:abstractNum w:abstractNumId="0" w15:restartNumberingAfterBreak="0">
     <w:nsid w:val="037B31DE"/>
     <w:multiLevelType w:val="hybridMultilevel"/>
@@ -2166,7 +2255,7 @@
 </file>
 
 <file path=word/styles.xml><?xml version="1.0" encoding="utf-8"?>
-<w:styles xmlns:mc="http://schemas.openxmlformats.org/markup-compatibility/2006" xmlns:r="http://schemas.openxmlformats.org/officeDocument/2006/relationships" xmlns:w="http://schemas.openxmlformats.org/wordprocessingml/2006/main" xmlns:w14="http://schemas.microsoft.com/office/word/2010/wordml" xmlns:w15="http://schemas.microsoft.com/office/word/2012/wordml" xmlns:w16cex="http://schemas.microsoft.com/office/word/2018/wordml/cex" xmlns:w16cid="http://schemas.microsoft.com/office/word/2016/wordml/cid" xmlns:w16="http://schemas.microsoft.com/office/word/2018/wordml" xmlns:w16du="http://schemas.microsoft.com/office/word/2023/wordml/word16du" xmlns:w16sdtdh="http://schemas.microsoft.com/office/word/2020/wordml/sdtdatahash" xmlns:w16se="http://schemas.microsoft.com/office/word/2015/wordml/symex" mc:Ignorable="w14 w15 w16se w16cid w16 w16cex w16sdtdh w16du">
+<w:styles xmlns:mc="http://schemas.openxmlformats.org/markup-compatibility/2006" xmlns:r="http://schemas.openxmlformats.org/officeDocument/2006/relationships" xmlns:w="http://schemas.openxmlformats.org/wordprocessingml/2006/main" xmlns:w14="http://schemas.microsoft.com/office/word/2010/wordml" xmlns:w15="http://schemas.microsoft.com/office/word/2012/wordml" xmlns:w16cex="http://schemas.microsoft.com/office/word/2018/wordml/cex" xmlns:w16cid="http://schemas.microsoft.com/office/word/2016/wordml/cid" xmlns:w16="http://schemas.microsoft.com/office/word/2018/wordml" xmlns:w16du="http://schemas.microsoft.com/office/word/2023/wordml/word16du" xmlns:w16sdtdh="http://schemas.microsoft.com/office/word/2020/wordml/sdtdatahash" xmlns:w16sdtfl="http://schemas.microsoft.com/office/word/2024/wordml/sdtformatlock" xmlns:w16se="http://schemas.microsoft.com/office/word/2015/wordml/symex" mc:Ignorable="w14 w15 w16se w16cid w16 w16cex w16sdtdh w16sdtfl w16du">
   <w:docDefaults>
     <w:rPrDefault>
       <w:rPr>

</xml_diff>

<commit_message>
Removed consideration question and kickout
</commit_message>
<xml_diff>
--- a/docassemble/TODI/data/templates/todi_instructions.docx
+++ b/docassemble/TODI/data/templates/todi_instructions.docx
@@ -301,23 +301,7 @@
                 <w:rFonts w:cs="Arial"/>
                 <w:szCs w:val="22"/>
               </w:rPr>
-              <w:t>{{</w:t>
-            </w:r>
-            <w:proofErr w:type="spellStart"/>
-            <w:r>
-              <w:rPr>
-                <w:rFonts w:cs="Arial"/>
-                <w:szCs w:val="22"/>
-              </w:rPr>
-              <w:t>after_both_death</w:t>
-            </w:r>
-            <w:proofErr w:type="spellEnd"/>
-            <w:r>
-              <w:rPr>
-                <w:rFonts w:cs="Arial"/>
-                <w:szCs w:val="22"/>
-              </w:rPr>
-              <w:t>}}</w:t>
+              <w:t>{{after_both_death}}</w:t>
             </w:r>
             <w:r>
               <w:rPr>
@@ -374,25 +358,7 @@
                 <w:b/>
                 <w:szCs w:val="22"/>
               </w:rPr>
-              <w:t>{{</w:t>
-            </w:r>
-            <w:proofErr w:type="spellStart"/>
-            <w:r>
-              <w:rPr>
-                <w:rFonts w:cs="Arial"/>
-                <w:b/>
-                <w:szCs w:val="22"/>
-              </w:rPr>
-              <w:t>multiple_must_sign</w:t>
-            </w:r>
-            <w:proofErr w:type="spellEnd"/>
-            <w:r>
-              <w:rPr>
-                <w:rFonts w:cs="Arial"/>
-                <w:b/>
-                <w:szCs w:val="22"/>
-              </w:rPr>
-              <w:t>}}</w:t>
+              <w:t>{{multiple_must_sign}}</w:t>
             </w:r>
             <w:r>
               <w:rPr>
@@ -444,46 +410,28 @@
                 <w:rFonts w:cs="Arial"/>
                 <w:szCs w:val="22"/>
               </w:rPr>
-              <w:t xml:space="preserve">{% if </w:t>
-            </w:r>
-            <w:proofErr w:type="spellStart"/>
-            <w:r>
-              <w:rPr>
-                <w:rFonts w:cs="Arial"/>
-                <w:szCs w:val="22"/>
-              </w:rPr>
-              <w:t>joint_language</w:t>
-            </w:r>
-            <w:proofErr w:type="spellEnd"/>
-            <w:r>
-              <w:rPr>
-                <w:rFonts w:cs="Arial"/>
-                <w:szCs w:val="22"/>
-              </w:rPr>
-              <w:t xml:space="preserve"> == True %}Both of y{% else %}Y{% endif %}</w:t>
-            </w:r>
-            <w:proofErr w:type="spellStart"/>
-            <w:r>
-              <w:rPr>
-                <w:rFonts w:cs="Arial"/>
-                <w:szCs w:val="22"/>
-              </w:rPr>
-              <w:t>ou</w:t>
-            </w:r>
-            <w:proofErr w:type="spellEnd"/>
-            <w:r>
-              <w:rPr>
-                <w:rFonts w:cs="Arial"/>
-                <w:szCs w:val="22"/>
-              </w:rPr>
-              <w:t xml:space="preserve"> must sign and date the TODI in front of a notary public with 2 witnesses. If you entered the witness names and addresses when you were answering questions, you must bring those people with you to be witnesses.</w:t>
-            </w:r>
-            <w:r>
-              <w:rPr>
-                <w:rFonts w:cs="Arial"/>
-                <w:szCs w:val="22"/>
-              </w:rPr>
-              <w:t xml:space="preserve"> You should also sign the box labeled “Affix Transfer Tax Stamp.”</w:t>
+              <w:t>{% if joint_language == True %}Both of y{% else %}Y{% endif %}ou must sign and date the TODI in front of a notary public with 2 witnesses. If you entered the witness names and addresses when you were answering questions, you must bring those people with you to be witnesses.</w:t>
+            </w:r>
+            <w:r>
+              <w:rPr>
+                <w:rFonts w:cs="Arial"/>
+                <w:szCs w:val="22"/>
+              </w:rPr>
+              <w:t xml:space="preserve"> You should also sign</w:t>
+            </w:r>
+            <w:r>
+              <w:rPr>
+                <w:rFonts w:cs="Arial"/>
+                <w:szCs w:val="22"/>
+              </w:rPr>
+              <w:t xml:space="preserve"> and date</w:t>
+            </w:r>
+            <w:r>
+              <w:rPr>
+                <w:rFonts w:cs="Arial"/>
+                <w:szCs w:val="22"/>
+              </w:rPr>
+              <w:t xml:space="preserve"> the box labeled “Affix Transfer Tax Stamp.”</w:t>
             </w:r>
           </w:p>
           <w:p>
@@ -781,23 +729,7 @@
                 <w:rFonts w:cs="Arial"/>
                 <w:szCs w:val="22"/>
               </w:rPr>
-              <w:t>{{</w:t>
-            </w:r>
-            <w:proofErr w:type="spellStart"/>
-            <w:r>
-              <w:rPr>
-                <w:rFonts w:cs="Arial"/>
-                <w:szCs w:val="22"/>
-              </w:rPr>
-              <w:t>after_both_death</w:t>
-            </w:r>
-            <w:proofErr w:type="spellEnd"/>
-            <w:r>
-              <w:rPr>
-                <w:rFonts w:cs="Arial"/>
-                <w:szCs w:val="22"/>
-              </w:rPr>
-              <w:t>}}</w:t>
+              <w:t>{{after_both_death}}</w:t>
             </w:r>
             <w:r>
               <w:rPr>
@@ -855,23 +787,7 @@
                 <w:rFonts w:cs="Arial"/>
                 <w:szCs w:val="22"/>
               </w:rPr>
-              <w:t>{{</w:t>
-            </w:r>
-            <w:proofErr w:type="spellStart"/>
-            <w:r>
-              <w:rPr>
-                <w:rFonts w:cs="Arial"/>
-                <w:szCs w:val="22"/>
-              </w:rPr>
-              <w:t>after_both_death</w:t>
-            </w:r>
-            <w:proofErr w:type="spellEnd"/>
-            <w:r>
-              <w:rPr>
-                <w:rFonts w:cs="Arial"/>
-                <w:szCs w:val="22"/>
-              </w:rPr>
-              <w:t>}}</w:t>
+              <w:t>{{after_both_death}}</w:t>
             </w:r>
             <w:r>
               <w:rPr>
@@ -885,53 +801,21 @@
                 <w:rFonts w:cs="Arial"/>
                 <w:szCs w:val="22"/>
               </w:rPr>
-              <w:t xml:space="preserve">. They must sign it before 2 witnesses and a notary public. Then they must take the Notice to the same Recorder of Deeds office where the TODI was </w:t>
-            </w:r>
-            <w:proofErr w:type="spellStart"/>
-            <w:r>
-              <w:rPr>
-                <w:rFonts w:cs="Arial"/>
-                <w:szCs w:val="22"/>
-              </w:rPr>
-              <w:t>recorded.</w:t>
-            </w:r>
-            <w:r>
-              <w:rPr>
-                <w:rFonts w:cs="Arial"/>
-                <w:szCs w:val="22"/>
-              </w:rPr>
-              <w:t>This</w:t>
-            </w:r>
-            <w:proofErr w:type="spellEnd"/>
-            <w:r>
-              <w:rPr>
-                <w:rFonts w:cs="Arial"/>
-                <w:szCs w:val="22"/>
-              </w:rPr>
-              <w:t xml:space="preserve"> must be done within 2 years of </w:t>
-            </w:r>
-            <w:r>
-              <w:rPr>
-                <w:rFonts w:cs="Arial"/>
-                <w:szCs w:val="22"/>
-              </w:rPr>
-              <w:t>{{</w:t>
-            </w:r>
-            <w:proofErr w:type="spellStart"/>
-            <w:r>
-              <w:rPr>
-                <w:rFonts w:cs="Arial"/>
-                <w:szCs w:val="22"/>
-              </w:rPr>
-              <w:t>after_one_death</w:t>
-            </w:r>
-            <w:proofErr w:type="spellEnd"/>
-            <w:r>
-              <w:rPr>
-                <w:rFonts w:cs="Arial"/>
-                <w:szCs w:val="22"/>
-              </w:rPr>
-              <w:t>}}</w:t>
+              <w:t>. They must sign it before 2 witnesses and a notary public. Then they must take the Notice to the same Recorder of Deeds office where the TODI was recorded.</w:t>
+            </w:r>
+            <w:r>
+              <w:rPr>
+                <w:rFonts w:cs="Arial"/>
+                <w:szCs w:val="22"/>
+              </w:rPr>
+              <w:t xml:space="preserve">This must be done within 2 years of </w:t>
+            </w:r>
+            <w:r>
+              <w:rPr>
+                <w:rFonts w:cs="Arial"/>
+                <w:szCs w:val="22"/>
+              </w:rPr>
+              <w:t>{{after_one_death}}</w:t>
             </w:r>
             <w:r>
               <w:rPr>
@@ -976,25 +860,7 @@
                 <w:b/>
                 <w:szCs w:val="22"/>
               </w:rPr>
-              <w:t>{{</w:t>
-            </w:r>
-            <w:proofErr w:type="spellStart"/>
-            <w:r>
-              <w:rPr>
-                <w:rFonts w:cs="Arial"/>
-                <w:b/>
-                <w:szCs w:val="22"/>
-              </w:rPr>
-              <w:t>i_and_other</w:t>
-            </w:r>
-            <w:proofErr w:type="spellEnd"/>
-            <w:r>
-              <w:rPr>
-                <w:rFonts w:cs="Arial"/>
-                <w:b/>
-                <w:szCs w:val="22"/>
-              </w:rPr>
-              <w:t>}</w:t>
+              <w:t>{{i_and_other}</w:t>
             </w:r>
             <w:r>
               <w:rPr>
@@ -1040,23 +906,7 @@
                 <w:rFonts w:cs="Arial"/>
                 <w:szCs w:val="22"/>
               </w:rPr>
-              <w:t>{{capitalize(</w:t>
-            </w:r>
-            <w:proofErr w:type="spellStart"/>
-            <w:r>
-              <w:rPr>
-                <w:rFonts w:cs="Arial"/>
-                <w:szCs w:val="22"/>
-              </w:rPr>
-              <w:t>either_owner</w:t>
-            </w:r>
-            <w:proofErr w:type="spellEnd"/>
-            <w:r>
-              <w:rPr>
-                <w:rFonts w:cs="Arial"/>
-                <w:szCs w:val="22"/>
-              </w:rPr>
-              <w:t>)}}</w:t>
+              <w:t>{{capitalize(either_owner)}}</w:t>
             </w:r>
             <w:r>
               <w:rPr>
@@ -1132,15 +982,7 @@
                 <w:rFonts w:cs="Arial"/>
                 <w:szCs w:val="22"/>
               </w:rPr>
-              <w:t xml:space="preserve">{% if </w:t>
-            </w:r>
-            <w:proofErr w:type="spellStart"/>
-            <w:r>
-              <w:rPr>
-                <w:rFonts w:cs="Arial"/>
-                <w:szCs w:val="22"/>
-              </w:rPr>
-              <w:t>joint_</w:t>
+              <w:t>{% if joint_</w:t>
             </w:r>
             <w:r>
               <w:rPr>
@@ -1150,18 +992,7 @@
                 <w:szCs w:val="22"/>
                 <w:u w:val="none"/>
               </w:rPr>
-              <w:t>language</w:t>
-            </w:r>
-            <w:proofErr w:type="spellEnd"/>
-            <w:r>
-              <w:rPr>
-                <w:rStyle w:val="Hyperlink"/>
-                <w:rFonts w:cs="Arial"/>
-                <w:color w:val="000000" w:themeColor="text1"/>
-                <w:szCs w:val="22"/>
-                <w:u w:val="none"/>
-              </w:rPr>
-              <w:t xml:space="preserve"> == True</w:t>
+              <w:t>language == True</w:t>
             </w:r>
             <w:r>
               <w:rPr>

</xml_diff>

<commit_message>
Added find witnesses colappse template, minor instructions edit
</commit_message>
<xml_diff>
--- a/docassemble/TODI/data/templates/todi_instructions.docx
+++ b/docassemble/TODI/data/templates/todi_instructions.docx
@@ -417,21 +417,35 @@
                 <w:rFonts w:cs="Arial"/>
                 <w:szCs w:val="22"/>
               </w:rPr>
-              <w:t xml:space="preserve"> You should also sign</w:t>
-            </w:r>
-            <w:r>
-              <w:rPr>
-                <w:rFonts w:cs="Arial"/>
-                <w:szCs w:val="22"/>
-              </w:rPr>
-              <w:t xml:space="preserve"> and date</w:t>
-            </w:r>
-            <w:r>
-              <w:rPr>
-                <w:rFonts w:cs="Arial"/>
-                <w:szCs w:val="22"/>
-              </w:rPr>
-              <w:t xml:space="preserve"> the box labeled “Affix Transfer Tax Stamp.”</w:t>
+              <w:t xml:space="preserve"> </w:t>
+            </w:r>
+            <w:r>
+              <w:rPr>
+                <w:rFonts w:cs="Arial"/>
+                <w:szCs w:val="22"/>
+              </w:rPr>
+              <w:t>Depending on your county, y</w:t>
+            </w:r>
+            <w:r>
+              <w:rPr>
+                <w:rFonts w:cs="Arial"/>
+                <w:szCs w:val="22"/>
+              </w:rPr>
+              <w:t xml:space="preserve">ou </w:t>
+            </w:r>
+            <w:r>
+              <w:rPr>
+                <w:rFonts w:cs="Arial"/>
+                <w:szCs w:val="22"/>
+              </w:rPr>
+              <w:t>may need to</w:t>
+            </w:r>
+            <w:r>
+              <w:rPr>
+                <w:rFonts w:cs="Arial"/>
+                <w:szCs w:val="22"/>
+              </w:rPr>
+              <w:t xml:space="preserve"> sign the box labeled “Affix Transfer Tax Stamp.”</w:t>
             </w:r>
           </w:p>
           <w:p>

</xml_diff>